<commit_message>
แก้ไข class and goal CRC
</commit_message>
<xml_diff>
--- a/System Design/CRC Card/Class_CRC.docx
+++ b/System Design/CRC Card/Class_CRC.docx
@@ -2,6 +2,2902 @@
 <file path=word/document.xml><?xml version="1.0" encoding="utf-8"?>
 <w:document xmlns:wpc="http://schemas.microsoft.com/office/word/2010/wordprocessingCanvas" xmlns:mc="http://schemas.openxmlformats.org/markup-compatibility/2006" xmlns:o="urn:schemas-microsoft-com:office:office" xmlns:r="http://schemas.openxmlformats.org/officeDocument/2006/relationships" xmlns:m="http://schemas.openxmlformats.org/officeDocument/2006/math" xmlns:v="urn:schemas-microsoft-com:vml" xmlns:wp14="http://schemas.microsoft.com/office/word/2010/wordprocessingDrawing" xmlns:wp="http://schemas.openxmlformats.org/drawingml/2006/wordprocessingDrawing" xmlns:w10="urn:schemas-microsoft-com:office:word" xmlns:w="http://schemas.openxmlformats.org/wordprocessingml/2006/main" xmlns:w14="http://schemas.microsoft.com/office/word/2010/wordml" xmlns:wpg="http://schemas.microsoft.com/office/word/2010/wordprocessingGroup" xmlns:wpi="http://schemas.microsoft.com/office/word/2010/wordprocessingInk" xmlns:wne="http://schemas.microsoft.com/office/word/2006/wordml" xmlns:wps="http://schemas.microsoft.com/office/word/2010/wordprocessingShape" mc:Ignorable="w14 wp14">
   <w:body>
+    <w:tbl>
+      <w:tblPr>
+        <w:tblStyle w:val="TableGrid"/>
+        <w:tblW w:w="0" w:type="auto"/>
+        <w:tblLook w:val="04A0" w:firstRow="1" w:lastRow="0" w:firstColumn="1" w:lastColumn="0" w:noHBand="0" w:noVBand="1"/>
+      </w:tblPr>
+      <w:tblGrid>
+        <w:gridCol w:w="9016"/>
+      </w:tblGrid>
+      <w:tr>
+        <w:tc>
+          <w:tcPr>
+            <w:tcW w:w="9016" w:type="dxa"/>
+          </w:tcPr>
+          <w:p>
+            <w:pPr>
+              <w:rPr>
+                <w:rFonts w:ascii="TH Sarabun New" w:hAnsi="TH Sarabun New" w:cs="TH Sarabun New"/>
+                <w:sz w:val="28"/>
+              </w:rPr>
+            </w:pPr>
+            <w:r>
+              <w:rPr>
+                <w:rFonts w:ascii="TH Sarabun New" w:hAnsi="TH Sarabun New" w:cs="TH Sarabun New"/>
+                <w:sz w:val="28"/>
+                <w:cs/>
+              </w:rPr>
+              <w:t>หน้า</w:t>
+            </w:r>
+            <w:r>
+              <w:rPr>
+                <w:rFonts w:ascii="TH Sarabun New" w:hAnsi="TH Sarabun New" w:cs="TH Sarabun New"/>
+                <w:sz w:val="28"/>
+              </w:rPr>
+              <w:t>:</w:t>
+            </w:r>
+          </w:p>
+          <w:p>
+            <w:pPr>
+              <w:rPr>
+                <w:rFonts w:ascii="TH Sarabun New" w:hAnsi="TH Sarabun New" w:cs="TH Sarabun New"/>
+                <w:sz w:val="28"/>
+              </w:rPr>
+            </w:pPr>
+          </w:p>
+          <w:tbl>
+            <w:tblPr>
+              <w:tblStyle w:val="TableGrid"/>
+              <w:tblpPr w:leftFromText="180" w:rightFromText="180" w:vertAnchor="text" w:horzAnchor="margin" w:tblpY="-76"/>
+              <w:tblOverlap w:val="never"/>
+              <w:tblW w:w="0" w:type="auto"/>
+              <w:tblLook w:val="04A0" w:firstRow="1" w:lastRow="0" w:firstColumn="1" w:lastColumn="0" w:noHBand="0" w:noVBand="1"/>
+            </w:tblPr>
+            <w:tblGrid>
+              <w:gridCol w:w="3681"/>
+              <w:gridCol w:w="1021"/>
+              <w:gridCol w:w="1158"/>
+              <w:gridCol w:w="2930"/>
+            </w:tblGrid>
+            <w:tr>
+              <w:tc>
+                <w:tcPr>
+                  <w:tcW w:w="3681" w:type="dxa"/>
+                </w:tcPr>
+                <w:p>
+                  <w:pPr>
+                    <w:rPr>
+                      <w:rFonts w:ascii="TH Sarabun New" w:hAnsi="TH Sarabun New" w:cs="TH Sarabun New"/>
+                      <w:sz w:val="28"/>
+                    </w:rPr>
+                  </w:pPr>
+                  <w:r>
+                    <w:rPr>
+                      <w:rFonts w:ascii="TH Sarabun New" w:hAnsi="TH Sarabun New" w:cs="TH Sarabun New"/>
+                      <w:sz w:val="28"/>
+                      <w:cs/>
+                    </w:rPr>
+                    <w:t>ชื่อคลาส</w:t>
+                  </w:r>
+                  <w:r>
+                    <w:rPr>
+                      <w:rFonts w:ascii="TH Sarabun New" w:hAnsi="TH Sarabun New" w:cs="TH Sarabun New"/>
+                      <w:sz w:val="28"/>
+                    </w:rPr>
+                    <w:t>:</w:t>
+                  </w:r>
+                  <w:r>
+                    <w:rPr>
+                      <w:rFonts w:ascii="TH Sarabun New" w:hAnsi="TH Sarabun New" w:cs="TH Sarabun New"/>
+                      <w:sz w:val="28"/>
+                    </w:rPr>
+                    <w:t xml:space="preserve"> </w:t>
+                  </w:r>
+                  <w:r>
+                    <w:rPr>
+                      <w:rFonts w:ascii="TH Sarabun New" w:hAnsi="TH Sarabun New" w:cs="TH Sarabun New" w:hint="cs"/>
+                      <w:sz w:val="28"/>
+                      <w:cs/>
+                    </w:rPr>
+                    <w:t>ระบบ</w:t>
+                  </w:r>
+                  <w:r>
+                    <w:rPr>
+                      <w:rFonts w:ascii="TH Sarabun New" w:hAnsi="TH Sarabun New" w:cs="TH Sarabun New"/>
+                      <w:sz w:val="28"/>
+                      <w:cs/>
+                    </w:rPr>
+                    <w:t>จัดการห้องเรียน</w:t>
+                  </w:r>
+                  <w:r>
+                    <w:rPr>
+                      <w:rFonts w:ascii="TH Sarabun New" w:hAnsi="TH Sarabun New" w:cs="TH Sarabun New" w:hint="cs"/>
+                      <w:sz w:val="28"/>
+                      <w:cs/>
+                    </w:rPr>
+                    <w:t xml:space="preserve"> </w:t>
+                  </w:r>
+                  <w:r>
+                    <w:rPr>
+                      <w:rFonts w:ascii="TH Sarabun New" w:hAnsi="TH Sarabun New" w:cs="TH Sarabun New"/>
+                      <w:sz w:val="28"/>
+                    </w:rPr>
+                    <w:t>(Program)</w:t>
+                  </w:r>
+                </w:p>
+              </w:tc>
+              <w:tc>
+                <w:tcPr>
+                  <w:tcW w:w="2179" w:type="dxa"/>
+                  <w:gridSpan w:val="2"/>
+                </w:tcPr>
+                <w:p>
+                  <w:pPr>
+                    <w:rPr>
+                      <w:rFonts w:ascii="TH Sarabun New" w:hAnsi="TH Sarabun New" w:cs="TH Sarabun New"/>
+                      <w:sz w:val="28"/>
+                      <w:cs/>
+                    </w:rPr>
+                  </w:pPr>
+                  <w:r>
+                    <w:rPr>
+                      <w:rFonts w:ascii="TH Sarabun New" w:hAnsi="TH Sarabun New" w:cs="TH Sarabun New"/>
+                      <w:sz w:val="28"/>
+                      <w:cs/>
+                    </w:rPr>
+                    <w:t>รหัส</w:t>
+                  </w:r>
+                  <w:r>
+                    <w:rPr>
+                      <w:rFonts w:ascii="TH Sarabun New" w:hAnsi="TH Sarabun New" w:cs="TH Sarabun New"/>
+                      <w:sz w:val="28"/>
+                    </w:rPr>
+                    <w:t xml:space="preserve">: </w:t>
+                  </w:r>
+                  <w:r>
+                    <w:rPr>
+                      <w:rFonts w:ascii="TH Sarabun New" w:hAnsi="TH Sarabun New" w:cs="TH Sarabun New"/>
+                      <w:sz w:val="28"/>
+                    </w:rPr>
+                    <w:t>CD-03-01</w:t>
+                  </w:r>
+                </w:p>
+              </w:tc>
+              <w:tc>
+                <w:tcPr>
+                  <w:tcW w:w="2930" w:type="dxa"/>
+                </w:tcPr>
+                <w:p>
+                  <w:pPr>
+                    <w:rPr>
+                      <w:rFonts w:ascii="TH Sarabun New" w:hAnsi="TH Sarabun New" w:cs="TH Sarabun New"/>
+                      <w:sz w:val="28"/>
+                    </w:rPr>
+                  </w:pPr>
+                  <w:r>
+                    <w:rPr>
+                      <w:rFonts w:ascii="TH Sarabun New" w:hAnsi="TH Sarabun New" w:cs="TH Sarabun New" w:hint="cs"/>
+                      <w:sz w:val="28"/>
+                      <w:cs/>
+                    </w:rPr>
+                    <w:t>ประเภท</w:t>
+                  </w:r>
+                  <w:r>
+                    <w:rPr>
+                      <w:rFonts w:ascii="TH Sarabun New" w:hAnsi="TH Sarabun New" w:cs="TH Sarabun New"/>
+                      <w:sz w:val="28"/>
+                    </w:rPr>
+                    <w:t>:</w:t>
+                  </w:r>
+                  <w:r>
+                    <w:rPr>
+                      <w:rFonts w:ascii="TH Sarabun New" w:hAnsi="TH Sarabun New" w:cs="TH Sarabun New"/>
+                      <w:sz w:val="28"/>
+                    </w:rPr>
+                    <w:t xml:space="preserve"> </w:t>
+                  </w:r>
+                  <w:proofErr w:type="spellStart"/>
+                  <w:r>
+                    <w:rPr>
+                      <w:rFonts w:ascii="TH Sarabun New" w:hAnsi="TH Sarabun New" w:cs="TH Sarabun New"/>
+                      <w:sz w:val="28"/>
+                    </w:rPr>
+                    <w:t>Concrete,Domain</w:t>
+                  </w:r>
+                  <w:proofErr w:type="spellEnd"/>
+                </w:p>
+              </w:tc>
+            </w:tr>
+            <w:tr>
+              <w:tc>
+                <w:tcPr>
+                  <w:tcW w:w="5860" w:type="dxa"/>
+                  <w:gridSpan w:val="3"/>
+                </w:tcPr>
+                <w:p>
+                  <w:pPr>
+                    <w:rPr>
+                      <w:rFonts w:ascii="TH Sarabun New" w:hAnsi="TH Sarabun New" w:cs="TH Sarabun New"/>
+                      <w:sz w:val="28"/>
+                      <w:cs/>
+                    </w:rPr>
+                  </w:pPr>
+                  <w:r>
+                    <w:rPr>
+                      <w:rFonts w:ascii="TH Sarabun New" w:hAnsi="TH Sarabun New" w:cs="TH Sarabun New" w:hint="cs"/>
+                      <w:sz w:val="28"/>
+                      <w:cs/>
+                    </w:rPr>
+                    <w:t>รายละเอียด</w:t>
+                  </w:r>
+                  <w:r>
+                    <w:rPr>
+                      <w:rFonts w:ascii="TH Sarabun New" w:hAnsi="TH Sarabun New" w:cs="TH Sarabun New"/>
+                      <w:sz w:val="28"/>
+                    </w:rPr>
+                    <w:t>:</w:t>
+                  </w:r>
+                  <w:r>
+                    <w:rPr>
+                      <w:rFonts w:ascii="TH Sarabun New" w:hAnsi="TH Sarabun New" w:cs="TH Sarabun New"/>
+                      <w:sz w:val="28"/>
+                    </w:rPr>
+                    <w:t xml:space="preserve"> </w:t>
+                  </w:r>
+                  <w:r>
+                    <w:rPr>
+                      <w:rFonts w:ascii="TH Sarabun New" w:hAnsi="TH Sarabun New" w:cs="TH Sarabun New" w:hint="cs"/>
+                      <w:sz w:val="28"/>
+                      <w:cs/>
+                    </w:rPr>
+                    <w:t>ระบบ</w:t>
+                  </w:r>
+                  <w:r>
+                    <w:rPr>
+                      <w:rFonts w:ascii="TH Sarabun New" w:hAnsi="TH Sarabun New" w:cs="TH Sarabun New"/>
+                      <w:sz w:val="28"/>
+                      <w:cs/>
+                    </w:rPr>
+                    <w:t>จัดการห้องเรียน</w:t>
+                  </w:r>
+                  <w:r>
+                    <w:rPr>
+                      <w:rFonts w:ascii="TH Sarabun New" w:hAnsi="TH Sarabun New" w:cs="TH Sarabun New"/>
+                      <w:sz w:val="28"/>
+                      <w:cs/>
+                    </w:rPr>
+                    <w:t>ทั้งส</w:t>
+                  </w:r>
+                  <w:r>
+                    <w:rPr>
+                      <w:rFonts w:ascii="TH Sarabun New" w:hAnsi="TH Sarabun New" w:cs="TH Sarabun New" w:hint="cs"/>
+                      <w:sz w:val="28"/>
+                      <w:cs/>
+                    </w:rPr>
+                    <w:t>่</w:t>
+                  </w:r>
+                  <w:r>
+                    <w:rPr>
+                      <w:rFonts w:ascii="TH Sarabun New" w:hAnsi="TH Sarabun New" w:cs="TH Sarabun New"/>
+                      <w:sz w:val="28"/>
+                      <w:cs/>
+                    </w:rPr>
+                    <w:t>วนตัวและห้องเรียนรวม</w:t>
+                  </w:r>
+                </w:p>
+                <w:p>
+                  <w:pPr>
+                    <w:rPr>
+                      <w:rFonts w:ascii="TH Sarabun New" w:hAnsi="TH Sarabun New" w:cs="TH Sarabun New"/>
+                      <w:sz w:val="28"/>
+                    </w:rPr>
+                  </w:pPr>
+                </w:p>
+              </w:tc>
+              <w:tc>
+                <w:tcPr>
+                  <w:tcW w:w="2930" w:type="dxa"/>
+                </w:tcPr>
+                <w:p>
+                  <w:pPr>
+                    <w:rPr>
+                      <w:rFonts w:ascii="TH Sarabun New" w:hAnsi="TH Sarabun New" w:cs="TH Sarabun New"/>
+                      <w:sz w:val="28"/>
+                    </w:rPr>
+                  </w:pPr>
+                  <w:r>
+                    <w:rPr>
+                      <w:rFonts w:ascii="TH Sarabun New" w:hAnsi="TH Sarabun New" w:cs="TH Sarabun New" w:hint="cs"/>
+                      <w:sz w:val="28"/>
+                      <w:cs/>
+                    </w:rPr>
+                    <w:t>ยูสเคสที่เกี่ยวเนื่องกัน</w:t>
+                  </w:r>
+                  <w:r>
+                    <w:rPr>
+                      <w:rFonts w:ascii="TH Sarabun New" w:hAnsi="TH Sarabun New" w:cs="TH Sarabun New"/>
+                      <w:sz w:val="28"/>
+                    </w:rPr>
+                    <w:t>:</w:t>
+                  </w:r>
+                </w:p>
+                <w:p>
+                  <w:pPr>
+                    <w:rPr>
+                      <w:rFonts w:ascii="TH Sarabun New" w:hAnsi="TH Sarabun New" w:cs="TH Sarabun New"/>
+                      <w:sz w:val="28"/>
+                    </w:rPr>
+                  </w:pPr>
+                  <w:r>
+                    <w:rPr>
+                      <w:rFonts w:ascii="TH Sarabun New" w:hAnsi="TH Sarabun New" w:cs="TH Sarabun New"/>
+                      <w:sz w:val="28"/>
+                    </w:rPr>
+                    <w:t>UCSR-03-001</w:t>
+                  </w:r>
+                </w:p>
+              </w:tc>
+            </w:tr>
+            <w:tr>
+              <w:tc>
+                <w:tcPr>
+                  <w:tcW w:w="4702" w:type="dxa"/>
+                  <w:gridSpan w:val="2"/>
+                </w:tcPr>
+                <w:p>
+                  <w:pPr>
+                    <w:rPr>
+                      <w:rFonts w:ascii="TH Sarabun New" w:hAnsi="TH Sarabun New" w:cs="TH Sarabun New"/>
+                      <w:sz w:val="28"/>
+                    </w:rPr>
+                  </w:pPr>
+                  <w:r>
+                    <w:rPr>
+                      <w:rFonts w:ascii="TH Sarabun New" w:hAnsi="TH Sarabun New" w:cs="TH Sarabun New" w:hint="cs"/>
+                      <w:sz w:val="28"/>
+                      <w:cs/>
+                    </w:rPr>
+                    <w:t>หน้าที่ความรับผิดชอบ</w:t>
+                  </w:r>
+                  <w:r>
+                    <w:rPr>
+                      <w:rFonts w:ascii="TH Sarabun New" w:hAnsi="TH Sarabun New" w:cs="TH Sarabun New"/>
+                      <w:sz w:val="28"/>
+                    </w:rPr>
+                    <w:t xml:space="preserve">: </w:t>
+                  </w:r>
+                </w:p>
+                <w:p>
+                  <w:pPr>
+                    <w:pStyle w:val="ListParagraph"/>
+                    <w:numPr>
+                      <w:ilvl w:val="0"/>
+                      <w:numId w:val="7"/>
+                    </w:numPr>
+                    <w:rPr>
+                      <w:rFonts w:ascii="TH Sarabun New" w:hAnsi="TH Sarabun New" w:cs="TH Sarabun New" w:hint="cs"/>
+                      <w:sz w:val="28"/>
+                    </w:rPr>
+                  </w:pPr>
+                  <w:r>
+                    <w:rPr>
+                      <w:rFonts w:ascii="TH Sarabun New" w:hAnsi="TH Sarabun New" w:cs="TH Sarabun New" w:hint="cs"/>
+                      <w:sz w:val="28"/>
+                      <w:cs/>
+                    </w:rPr>
+                    <w:t>สร้างตารางการเรียนการสอน</w:t>
+                  </w:r>
+                </w:p>
+                <w:p>
+                  <w:pPr>
+                    <w:pStyle w:val="ListParagraph"/>
+                    <w:numPr>
+                      <w:ilvl w:val="0"/>
+                      <w:numId w:val="7"/>
+                    </w:numPr>
+                    <w:rPr>
+                      <w:rFonts w:ascii="TH Sarabun New" w:hAnsi="TH Sarabun New" w:cs="TH Sarabun New"/>
+                      <w:sz w:val="28"/>
+                    </w:rPr>
+                  </w:pPr>
+                  <w:r>
+                    <w:rPr>
+                      <w:rFonts w:ascii="TH Sarabun New" w:hAnsi="TH Sarabun New" w:cs="TH Sarabun New" w:hint="cs"/>
+                      <w:sz w:val="28"/>
+                      <w:cs/>
+                    </w:rPr>
+                    <w:t xml:space="preserve"> </w:t>
+                  </w:r>
+                  <w:r>
+                    <w:rPr>
+                      <w:rFonts w:ascii="TH Sarabun New" w:hAnsi="TH Sarabun New" w:cs="TH Sarabun New" w:hint="cs"/>
+                      <w:sz w:val="28"/>
+                      <w:cs/>
+                    </w:rPr>
+                    <w:t>ค้นหาห้องเรียนที่เปิดการเรียน</w:t>
+                  </w:r>
+                </w:p>
+                <w:p>
+                  <w:pPr>
+                    <w:rPr>
+                      <w:rFonts w:ascii="TH Sarabun New" w:hAnsi="TH Sarabun New" w:cs="TH Sarabun New"/>
+                      <w:sz w:val="28"/>
+                    </w:rPr>
+                  </w:pPr>
+                </w:p>
+                <w:p>
+                  <w:pPr>
+                    <w:rPr>
+                      <w:rFonts w:ascii="TH Sarabun New" w:hAnsi="TH Sarabun New" w:cs="TH Sarabun New"/>
+                      <w:sz w:val="28"/>
+                    </w:rPr>
+                  </w:pPr>
+                </w:p>
+                <w:p>
+                  <w:pPr>
+                    <w:rPr>
+                      <w:rFonts w:ascii="TH Sarabun New" w:hAnsi="TH Sarabun New" w:cs="TH Sarabun New"/>
+                      <w:sz w:val="28"/>
+                    </w:rPr>
+                  </w:pPr>
+                </w:p>
+              </w:tc>
+              <w:tc>
+                <w:tcPr>
+                  <w:tcW w:w="4088" w:type="dxa"/>
+                  <w:gridSpan w:val="2"/>
+                </w:tcPr>
+                <w:p>
+                  <w:pPr>
+                    <w:rPr>
+                      <w:rFonts w:ascii="TH Sarabun New" w:hAnsi="TH Sarabun New" w:cs="TH Sarabun New"/>
+                      <w:sz w:val="28"/>
+                    </w:rPr>
+                  </w:pPr>
+                  <w:r>
+                    <w:rPr>
+                      <w:rFonts w:ascii="TH Sarabun New" w:hAnsi="TH Sarabun New" w:cs="TH Sarabun New" w:hint="cs"/>
+                      <w:sz w:val="28"/>
+                      <w:cs/>
+                    </w:rPr>
+                    <w:t>ผู้เกี่ยวข้อง</w:t>
+                  </w:r>
+                  <w:r>
+                    <w:rPr>
+                      <w:rFonts w:ascii="TH Sarabun New" w:hAnsi="TH Sarabun New" w:cs="TH Sarabun New"/>
+                      <w:sz w:val="28"/>
+                    </w:rPr>
+                    <w:t>:</w:t>
+                  </w:r>
+                </w:p>
+                <w:p>
+                  <w:pPr>
+                    <w:pStyle w:val="ListParagraph"/>
+                    <w:numPr>
+                      <w:ilvl w:val="0"/>
+                      <w:numId w:val="9"/>
+                    </w:numPr>
+                    <w:rPr>
+                      <w:rFonts w:ascii="TH Sarabun New" w:hAnsi="TH Sarabun New" w:cs="TH Sarabun New"/>
+                      <w:sz w:val="28"/>
+                    </w:rPr>
+                  </w:pPr>
+                  <w:r>
+                    <w:rPr>
+                      <w:rFonts w:ascii="TH Sarabun New" w:hAnsi="TH Sarabun New" w:cs="TH Sarabun New" w:hint="cs"/>
+                      <w:sz w:val="28"/>
+                      <w:cs/>
+                    </w:rPr>
+                    <w:t>การสอนแบบส่วนตัว</w:t>
+                  </w:r>
+                </w:p>
+                <w:p>
+                  <w:pPr>
+                    <w:pStyle w:val="ListParagraph"/>
+                    <w:numPr>
+                      <w:ilvl w:val="0"/>
+                      <w:numId w:val="9"/>
+                    </w:numPr>
+                    <w:rPr>
+                      <w:rFonts w:ascii="TH Sarabun New" w:hAnsi="TH Sarabun New" w:cs="TH Sarabun New"/>
+                      <w:sz w:val="28"/>
+                    </w:rPr>
+                  </w:pPr>
+                  <w:r>
+                    <w:rPr>
+                      <w:rFonts w:ascii="TH Sarabun New" w:hAnsi="TH Sarabun New" w:cs="TH Sarabun New" w:hint="cs"/>
+                      <w:sz w:val="28"/>
+                      <w:cs/>
+                    </w:rPr>
+                    <w:t>การสอนแบบกลุ่ม</w:t>
+                  </w:r>
+                </w:p>
+                <w:p>
+                  <w:pPr>
+                    <w:pStyle w:val="ListParagraph"/>
+                    <w:numPr>
+                      <w:ilvl w:val="0"/>
+                      <w:numId w:val="9"/>
+                    </w:numPr>
+                    <w:rPr>
+                      <w:rFonts w:ascii="TH Sarabun New" w:hAnsi="TH Sarabun New" w:cs="TH Sarabun New"/>
+                      <w:sz w:val="28"/>
+                    </w:rPr>
+                  </w:pPr>
+                  <w:r>
+                    <w:rPr>
+                      <w:rFonts w:ascii="TH Sarabun New" w:hAnsi="TH Sarabun New" w:cs="TH Sarabun New" w:hint="cs"/>
+                      <w:sz w:val="28"/>
+                      <w:cs/>
+                    </w:rPr>
+                    <w:t>ออกรายงาน</w:t>
+                  </w:r>
+                </w:p>
+                <w:p>
+                  <w:pPr>
+                    <w:pStyle w:val="ListParagraph"/>
+                    <w:rPr>
+                      <w:rFonts w:ascii="TH Sarabun New" w:hAnsi="TH Sarabun New" w:cs="TH Sarabun New"/>
+                      <w:sz w:val="28"/>
+                    </w:rPr>
+                  </w:pPr>
+                </w:p>
+              </w:tc>
+            </w:tr>
+          </w:tbl>
+          <w:p>
+            <w:pPr>
+              <w:rPr>
+                <w:rFonts w:ascii="TH Sarabun New" w:hAnsi="TH Sarabun New" w:cs="TH Sarabun New"/>
+                <w:sz w:val="28"/>
+              </w:rPr>
+            </w:pPr>
+          </w:p>
+        </w:tc>
+      </w:tr>
+      <w:tr>
+        <w:tc>
+          <w:tcPr>
+            <w:tcW w:w="9016" w:type="dxa"/>
+          </w:tcPr>
+          <w:p>
+            <w:pPr>
+              <w:rPr>
+                <w:rFonts w:ascii="TH Sarabun New" w:hAnsi="TH Sarabun New" w:cs="TH Sarabun New"/>
+                <w:sz w:val="28"/>
+              </w:rPr>
+            </w:pPr>
+            <w:r>
+              <w:rPr>
+                <w:rFonts w:ascii="TH Sarabun New" w:hAnsi="TH Sarabun New" w:cs="TH Sarabun New"/>
+                <w:sz w:val="28"/>
+                <w:cs/>
+              </w:rPr>
+              <w:t>หลัง</w:t>
+            </w:r>
+            <w:r>
+              <w:rPr>
+                <w:rFonts w:ascii="TH Sarabun New" w:hAnsi="TH Sarabun New" w:cs="TH Sarabun New"/>
+                <w:sz w:val="28"/>
+              </w:rPr>
+              <w:t>:</w:t>
+            </w:r>
+          </w:p>
+          <w:tbl>
+            <w:tblPr>
+              <w:tblStyle w:val="TableGrid"/>
+              <w:tblW w:w="0" w:type="auto"/>
+              <w:tblLook w:val="04A0" w:firstRow="1" w:lastRow="0" w:firstColumn="1" w:lastColumn="0" w:noHBand="0" w:noVBand="1"/>
+            </w:tblPr>
+            <w:tblGrid>
+              <w:gridCol w:w="8790"/>
+            </w:tblGrid>
+            <w:tr>
+              <w:tc>
+                <w:tcPr>
+                  <w:tcW w:w="8790" w:type="dxa"/>
+                </w:tcPr>
+                <w:p>
+                  <w:pPr>
+                    <w:rPr>
+                      <w:rFonts w:ascii="TH Sarabun New" w:hAnsi="TH Sarabun New" w:cs="TH Sarabun New"/>
+                      <w:sz w:val="28"/>
+                    </w:rPr>
+                  </w:pPr>
+                  <w:r>
+                    <w:rPr>
+                      <w:rFonts w:ascii="TH Sarabun New" w:hAnsi="TH Sarabun New" w:cs="TH Sarabun New" w:hint="cs"/>
+                      <w:sz w:val="28"/>
+                      <w:cs/>
+                    </w:rPr>
+                    <w:t>คุณลักษณะ</w:t>
+                  </w:r>
+                  <w:r>
+                    <w:rPr>
+                      <w:rFonts w:ascii="TH Sarabun New" w:hAnsi="TH Sarabun New" w:cs="TH Sarabun New"/>
+                      <w:sz w:val="28"/>
+                    </w:rPr>
+                    <w:t>:</w:t>
+                  </w:r>
+                </w:p>
+                <w:p>
+                  <w:pPr>
+                    <w:pStyle w:val="ListParagraph"/>
+                    <w:numPr>
+                      <w:ilvl w:val="0"/>
+                      <w:numId w:val="5"/>
+                    </w:numPr>
+                    <w:rPr>
+                      <w:rFonts w:ascii="TH Sarabun New" w:hAnsi="TH Sarabun New" w:cs="TH Sarabun New"/>
+                      <w:sz w:val="28"/>
+                    </w:rPr>
+                  </w:pPr>
+                  <w:r>
+                    <w:rPr>
+                      <w:rFonts w:ascii="TH Sarabun New" w:hAnsi="TH Sarabun New" w:cs="TH Sarabun New" w:hint="cs"/>
+                      <w:sz w:val="28"/>
+                      <w:cs/>
+                    </w:rPr>
+                    <w:t>ชื่อโปรแกรม</w:t>
+                  </w:r>
+                  <w:r>
+                    <w:rPr>
+                      <w:rFonts w:ascii="TH Sarabun New" w:hAnsi="TH Sarabun New" w:cs="TH Sarabun New"/>
+                      <w:sz w:val="28"/>
+                    </w:rPr>
+                    <w:t xml:space="preserve"> (</w:t>
+                  </w:r>
+                  <w:r>
+                    <w:rPr>
+                      <w:rFonts w:ascii="TH Sarabun New" w:hAnsi="TH Sarabun New" w:cs="TH Sarabun New" w:hint="cs"/>
+                      <w:sz w:val="28"/>
+                      <w:cs/>
+                    </w:rPr>
+                    <w:t>ตัวอักษร</w:t>
+                  </w:r>
+                  <w:r>
+                    <w:rPr>
+                      <w:rFonts w:ascii="TH Sarabun New" w:hAnsi="TH Sarabun New" w:cs="TH Sarabun New"/>
+                      <w:sz w:val="28"/>
+                    </w:rPr>
+                    <w:t>)</w:t>
+                  </w:r>
+                </w:p>
+                <w:p>
+                  <w:pPr>
+                    <w:pStyle w:val="ListParagraph"/>
+                    <w:numPr>
+                      <w:ilvl w:val="0"/>
+                      <w:numId w:val="7"/>
+                    </w:numPr>
+                    <w:rPr>
+                      <w:rFonts w:ascii="TH Sarabun New" w:hAnsi="TH Sarabun New" w:cs="TH Sarabun New"/>
+                      <w:sz w:val="28"/>
+                    </w:rPr>
+                  </w:pPr>
+                  <w:r>
+                    <w:rPr>
+                      <w:rFonts w:ascii="TH Sarabun New" w:hAnsi="TH Sarabun New" w:cs="TH Sarabun New" w:hint="cs"/>
+                      <w:sz w:val="28"/>
+                      <w:cs/>
+                    </w:rPr>
+                    <w:t>ชื่อฝึกส่วนบุคคล</w:t>
+                  </w:r>
+                  <w:r>
+                    <w:rPr>
+                      <w:rFonts w:ascii="TH Sarabun New" w:hAnsi="TH Sarabun New" w:cs="TH Sarabun New"/>
+                      <w:sz w:val="28"/>
+                    </w:rPr>
+                    <w:t xml:space="preserve"> (</w:t>
+                  </w:r>
+                  <w:r>
+                    <w:rPr>
+                      <w:rFonts w:ascii="TH Sarabun New" w:hAnsi="TH Sarabun New" w:cs="TH Sarabun New" w:hint="cs"/>
+                      <w:sz w:val="28"/>
+                      <w:cs/>
+                    </w:rPr>
+                    <w:t>ตัวอักษร</w:t>
+                  </w:r>
+                  <w:r>
+                    <w:rPr>
+                      <w:rFonts w:ascii="TH Sarabun New" w:hAnsi="TH Sarabun New" w:cs="TH Sarabun New"/>
+                      <w:sz w:val="28"/>
+                    </w:rPr>
+                    <w:t>)</w:t>
+                  </w:r>
+                </w:p>
+                <w:p>
+                  <w:pPr>
+                    <w:pStyle w:val="ListParagraph"/>
+                    <w:numPr>
+                      <w:ilvl w:val="0"/>
+                      <w:numId w:val="5"/>
+                    </w:numPr>
+                    <w:rPr>
+                      <w:rFonts w:ascii="TH Sarabun New" w:hAnsi="TH Sarabun New" w:cs="TH Sarabun New"/>
+                      <w:sz w:val="28"/>
+                    </w:rPr>
+                  </w:pPr>
+                  <w:r>
+                    <w:rPr>
+                      <w:rFonts w:ascii="TH Sarabun New" w:hAnsi="TH Sarabun New" w:cs="TH Sarabun New" w:hint="cs"/>
+                      <w:sz w:val="28"/>
+                      <w:cs/>
+                    </w:rPr>
+                    <w:t>วันเริ่มการเรียนการสอนและวันสิ้นสุดการเรียนการสอน</w:t>
+                  </w:r>
+                  <w:r>
+                    <w:rPr>
+                      <w:rFonts w:ascii="TH Sarabun New" w:hAnsi="TH Sarabun New" w:cs="TH Sarabun New"/>
+                      <w:sz w:val="28"/>
+                    </w:rPr>
+                    <w:t xml:space="preserve"> (</w:t>
+                  </w:r>
+                  <w:r>
+                    <w:rPr>
+                      <w:rFonts w:ascii="TH Sarabun New" w:hAnsi="TH Sarabun New" w:cs="TH Sarabun New" w:hint="cs"/>
+                      <w:sz w:val="28"/>
+                      <w:cs/>
+                    </w:rPr>
+                    <w:t>ตัวอักษร</w:t>
+                  </w:r>
+                  <w:r>
+                    <w:rPr>
+                      <w:rFonts w:ascii="TH Sarabun New" w:hAnsi="TH Sarabun New" w:cs="TH Sarabun New"/>
+                      <w:sz w:val="28"/>
+                    </w:rPr>
+                    <w:t>)</w:t>
+                  </w:r>
+                </w:p>
+                <w:p>
+                  <w:pPr>
+                    <w:pStyle w:val="ListParagraph"/>
+                    <w:numPr>
+                      <w:ilvl w:val="0"/>
+                      <w:numId w:val="5"/>
+                    </w:numPr>
+                    <w:rPr>
+                      <w:rFonts w:ascii="TH Sarabun New" w:hAnsi="TH Sarabun New" w:cs="TH Sarabun New"/>
+                      <w:sz w:val="28"/>
+                    </w:rPr>
+                  </w:pPr>
+                  <w:r>
+                    <w:rPr>
+                      <w:rFonts w:ascii="TH Sarabun New" w:hAnsi="TH Sarabun New" w:cs="TH Sarabun New" w:hint="cs"/>
+                      <w:sz w:val="28"/>
+                      <w:cs/>
+                    </w:rPr>
+                    <w:t>เวลาเริ่มการเรียนการสอน และเวลาสิ้นสุดการเรียนการสอน</w:t>
+                  </w:r>
+                  <w:r>
+                    <w:rPr>
+                      <w:rFonts w:ascii="TH Sarabun New" w:hAnsi="TH Sarabun New" w:cs="TH Sarabun New"/>
+                      <w:sz w:val="28"/>
+                    </w:rPr>
+                    <w:t xml:space="preserve"> (</w:t>
+                  </w:r>
+                  <w:r>
+                    <w:rPr>
+                      <w:rFonts w:ascii="TH Sarabun New" w:hAnsi="TH Sarabun New" w:cs="TH Sarabun New" w:hint="cs"/>
+                      <w:sz w:val="28"/>
+                      <w:cs/>
+                    </w:rPr>
+                    <w:t>ตัวอักษร</w:t>
+                  </w:r>
+                  <w:r>
+                    <w:rPr>
+                      <w:rFonts w:ascii="TH Sarabun New" w:hAnsi="TH Sarabun New" w:cs="TH Sarabun New"/>
+                      <w:sz w:val="28"/>
+                    </w:rPr>
+                    <w:t>)</w:t>
+                  </w:r>
+                </w:p>
+                <w:p>
+                  <w:pPr>
+                    <w:pStyle w:val="ListParagraph"/>
+                    <w:rPr>
+                      <w:rFonts w:ascii="TH Sarabun New" w:hAnsi="TH Sarabun New" w:cs="TH Sarabun New"/>
+                      <w:sz w:val="28"/>
+                    </w:rPr>
+                  </w:pPr>
+                </w:p>
+                <w:p>
+                  <w:pPr>
+                    <w:rPr>
+                      <w:rFonts w:ascii="TH Sarabun New" w:hAnsi="TH Sarabun New" w:cs="TH Sarabun New"/>
+                      <w:sz w:val="28"/>
+                    </w:rPr>
+                  </w:pPr>
+                </w:p>
+                <w:p>
+                  <w:pPr>
+                    <w:rPr>
+                      <w:rFonts w:ascii="TH Sarabun New" w:hAnsi="TH Sarabun New" w:cs="TH Sarabun New"/>
+                      <w:sz w:val="28"/>
+                    </w:rPr>
+                  </w:pPr>
+                </w:p>
+                <w:p>
+                  <w:pPr>
+                    <w:rPr>
+                      <w:rFonts w:ascii="TH Sarabun New" w:hAnsi="TH Sarabun New" w:cs="TH Sarabun New"/>
+                      <w:sz w:val="28"/>
+                    </w:rPr>
+                  </w:pPr>
+                </w:p>
+              </w:tc>
+            </w:tr>
+            <w:tr>
+              <w:tc>
+                <w:tcPr>
+                  <w:tcW w:w="8790" w:type="dxa"/>
+                </w:tcPr>
+                <w:p>
+                  <w:pPr>
+                    <w:pBdr>
+                      <w:bottom w:val="single" w:sz="6" w:space="1" w:color="auto"/>
+                    </w:pBdr>
+                    <w:rPr>
+                      <w:rFonts w:ascii="TH Sarabun New" w:hAnsi="TH Sarabun New" w:cs="TH Sarabun New"/>
+                      <w:sz w:val="28"/>
+                    </w:rPr>
+                  </w:pPr>
+                  <w:r>
+                    <w:rPr>
+                      <w:rFonts w:ascii="TH Sarabun New" w:hAnsi="TH Sarabun New" w:cs="TH Sarabun New" w:hint="cs"/>
+                      <w:sz w:val="28"/>
+                      <w:cs/>
+                    </w:rPr>
+                    <w:t>ความสัมพันธ์</w:t>
+                  </w:r>
+                  <w:r>
+                    <w:rPr>
+                      <w:rFonts w:ascii="TH Sarabun New" w:hAnsi="TH Sarabun New" w:cs="TH Sarabun New"/>
+                      <w:sz w:val="28"/>
+                    </w:rPr>
+                    <w:t>:</w:t>
+                  </w:r>
+                </w:p>
+                <w:p>
+                  <w:pPr>
+                    <w:rPr>
+                      <w:rFonts w:ascii="TH Sarabun New" w:hAnsi="TH Sarabun New" w:cs="TH Sarabun New"/>
+                      <w:sz w:val="28"/>
+                    </w:rPr>
+                  </w:pPr>
+                  <w:r>
+                    <w:rPr>
+                      <w:rFonts w:ascii="TH Sarabun New" w:hAnsi="TH Sarabun New" w:cs="TH Sarabun New"/>
+                      <w:sz w:val="28"/>
+                    </w:rPr>
+                    <w:t>Generalization (a-kind-of):</w:t>
+                  </w:r>
+                  <w:r>
+                    <w:rPr>
+                      <w:rFonts w:ascii="TH Sarabun New" w:hAnsi="TH Sarabun New" w:cs="TH Sarabun New"/>
+                      <w:sz w:val="28"/>
+                    </w:rPr>
+                    <w:t xml:space="preserve"> </w:t>
+                  </w:r>
+                  <w:r>
+                    <w:rPr>
+                      <w:rFonts w:ascii="TH Sarabun New" w:hAnsi="TH Sarabun New" w:cs="TH Sarabun New" w:hint="cs"/>
+                      <w:sz w:val="28"/>
+                      <w:cs/>
+                    </w:rPr>
+                    <w:t>การสอนแบบส่วนตัว</w:t>
+                  </w:r>
+                  <w:r>
+                    <w:rPr>
+                      <w:rFonts w:ascii="TH Sarabun New" w:hAnsi="TH Sarabun New" w:cs="TH Sarabun New"/>
+                      <w:sz w:val="28"/>
+                    </w:rPr>
+                    <w:t xml:space="preserve">, </w:t>
+                  </w:r>
+                  <w:r>
+                    <w:rPr>
+                      <w:rFonts w:ascii="TH Sarabun New" w:hAnsi="TH Sarabun New" w:cs="TH Sarabun New"/>
+                      <w:sz w:val="28"/>
+                      <w:cs/>
+                    </w:rPr>
+                    <w:t>การสอนแบบกลุ่ม</w:t>
+                  </w:r>
+                </w:p>
+                <w:p>
+                  <w:pPr>
+                    <w:pBdr>
+                      <w:bottom w:val="single" w:sz="6" w:space="1" w:color="auto"/>
+                    </w:pBdr>
+                    <w:rPr>
+                      <w:rFonts w:ascii="TH Sarabun New" w:hAnsi="TH Sarabun New" w:cs="TH Sarabun New"/>
+                      <w:sz w:val="28"/>
+                    </w:rPr>
+                  </w:pPr>
+                </w:p>
+                <w:p>
+                  <w:pPr>
+                    <w:rPr>
+                      <w:rFonts w:ascii="TH Sarabun New" w:hAnsi="TH Sarabun New" w:cs="TH Sarabun New"/>
+                      <w:sz w:val="28"/>
+                      <w:cs/>
+                    </w:rPr>
+                  </w:pPr>
+                  <w:r>
+                    <w:rPr>
+                      <w:rFonts w:ascii="TH Sarabun New" w:hAnsi="TH Sarabun New" w:cs="TH Sarabun New"/>
+                      <w:sz w:val="28"/>
+                    </w:rPr>
+                    <w:t>Aggregation (has-part):</w:t>
+                  </w:r>
+                  <w:r>
+                    <w:rPr>
+                      <w:rFonts w:ascii="TH Sarabun New" w:hAnsi="TH Sarabun New" w:cs="TH Sarabun New" w:hint="cs"/>
+                      <w:sz w:val="28"/>
+                      <w:cs/>
+                    </w:rPr>
+                    <w:t xml:space="preserve"> </w:t>
+                  </w:r>
+                  <w:r>
+                    <w:rPr>
+                      <w:rFonts w:ascii="TH Sarabun New" w:hAnsi="TH Sarabun New" w:cs="TH Sarabun New" w:hint="cs"/>
+                      <w:sz w:val="28"/>
+                      <w:cs/>
+                    </w:rPr>
+                    <w:t>ออกรายงาน</w:t>
+                  </w:r>
+                </w:p>
+                <w:p>
+                  <w:pPr>
+                    <w:pBdr>
+                      <w:bottom w:val="single" w:sz="6" w:space="1" w:color="auto"/>
+                    </w:pBdr>
+                    <w:rPr>
+                      <w:rFonts w:ascii="TH Sarabun New" w:hAnsi="TH Sarabun New" w:cs="TH Sarabun New"/>
+                      <w:sz w:val="28"/>
+                    </w:rPr>
+                  </w:pPr>
+                </w:p>
+                <w:p>
+                  <w:pPr>
+                    <w:rPr>
+                      <w:rFonts w:ascii="TH Sarabun New" w:hAnsi="TH Sarabun New" w:cs="TH Sarabun New"/>
+                      <w:sz w:val="28"/>
+                      <w:cs/>
+                    </w:rPr>
+                  </w:pPr>
+                  <w:r>
+                    <w:rPr>
+                      <w:rFonts w:ascii="TH Sarabun New" w:hAnsi="TH Sarabun New" w:cs="TH Sarabun New"/>
+                      <w:sz w:val="28"/>
+                    </w:rPr>
+                    <w:t>Other Associations:</w:t>
+                  </w:r>
+                  <w:r>
+                    <w:rPr>
+                      <w:rFonts w:ascii="TH Sarabun New" w:hAnsi="TH Sarabun New" w:cs="TH Sarabun New"/>
+                      <w:sz w:val="28"/>
+                    </w:rPr>
+                    <w:t xml:space="preserve"> </w:t>
+                  </w:r>
+                </w:p>
+                <w:p>
+                  <w:pPr>
+                    <w:pBdr>
+                      <w:bottom w:val="single" w:sz="6" w:space="1" w:color="auto"/>
+                    </w:pBdr>
+                    <w:rPr>
+                      <w:rFonts w:ascii="TH Sarabun New" w:hAnsi="TH Sarabun New" w:cs="TH Sarabun New"/>
+                      <w:sz w:val="28"/>
+                    </w:rPr>
+                  </w:pPr>
+                </w:p>
+                <w:p>
+                  <w:pPr>
+                    <w:rPr>
+                      <w:rFonts w:ascii="TH Sarabun New" w:hAnsi="TH Sarabun New" w:cs="TH Sarabun New"/>
+                      <w:sz w:val="28"/>
+                    </w:rPr>
+                  </w:pPr>
+                </w:p>
+              </w:tc>
+            </w:tr>
+          </w:tbl>
+          <w:p>
+            <w:pPr>
+              <w:rPr>
+                <w:rFonts w:ascii="TH Sarabun New" w:hAnsi="TH Sarabun New" w:cs="TH Sarabun New"/>
+                <w:sz w:val="28"/>
+              </w:rPr>
+            </w:pPr>
+          </w:p>
+        </w:tc>
+      </w:tr>
+    </w:tbl>
+    <w:p>
+      <w:pPr>
+        <w:rPr>
+          <w:rFonts w:ascii="TH Sarabun New" w:hAnsi="TH Sarabun New" w:cs="TH Sarabun New"/>
+        </w:rPr>
+      </w:pPr>
+    </w:p>
+    <w:p>
+      <w:pPr>
+        <w:rPr>
+          <w:rFonts w:ascii="TH Sarabun New" w:hAnsi="TH Sarabun New" w:cs="TH Sarabun New"/>
+          <w:b/>
+          <w:bCs/>
+        </w:rPr>
+      </w:pPr>
+    </w:p>
+    <w:p>
+      <w:pPr>
+        <w:rPr>
+          <w:rFonts w:ascii="TH Sarabun New" w:hAnsi="TH Sarabun New" w:cs="TH Sarabun New" w:hint="cs"/>
+          <w:b/>
+          <w:bCs/>
+        </w:rPr>
+      </w:pPr>
+    </w:p>
+    <w:p>
+      <w:pPr>
+        <w:rPr>
+          <w:rFonts w:ascii="TH Sarabun New" w:hAnsi="TH Sarabun New" w:cs="TH Sarabun New" w:hint="cs"/>
+          <w:b/>
+          <w:bCs/>
+        </w:rPr>
+      </w:pPr>
+    </w:p>
+    <w:p>
+      <w:pPr>
+        <w:rPr>
+          <w:rFonts w:ascii="TH Sarabun New" w:hAnsi="TH Sarabun New" w:cs="TH Sarabun New" w:hint="cs"/>
+          <w:b/>
+          <w:bCs/>
+        </w:rPr>
+      </w:pPr>
+    </w:p>
+    <w:tbl>
+      <w:tblPr>
+        <w:tblStyle w:val="TableGrid"/>
+        <w:tblW w:w="0" w:type="auto"/>
+        <w:tblLook w:val="04A0" w:firstRow="1" w:lastRow="0" w:firstColumn="1" w:lastColumn="0" w:noHBand="0" w:noVBand="1"/>
+      </w:tblPr>
+      <w:tblGrid>
+        <w:gridCol w:w="9016"/>
+      </w:tblGrid>
+      <w:tr>
+        <w:tc>
+          <w:tcPr>
+            <w:tcW w:w="9016" w:type="dxa"/>
+          </w:tcPr>
+          <w:p>
+            <w:pPr>
+              <w:rPr>
+                <w:rFonts w:ascii="TH Sarabun New" w:hAnsi="TH Sarabun New" w:cs="TH Sarabun New"/>
+                <w:sz w:val="28"/>
+              </w:rPr>
+            </w:pPr>
+            <w:r>
+              <w:rPr>
+                <w:rFonts w:ascii="TH Sarabun New" w:hAnsi="TH Sarabun New" w:cs="TH Sarabun New"/>
+                <w:sz w:val="28"/>
+                <w:cs/>
+              </w:rPr>
+              <w:lastRenderedPageBreak/>
+              <w:t>หน้า</w:t>
+            </w:r>
+            <w:r>
+              <w:rPr>
+                <w:rFonts w:ascii="TH Sarabun New" w:hAnsi="TH Sarabun New" w:cs="TH Sarabun New"/>
+                <w:sz w:val="28"/>
+              </w:rPr>
+              <w:t>:</w:t>
+            </w:r>
+          </w:p>
+          <w:p>
+            <w:pPr>
+              <w:rPr>
+                <w:rFonts w:ascii="TH Sarabun New" w:hAnsi="TH Sarabun New" w:cs="TH Sarabun New"/>
+                <w:sz w:val="28"/>
+              </w:rPr>
+            </w:pPr>
+          </w:p>
+          <w:tbl>
+            <w:tblPr>
+              <w:tblStyle w:val="TableGrid"/>
+              <w:tblpPr w:leftFromText="180" w:rightFromText="180" w:vertAnchor="text" w:horzAnchor="margin" w:tblpY="-76"/>
+              <w:tblOverlap w:val="never"/>
+              <w:tblW w:w="0" w:type="auto"/>
+              <w:tblLook w:val="04A0" w:firstRow="1" w:lastRow="0" w:firstColumn="1" w:lastColumn="0" w:noHBand="0" w:noVBand="1"/>
+            </w:tblPr>
+            <w:tblGrid>
+              <w:gridCol w:w="2830"/>
+              <w:gridCol w:w="1872"/>
+              <w:gridCol w:w="1158"/>
+              <w:gridCol w:w="2930"/>
+            </w:tblGrid>
+            <w:tr>
+              <w:tc>
+                <w:tcPr>
+                  <w:tcW w:w="2830" w:type="dxa"/>
+                </w:tcPr>
+                <w:p>
+                  <w:pPr>
+                    <w:rPr>
+                      <w:rFonts w:ascii="TH Sarabun New" w:hAnsi="TH Sarabun New" w:cs="TH Sarabun New"/>
+                      <w:sz w:val="28"/>
+                    </w:rPr>
+                  </w:pPr>
+                  <w:r>
+                    <w:rPr>
+                      <w:rFonts w:ascii="TH Sarabun New" w:hAnsi="TH Sarabun New" w:cs="TH Sarabun New"/>
+                      <w:sz w:val="28"/>
+                      <w:cs/>
+                    </w:rPr>
+                    <w:t>ชื่อคลาส</w:t>
+                  </w:r>
+                  <w:r>
+                    <w:rPr>
+                      <w:rFonts w:ascii="TH Sarabun New" w:hAnsi="TH Sarabun New" w:cs="TH Sarabun New"/>
+                      <w:sz w:val="28"/>
+                    </w:rPr>
+                    <w:t>:</w:t>
+                  </w:r>
+                  <w:r>
+                    <w:rPr>
+                      <w:rFonts w:ascii="TH Sarabun New" w:hAnsi="TH Sarabun New" w:cs="TH Sarabun New"/>
+                      <w:sz w:val="28"/>
+                    </w:rPr>
+                    <w:t xml:space="preserve"> </w:t>
+                  </w:r>
+                  <w:r>
+                    <w:rPr>
+                      <w:rFonts w:ascii="TH Sarabun New" w:hAnsi="TH Sarabun New" w:cs="TH Sarabun New"/>
+                      <w:sz w:val="28"/>
+                      <w:cs/>
+                    </w:rPr>
+                    <w:t>การสอนแบบส่วนตัว</w:t>
+                  </w:r>
+                  <w:r>
+                    <w:rPr>
+                      <w:rFonts w:ascii="TH Sarabun New" w:hAnsi="TH Sarabun New" w:cs="TH Sarabun New"/>
+                      <w:sz w:val="28"/>
+                    </w:rPr>
+                    <w:t xml:space="preserve"> (</w:t>
+                  </w:r>
+                  <w:proofErr w:type="spellStart"/>
+                  <w:r>
+                    <w:rPr>
+                      <w:rFonts w:ascii="TH Sarabun New" w:hAnsi="TH Sarabun New" w:cs="TH Sarabun New"/>
+                      <w:sz w:val="28"/>
+                    </w:rPr>
+                    <w:t>GroupTrainingProgram</w:t>
+                  </w:r>
+                  <w:proofErr w:type="spellEnd"/>
+                  <w:r>
+                    <w:rPr>
+                      <w:rFonts w:ascii="TH Sarabun New" w:hAnsi="TH Sarabun New" w:cs="TH Sarabun New"/>
+                      <w:sz w:val="28"/>
+                    </w:rPr>
+                    <w:t>)</w:t>
+                  </w:r>
+                </w:p>
+              </w:tc>
+              <w:tc>
+                <w:tcPr>
+                  <w:tcW w:w="3030" w:type="dxa"/>
+                  <w:gridSpan w:val="2"/>
+                </w:tcPr>
+                <w:p>
+                  <w:pPr>
+                    <w:rPr>
+                      <w:rFonts w:ascii="TH Sarabun New" w:hAnsi="TH Sarabun New" w:cs="TH Sarabun New" w:hint="cs"/>
+                      <w:sz w:val="28"/>
+                      <w:cs/>
+                    </w:rPr>
+                  </w:pPr>
+                  <w:r>
+                    <w:rPr>
+                      <w:rFonts w:ascii="TH Sarabun New" w:hAnsi="TH Sarabun New" w:cs="TH Sarabun New"/>
+                      <w:sz w:val="28"/>
+                      <w:cs/>
+                    </w:rPr>
+                    <w:t>รหัส</w:t>
+                  </w:r>
+                  <w:r>
+                    <w:rPr>
+                      <w:rFonts w:ascii="TH Sarabun New" w:hAnsi="TH Sarabun New" w:cs="TH Sarabun New"/>
+                      <w:sz w:val="28"/>
+                    </w:rPr>
+                    <w:t xml:space="preserve">: </w:t>
+                  </w:r>
+                  <w:r>
+                    <w:rPr>
+                      <w:rFonts w:ascii="TH Sarabun New" w:hAnsi="TH Sarabun New" w:cs="TH Sarabun New"/>
+                      <w:sz w:val="28"/>
+                    </w:rPr>
+                    <w:t>CD-03-02</w:t>
+                  </w:r>
+                </w:p>
+              </w:tc>
+              <w:tc>
+                <w:tcPr>
+                  <w:tcW w:w="2930" w:type="dxa"/>
+                </w:tcPr>
+                <w:p>
+                  <w:pPr>
+                    <w:rPr>
+                      <w:rFonts w:ascii="TH Sarabun New" w:hAnsi="TH Sarabun New" w:cs="TH Sarabun New"/>
+                      <w:sz w:val="28"/>
+                    </w:rPr>
+                  </w:pPr>
+                  <w:r>
+                    <w:rPr>
+                      <w:rFonts w:ascii="TH Sarabun New" w:hAnsi="TH Sarabun New" w:cs="TH Sarabun New" w:hint="cs"/>
+                      <w:sz w:val="28"/>
+                      <w:cs/>
+                    </w:rPr>
+                    <w:t>ประเภท</w:t>
+                  </w:r>
+                  <w:r>
+                    <w:rPr>
+                      <w:rFonts w:ascii="TH Sarabun New" w:hAnsi="TH Sarabun New" w:cs="TH Sarabun New"/>
+                      <w:sz w:val="28"/>
+                    </w:rPr>
+                    <w:t xml:space="preserve">: </w:t>
+                  </w:r>
+                  <w:proofErr w:type="spellStart"/>
+                  <w:r>
+                    <w:rPr>
+                      <w:rFonts w:ascii="TH Sarabun New" w:hAnsi="TH Sarabun New" w:cs="TH Sarabun New"/>
+                      <w:sz w:val="28"/>
+                    </w:rPr>
+                    <w:t>Concrete,Domain</w:t>
+                  </w:r>
+                  <w:proofErr w:type="spellEnd"/>
+                </w:p>
+              </w:tc>
+            </w:tr>
+            <w:tr>
+              <w:tc>
+                <w:tcPr>
+                  <w:tcW w:w="5860" w:type="dxa"/>
+                  <w:gridSpan w:val="3"/>
+                </w:tcPr>
+                <w:p>
+                  <w:pPr>
+                    <w:rPr>
+                      <w:rFonts w:ascii="TH Sarabun New" w:hAnsi="TH Sarabun New" w:cs="TH Sarabun New"/>
+                      <w:sz w:val="28"/>
+                      <w:cs/>
+                    </w:rPr>
+                  </w:pPr>
+                  <w:r>
+                    <w:rPr>
+                      <w:rFonts w:ascii="TH Sarabun New" w:hAnsi="TH Sarabun New" w:cs="TH Sarabun New" w:hint="cs"/>
+                      <w:sz w:val="28"/>
+                      <w:cs/>
+                    </w:rPr>
+                    <w:t>รายละเอียด</w:t>
+                  </w:r>
+                  <w:r>
+                    <w:rPr>
+                      <w:rFonts w:ascii="TH Sarabun New" w:hAnsi="TH Sarabun New" w:cs="TH Sarabun New"/>
+                      <w:sz w:val="28"/>
+                    </w:rPr>
+                    <w:t xml:space="preserve">: </w:t>
+                  </w:r>
+                  <w:r>
+                    <w:rPr>
+                      <w:rFonts w:ascii="TH Sarabun New" w:hAnsi="TH Sarabun New" w:cs="TH Sarabun New" w:hint="cs"/>
+                      <w:sz w:val="28"/>
+                      <w:cs/>
+                    </w:rPr>
+                    <w:t>ระบบ</w:t>
+                  </w:r>
+                  <w:r>
+                    <w:rPr>
+                      <w:rFonts w:ascii="TH Sarabun New" w:hAnsi="TH Sarabun New" w:cs="TH Sarabun New"/>
+                      <w:sz w:val="28"/>
+                      <w:cs/>
+                    </w:rPr>
+                    <w:t>จัดการห้องเรียน</w:t>
+                  </w:r>
+                  <w:r>
+                    <w:rPr>
+                      <w:rFonts w:ascii="TH Sarabun New" w:hAnsi="TH Sarabun New" w:cs="TH Sarabun New"/>
+                      <w:sz w:val="28"/>
+                      <w:cs/>
+                    </w:rPr>
+                    <w:t>ทั้งส</w:t>
+                  </w:r>
+                  <w:r>
+                    <w:rPr>
+                      <w:rFonts w:ascii="TH Sarabun New" w:hAnsi="TH Sarabun New" w:cs="TH Sarabun New" w:hint="cs"/>
+                      <w:sz w:val="28"/>
+                      <w:cs/>
+                    </w:rPr>
+                    <w:t>่</w:t>
+                  </w:r>
+                  <w:r>
+                    <w:rPr>
+                      <w:rFonts w:ascii="TH Sarabun New" w:hAnsi="TH Sarabun New" w:cs="TH Sarabun New"/>
+                      <w:sz w:val="28"/>
+                      <w:cs/>
+                    </w:rPr>
+                    <w:t>วนตัว</w:t>
+                  </w:r>
+                </w:p>
+                <w:p>
+                  <w:pPr>
+                    <w:rPr>
+                      <w:rFonts w:ascii="TH Sarabun New" w:hAnsi="TH Sarabun New" w:cs="TH Sarabun New"/>
+                      <w:sz w:val="28"/>
+                    </w:rPr>
+                  </w:pPr>
+                </w:p>
+              </w:tc>
+              <w:tc>
+                <w:tcPr>
+                  <w:tcW w:w="2930" w:type="dxa"/>
+                </w:tcPr>
+                <w:p>
+                  <w:pPr>
+                    <w:rPr>
+                      <w:rFonts w:ascii="TH Sarabun New" w:hAnsi="TH Sarabun New" w:cs="TH Sarabun New"/>
+                      <w:sz w:val="28"/>
+                    </w:rPr>
+                  </w:pPr>
+                  <w:r>
+                    <w:rPr>
+                      <w:rFonts w:ascii="TH Sarabun New" w:hAnsi="TH Sarabun New" w:cs="TH Sarabun New" w:hint="cs"/>
+                      <w:sz w:val="28"/>
+                      <w:cs/>
+                    </w:rPr>
+                    <w:t>ยูสเคสที่เกี่ยวเนื่องกัน</w:t>
+                  </w:r>
+                  <w:r>
+                    <w:rPr>
+                      <w:rFonts w:ascii="TH Sarabun New" w:hAnsi="TH Sarabun New" w:cs="TH Sarabun New"/>
+                      <w:sz w:val="28"/>
+                    </w:rPr>
+                    <w:t>:</w:t>
+                  </w:r>
+                </w:p>
+                <w:p>
+                  <w:pPr>
+                    <w:rPr>
+                      <w:rFonts w:ascii="TH Sarabun New" w:hAnsi="TH Sarabun New" w:cs="TH Sarabun New"/>
+                      <w:sz w:val="28"/>
+                    </w:rPr>
+                  </w:pPr>
+                  <w:r>
+                    <w:rPr>
+                      <w:rFonts w:ascii="TH Sarabun New" w:hAnsi="TH Sarabun New" w:cs="TH Sarabun New"/>
+                      <w:sz w:val="28"/>
+                    </w:rPr>
+                    <w:t>UCSR-03-002</w:t>
+                  </w:r>
+                </w:p>
+              </w:tc>
+            </w:tr>
+            <w:tr>
+              <w:tc>
+                <w:tcPr>
+                  <w:tcW w:w="4702" w:type="dxa"/>
+                  <w:gridSpan w:val="2"/>
+                </w:tcPr>
+                <w:p>
+                  <w:pPr>
+                    <w:rPr>
+                      <w:rFonts w:ascii="TH Sarabun New" w:hAnsi="TH Sarabun New" w:cs="TH Sarabun New"/>
+                      <w:sz w:val="28"/>
+                    </w:rPr>
+                  </w:pPr>
+                  <w:r>
+                    <w:rPr>
+                      <w:rFonts w:ascii="TH Sarabun New" w:hAnsi="TH Sarabun New" w:cs="TH Sarabun New" w:hint="cs"/>
+                      <w:sz w:val="28"/>
+                      <w:cs/>
+                    </w:rPr>
+                    <w:t>หน้าที่ความรับผิดชอบ</w:t>
+                  </w:r>
+                  <w:r>
+                    <w:rPr>
+                      <w:rFonts w:ascii="TH Sarabun New" w:hAnsi="TH Sarabun New" w:cs="TH Sarabun New"/>
+                      <w:sz w:val="28"/>
+                    </w:rPr>
+                    <w:t xml:space="preserve">: </w:t>
+                  </w:r>
+                </w:p>
+                <w:p>
+                  <w:pPr>
+                    <w:pStyle w:val="ListParagraph"/>
+                    <w:numPr>
+                      <w:ilvl w:val="0"/>
+                      <w:numId w:val="7"/>
+                    </w:numPr>
+                    <w:rPr>
+                      <w:rFonts w:ascii="TH Sarabun New" w:hAnsi="TH Sarabun New" w:cs="TH Sarabun New"/>
+                      <w:sz w:val="28"/>
+                    </w:rPr>
+                  </w:pPr>
+                  <w:r>
+                    <w:rPr>
+                      <w:rFonts w:ascii="TH Sarabun New" w:hAnsi="TH Sarabun New" w:cs="TH Sarabun New" w:hint="cs"/>
+                      <w:sz w:val="28"/>
+                      <w:cs/>
+                    </w:rPr>
+                    <w:t>บันทึกการสอนของผู้ฝึกส่วนบุคคล</w:t>
+                  </w:r>
+                </w:p>
+                <w:p>
+                  <w:pPr>
+                    <w:pStyle w:val="ListParagraph"/>
+                    <w:numPr>
+                      <w:ilvl w:val="0"/>
+                      <w:numId w:val="7"/>
+                    </w:numPr>
+                    <w:rPr>
+                      <w:rFonts w:ascii="TH Sarabun New" w:hAnsi="TH Sarabun New" w:cs="TH Sarabun New"/>
+                      <w:sz w:val="28"/>
+                    </w:rPr>
+                  </w:pPr>
+                  <w:r>
+                    <w:rPr>
+                      <w:rFonts w:ascii="TH Sarabun New" w:hAnsi="TH Sarabun New" w:cs="TH Sarabun New" w:hint="cs"/>
+                      <w:sz w:val="28"/>
+                      <w:cs/>
+                    </w:rPr>
+                    <w:t>สร้างตารางการสอนส่วนบุคคล</w:t>
+                  </w:r>
+                </w:p>
+                <w:p>
+                  <w:pPr>
+                    <w:rPr>
+                      <w:rFonts w:ascii="TH Sarabun New" w:hAnsi="TH Sarabun New" w:cs="TH Sarabun New"/>
+                      <w:sz w:val="28"/>
+                    </w:rPr>
+                  </w:pPr>
+                </w:p>
+                <w:p>
+                  <w:pPr>
+                    <w:rPr>
+                      <w:rFonts w:ascii="TH Sarabun New" w:hAnsi="TH Sarabun New" w:cs="TH Sarabun New"/>
+                      <w:sz w:val="28"/>
+                    </w:rPr>
+                  </w:pPr>
+                </w:p>
+                <w:p>
+                  <w:pPr>
+                    <w:rPr>
+                      <w:rFonts w:ascii="TH Sarabun New" w:hAnsi="TH Sarabun New" w:cs="TH Sarabun New"/>
+                      <w:sz w:val="28"/>
+                    </w:rPr>
+                  </w:pPr>
+                </w:p>
+              </w:tc>
+              <w:tc>
+                <w:tcPr>
+                  <w:tcW w:w="4088" w:type="dxa"/>
+                  <w:gridSpan w:val="2"/>
+                </w:tcPr>
+                <w:p>
+                  <w:pPr>
+                    <w:rPr>
+                      <w:rFonts w:ascii="TH Sarabun New" w:hAnsi="TH Sarabun New" w:cs="TH Sarabun New"/>
+                      <w:sz w:val="28"/>
+                    </w:rPr>
+                  </w:pPr>
+                  <w:r>
+                    <w:rPr>
+                      <w:rFonts w:ascii="TH Sarabun New" w:hAnsi="TH Sarabun New" w:cs="TH Sarabun New" w:hint="cs"/>
+                      <w:sz w:val="28"/>
+                      <w:cs/>
+                    </w:rPr>
+                    <w:t>ผู้เกี่ยวข้อง</w:t>
+                  </w:r>
+                  <w:r>
+                    <w:rPr>
+                      <w:rFonts w:ascii="TH Sarabun New" w:hAnsi="TH Sarabun New" w:cs="TH Sarabun New"/>
+                      <w:sz w:val="28"/>
+                    </w:rPr>
+                    <w:t>:</w:t>
+                  </w:r>
+                </w:p>
+                <w:p>
+                  <w:pPr>
+                    <w:pStyle w:val="ListParagraph"/>
+                    <w:numPr>
+                      <w:ilvl w:val="0"/>
+                      <w:numId w:val="16"/>
+                    </w:numPr>
+                    <w:rPr>
+                      <w:rFonts w:ascii="TH Sarabun New" w:hAnsi="TH Sarabun New" w:cs="TH Sarabun New" w:hint="cs"/>
+                      <w:sz w:val="28"/>
+                    </w:rPr>
+                  </w:pPr>
+                  <w:r>
+                    <w:rPr>
+                      <w:rFonts w:ascii="TH Sarabun New" w:hAnsi="TH Sarabun New" w:cs="TH Sarabun New" w:hint="cs"/>
+                      <w:sz w:val="28"/>
+                      <w:cs/>
+                    </w:rPr>
+                    <w:t>ระบบ</w:t>
+                  </w:r>
+                  <w:r>
+                    <w:rPr>
+                      <w:rFonts w:ascii="TH Sarabun New" w:hAnsi="TH Sarabun New" w:cs="TH Sarabun New"/>
+                      <w:sz w:val="28"/>
+                      <w:cs/>
+                    </w:rPr>
+                    <w:t>จัดการห้องเรียน</w:t>
+                  </w:r>
+                  <w:r>
+                    <w:rPr>
+                      <w:rFonts w:ascii="TH Sarabun New" w:hAnsi="TH Sarabun New" w:cs="TH Sarabun New" w:hint="cs"/>
+                      <w:sz w:val="28"/>
+                      <w:cs/>
+                    </w:rPr>
+                    <w:t xml:space="preserve"> </w:t>
+                  </w:r>
+                </w:p>
+                <w:p>
+                  <w:pPr>
+                    <w:pStyle w:val="ListParagraph"/>
+                    <w:numPr>
+                      <w:ilvl w:val="0"/>
+                      <w:numId w:val="16"/>
+                    </w:numPr>
+                    <w:rPr>
+                      <w:rFonts w:ascii="TH Sarabun New" w:hAnsi="TH Sarabun New" w:cs="TH Sarabun New"/>
+                      <w:sz w:val="28"/>
+                    </w:rPr>
+                  </w:pPr>
+                  <w:r>
+                    <w:rPr>
+                      <w:rFonts w:ascii="TH Sarabun New" w:hAnsi="TH Sarabun New" w:cs="TH Sarabun New" w:hint="cs"/>
+                      <w:sz w:val="28"/>
+                      <w:cs/>
+                    </w:rPr>
+                    <w:t>ผู้ฝึกส่วนบุคคล</w:t>
+                  </w:r>
+                </w:p>
+                <w:p>
+                  <w:pPr>
+                    <w:pStyle w:val="ListParagraph"/>
+                    <w:numPr>
+                      <w:ilvl w:val="0"/>
+                      <w:numId w:val="16"/>
+                    </w:numPr>
+                    <w:rPr>
+                      <w:rFonts w:ascii="TH Sarabun New" w:hAnsi="TH Sarabun New" w:cs="TH Sarabun New"/>
+                      <w:sz w:val="28"/>
+                    </w:rPr>
+                  </w:pPr>
+                  <w:r>
+                    <w:rPr>
+                      <w:rFonts w:ascii="TH Sarabun New" w:hAnsi="TH Sarabun New" w:cs="TH Sarabun New" w:hint="cs"/>
+                      <w:sz w:val="28"/>
+                      <w:cs/>
+                    </w:rPr>
+                    <w:t>เป้าหมาย</w:t>
+                  </w:r>
+                </w:p>
+                <w:p>
+                  <w:pPr>
+                    <w:pStyle w:val="ListParagraph"/>
+                    <w:rPr>
+                      <w:rFonts w:ascii="TH Sarabun New" w:hAnsi="TH Sarabun New" w:cs="TH Sarabun New"/>
+                      <w:sz w:val="28"/>
+                    </w:rPr>
+                  </w:pPr>
+                </w:p>
+              </w:tc>
+            </w:tr>
+          </w:tbl>
+          <w:p>
+            <w:pPr>
+              <w:rPr>
+                <w:rFonts w:ascii="TH Sarabun New" w:hAnsi="TH Sarabun New" w:cs="TH Sarabun New"/>
+                <w:sz w:val="28"/>
+              </w:rPr>
+            </w:pPr>
+          </w:p>
+        </w:tc>
+      </w:tr>
+      <w:tr>
+        <w:tc>
+          <w:tcPr>
+            <w:tcW w:w="9016" w:type="dxa"/>
+          </w:tcPr>
+          <w:p>
+            <w:pPr>
+              <w:rPr>
+                <w:rFonts w:ascii="TH Sarabun New" w:hAnsi="TH Sarabun New" w:cs="TH Sarabun New"/>
+                <w:sz w:val="28"/>
+              </w:rPr>
+            </w:pPr>
+            <w:r>
+              <w:rPr>
+                <w:rFonts w:ascii="TH Sarabun New" w:hAnsi="TH Sarabun New" w:cs="TH Sarabun New"/>
+                <w:sz w:val="28"/>
+                <w:cs/>
+              </w:rPr>
+              <w:t>หลัง</w:t>
+            </w:r>
+            <w:r>
+              <w:rPr>
+                <w:rFonts w:ascii="TH Sarabun New" w:hAnsi="TH Sarabun New" w:cs="TH Sarabun New"/>
+                <w:sz w:val="28"/>
+              </w:rPr>
+              <w:t>:</w:t>
+            </w:r>
+          </w:p>
+          <w:tbl>
+            <w:tblPr>
+              <w:tblStyle w:val="TableGrid"/>
+              <w:tblW w:w="0" w:type="auto"/>
+              <w:tblLook w:val="04A0" w:firstRow="1" w:lastRow="0" w:firstColumn="1" w:lastColumn="0" w:noHBand="0" w:noVBand="1"/>
+            </w:tblPr>
+            <w:tblGrid>
+              <w:gridCol w:w="8790"/>
+            </w:tblGrid>
+            <w:tr>
+              <w:tc>
+                <w:tcPr>
+                  <w:tcW w:w="8790" w:type="dxa"/>
+                </w:tcPr>
+                <w:p>
+                  <w:pPr>
+                    <w:rPr>
+                      <w:rFonts w:ascii="TH Sarabun New" w:hAnsi="TH Sarabun New" w:cs="TH Sarabun New"/>
+                      <w:sz w:val="28"/>
+                    </w:rPr>
+                  </w:pPr>
+                  <w:r>
+                    <w:rPr>
+                      <w:rFonts w:ascii="TH Sarabun New" w:hAnsi="TH Sarabun New" w:cs="TH Sarabun New" w:hint="cs"/>
+                      <w:sz w:val="28"/>
+                      <w:cs/>
+                    </w:rPr>
+                    <w:t>คุณลักษณะ</w:t>
+                  </w:r>
+                  <w:r>
+                    <w:rPr>
+                      <w:rFonts w:ascii="TH Sarabun New" w:hAnsi="TH Sarabun New" w:cs="TH Sarabun New"/>
+                      <w:sz w:val="28"/>
+                    </w:rPr>
+                    <w:t>:</w:t>
+                  </w:r>
+                </w:p>
+                <w:p>
+                  <w:pPr>
+                    <w:pStyle w:val="ListParagraph"/>
+                    <w:numPr>
+                      <w:ilvl w:val="0"/>
+                      <w:numId w:val="5"/>
+                    </w:numPr>
+                    <w:rPr>
+                      <w:rFonts w:ascii="TH Sarabun New" w:hAnsi="TH Sarabun New" w:cs="TH Sarabun New"/>
+                      <w:sz w:val="28"/>
+                    </w:rPr>
+                  </w:pPr>
+                  <w:r>
+                    <w:rPr>
+                      <w:rFonts w:ascii="TH Sarabun New" w:hAnsi="TH Sarabun New" w:cs="TH Sarabun New" w:hint="cs"/>
+                      <w:sz w:val="28"/>
+                      <w:cs/>
+                    </w:rPr>
+                    <w:t>สถานะการเรียนการสอน</w:t>
+                  </w:r>
+                  <w:r>
+                    <w:rPr>
+                      <w:rFonts w:ascii="TH Sarabun New" w:hAnsi="TH Sarabun New" w:cs="TH Sarabun New"/>
+                      <w:sz w:val="28"/>
+                    </w:rPr>
+                    <w:t xml:space="preserve"> (</w:t>
+                  </w:r>
+                  <w:r>
+                    <w:rPr>
+                      <w:rFonts w:ascii="TH Sarabun New" w:hAnsi="TH Sarabun New" w:cs="TH Sarabun New" w:hint="cs"/>
+                      <w:sz w:val="28"/>
+                      <w:cs/>
+                    </w:rPr>
+                    <w:t>ตัวอักษร</w:t>
+                  </w:r>
+                  <w:r>
+                    <w:rPr>
+                      <w:rFonts w:ascii="TH Sarabun New" w:hAnsi="TH Sarabun New" w:cs="TH Sarabun New"/>
+                      <w:sz w:val="28"/>
+                    </w:rPr>
+                    <w:t>)</w:t>
+                  </w:r>
+                </w:p>
+                <w:p>
+                  <w:pPr>
+                    <w:rPr>
+                      <w:rFonts w:ascii="TH Sarabun New" w:hAnsi="TH Sarabun New" w:cs="TH Sarabun New"/>
+                      <w:sz w:val="28"/>
+                    </w:rPr>
+                  </w:pPr>
+                </w:p>
+                <w:p>
+                  <w:pPr>
+                    <w:rPr>
+                      <w:rFonts w:ascii="TH Sarabun New" w:hAnsi="TH Sarabun New" w:cs="TH Sarabun New"/>
+                      <w:sz w:val="28"/>
+                    </w:rPr>
+                  </w:pPr>
+                </w:p>
+                <w:p>
+                  <w:pPr>
+                    <w:rPr>
+                      <w:rFonts w:ascii="TH Sarabun New" w:hAnsi="TH Sarabun New" w:cs="TH Sarabun New"/>
+                      <w:sz w:val="28"/>
+                    </w:rPr>
+                  </w:pPr>
+                </w:p>
+                <w:p>
+                  <w:pPr>
+                    <w:rPr>
+                      <w:rFonts w:ascii="TH Sarabun New" w:hAnsi="TH Sarabun New" w:cs="TH Sarabun New"/>
+                      <w:sz w:val="28"/>
+                    </w:rPr>
+                  </w:pPr>
+                </w:p>
+              </w:tc>
+            </w:tr>
+            <w:tr>
+              <w:tc>
+                <w:tcPr>
+                  <w:tcW w:w="8790" w:type="dxa"/>
+                </w:tcPr>
+                <w:p>
+                  <w:pPr>
+                    <w:pBdr>
+                      <w:bottom w:val="single" w:sz="6" w:space="1" w:color="auto"/>
+                    </w:pBdr>
+                    <w:rPr>
+                      <w:rFonts w:ascii="TH Sarabun New" w:hAnsi="TH Sarabun New" w:cs="TH Sarabun New"/>
+                      <w:sz w:val="28"/>
+                    </w:rPr>
+                  </w:pPr>
+                  <w:r>
+                    <w:rPr>
+                      <w:rFonts w:ascii="TH Sarabun New" w:hAnsi="TH Sarabun New" w:cs="TH Sarabun New" w:hint="cs"/>
+                      <w:sz w:val="28"/>
+                      <w:cs/>
+                    </w:rPr>
+                    <w:t>ความสัมพันธ์</w:t>
+                  </w:r>
+                  <w:r>
+                    <w:rPr>
+                      <w:rFonts w:ascii="TH Sarabun New" w:hAnsi="TH Sarabun New" w:cs="TH Sarabun New"/>
+                      <w:sz w:val="28"/>
+                    </w:rPr>
+                    <w:t>:</w:t>
+                  </w:r>
+                </w:p>
+                <w:p>
+                  <w:pPr>
+                    <w:rPr>
+                      <w:rFonts w:ascii="TH Sarabun New" w:hAnsi="TH Sarabun New" w:cs="TH Sarabun New"/>
+                      <w:sz w:val="28"/>
+                    </w:rPr>
+                  </w:pPr>
+                  <w:r>
+                    <w:rPr>
+                      <w:rFonts w:ascii="TH Sarabun New" w:hAnsi="TH Sarabun New" w:cs="TH Sarabun New"/>
+                      <w:sz w:val="28"/>
+                    </w:rPr>
+                    <w:t xml:space="preserve">Generalization (a-kind-of): </w:t>
+                  </w:r>
+                </w:p>
+                <w:p>
+                  <w:pPr>
+                    <w:pBdr>
+                      <w:bottom w:val="single" w:sz="6" w:space="1" w:color="auto"/>
+                    </w:pBdr>
+                    <w:rPr>
+                      <w:rFonts w:ascii="TH Sarabun New" w:hAnsi="TH Sarabun New" w:cs="TH Sarabun New"/>
+                      <w:sz w:val="28"/>
+                    </w:rPr>
+                  </w:pPr>
+                </w:p>
+                <w:p>
+                  <w:pPr>
+                    <w:rPr>
+                      <w:rFonts w:ascii="TH Sarabun New" w:hAnsi="TH Sarabun New" w:cs="TH Sarabun New"/>
+                      <w:sz w:val="28"/>
+                      <w:cs/>
+                    </w:rPr>
+                  </w:pPr>
+                  <w:r>
+                    <w:rPr>
+                      <w:rFonts w:ascii="TH Sarabun New" w:hAnsi="TH Sarabun New" w:cs="TH Sarabun New"/>
+                      <w:sz w:val="28"/>
+                    </w:rPr>
+                    <w:t>Aggregation (has-part):</w:t>
+                  </w:r>
+                  <w:r>
+                    <w:rPr>
+                      <w:rFonts w:ascii="TH Sarabun New" w:hAnsi="TH Sarabun New" w:cs="TH Sarabun New" w:hint="cs"/>
+                      <w:sz w:val="28"/>
+                      <w:cs/>
+                    </w:rPr>
+                    <w:t xml:space="preserve"> </w:t>
+                  </w:r>
+                  <w:r>
+                    <w:rPr>
+                      <w:rFonts w:ascii="TH Sarabun New" w:hAnsi="TH Sarabun New" w:cs="TH Sarabun New"/>
+                      <w:sz w:val="28"/>
+                      <w:cs/>
+                    </w:rPr>
+                    <w:t>เป้าหมาย</w:t>
+                  </w:r>
+                </w:p>
+                <w:p>
+                  <w:pPr>
+                    <w:pBdr>
+                      <w:bottom w:val="single" w:sz="6" w:space="1" w:color="auto"/>
+                    </w:pBdr>
+                    <w:rPr>
+                      <w:rFonts w:ascii="TH Sarabun New" w:hAnsi="TH Sarabun New" w:cs="TH Sarabun New"/>
+                      <w:sz w:val="28"/>
+                    </w:rPr>
+                  </w:pPr>
+                </w:p>
+                <w:p>
+                  <w:pPr>
+                    <w:rPr>
+                      <w:rFonts w:ascii="TH Sarabun New" w:hAnsi="TH Sarabun New" w:cs="TH Sarabun New"/>
+                      <w:sz w:val="28"/>
+                      <w:cs/>
+                    </w:rPr>
+                  </w:pPr>
+                  <w:r>
+                    <w:rPr>
+                      <w:rFonts w:ascii="TH Sarabun New" w:hAnsi="TH Sarabun New" w:cs="TH Sarabun New"/>
+                      <w:sz w:val="28"/>
+                    </w:rPr>
+                    <w:t xml:space="preserve">Other Associations: </w:t>
+                  </w:r>
+                  <w:r>
+                    <w:rPr>
+                      <w:rFonts w:ascii="TH Sarabun New" w:hAnsi="TH Sarabun New" w:cs="TH Sarabun New" w:hint="cs"/>
+                      <w:sz w:val="28"/>
+                      <w:cs/>
+                    </w:rPr>
+                    <w:t xml:space="preserve">สมาชิก </w:t>
+                  </w:r>
+                  <w:r>
+                    <w:rPr>
+                      <w:rFonts w:ascii="TH Sarabun New" w:hAnsi="TH Sarabun New" w:cs="TH Sarabun New"/>
+                      <w:sz w:val="28"/>
+                    </w:rPr>
+                    <w:t xml:space="preserve">, </w:t>
+                  </w:r>
+                  <w:r>
+                    <w:rPr>
+                      <w:rFonts w:ascii="TH Sarabun New" w:hAnsi="TH Sarabun New" w:cs="TH Sarabun New" w:hint="cs"/>
+                      <w:sz w:val="28"/>
+                      <w:cs/>
+                    </w:rPr>
+                    <w:t>ผู้ฝึกสอนส่วนบุคคล</w:t>
+                  </w:r>
+                </w:p>
+                <w:p>
+                  <w:pPr>
+                    <w:pBdr>
+                      <w:bottom w:val="single" w:sz="6" w:space="1" w:color="auto"/>
+                    </w:pBdr>
+                    <w:rPr>
+                      <w:rFonts w:ascii="TH Sarabun New" w:hAnsi="TH Sarabun New" w:cs="TH Sarabun New"/>
+                      <w:sz w:val="28"/>
+                    </w:rPr>
+                  </w:pPr>
+                </w:p>
+                <w:p>
+                  <w:pPr>
+                    <w:rPr>
+                      <w:rFonts w:ascii="TH Sarabun New" w:hAnsi="TH Sarabun New" w:cs="TH Sarabun New"/>
+                      <w:sz w:val="28"/>
+                    </w:rPr>
+                  </w:pPr>
+                </w:p>
+              </w:tc>
+            </w:tr>
+          </w:tbl>
+          <w:p>
+            <w:pPr>
+              <w:rPr>
+                <w:rFonts w:ascii="TH Sarabun New" w:hAnsi="TH Sarabun New" w:cs="TH Sarabun New"/>
+                <w:sz w:val="28"/>
+              </w:rPr>
+            </w:pPr>
+          </w:p>
+        </w:tc>
+      </w:tr>
+    </w:tbl>
+    <w:p>
+      <w:pPr>
+        <w:rPr>
+          <w:rFonts w:ascii="TH Sarabun New" w:hAnsi="TH Sarabun New" w:cs="TH Sarabun New" w:hint="cs"/>
+          <w:b/>
+          <w:bCs/>
+        </w:rPr>
+      </w:pPr>
+    </w:p>
+    <w:p>
+      <w:pPr>
+        <w:rPr>
+          <w:rFonts w:ascii="TH Sarabun New" w:hAnsi="TH Sarabun New" w:cs="TH Sarabun New"/>
+          <w:b/>
+          <w:bCs/>
+        </w:rPr>
+      </w:pPr>
+    </w:p>
+    <w:p>
+      <w:pPr>
+        <w:rPr>
+          <w:rFonts w:ascii="TH Sarabun New" w:hAnsi="TH Sarabun New" w:cs="TH Sarabun New"/>
+          <w:b/>
+          <w:bCs/>
+        </w:rPr>
+      </w:pPr>
+    </w:p>
+    <w:p>
+      <w:pPr>
+        <w:rPr>
+          <w:rFonts w:ascii="TH Sarabun New" w:hAnsi="TH Sarabun New" w:cs="TH Sarabun New"/>
+          <w:b/>
+          <w:bCs/>
+        </w:rPr>
+      </w:pPr>
+    </w:p>
+    <w:p>
+      <w:pPr>
+        <w:rPr>
+          <w:rFonts w:ascii="TH Sarabun New" w:hAnsi="TH Sarabun New" w:cs="TH Sarabun New"/>
+          <w:b/>
+          <w:bCs/>
+        </w:rPr>
+      </w:pPr>
+    </w:p>
+    <w:p>
+      <w:pPr>
+        <w:rPr>
+          <w:rFonts w:ascii="TH Sarabun New" w:hAnsi="TH Sarabun New" w:cs="TH Sarabun New" w:hint="cs"/>
+          <w:b/>
+          <w:bCs/>
+        </w:rPr>
+      </w:pPr>
+    </w:p>
+    <w:p>
+      <w:pPr>
+        <w:rPr>
+          <w:rFonts w:ascii="TH Sarabun New" w:hAnsi="TH Sarabun New" w:cs="TH Sarabun New" w:hint="cs"/>
+          <w:b/>
+          <w:bCs/>
+        </w:rPr>
+      </w:pPr>
+    </w:p>
+    <w:tbl>
+      <w:tblPr>
+        <w:tblStyle w:val="TableGrid"/>
+        <w:tblW w:w="0" w:type="auto"/>
+        <w:tblLook w:val="04A0" w:firstRow="1" w:lastRow="0" w:firstColumn="1" w:lastColumn="0" w:noHBand="0" w:noVBand="1"/>
+      </w:tblPr>
+      <w:tblGrid>
+        <w:gridCol w:w="9016"/>
+      </w:tblGrid>
+      <w:tr>
+        <w:tc>
+          <w:tcPr>
+            <w:tcW w:w="9016" w:type="dxa"/>
+          </w:tcPr>
+          <w:p>
+            <w:pPr>
+              <w:rPr>
+                <w:rFonts w:ascii="TH Sarabun New" w:hAnsi="TH Sarabun New" w:cs="TH Sarabun New"/>
+                <w:sz w:val="28"/>
+              </w:rPr>
+            </w:pPr>
+            <w:r>
+              <w:rPr>
+                <w:rFonts w:ascii="TH Sarabun New" w:hAnsi="TH Sarabun New" w:cs="TH Sarabun New"/>
+                <w:sz w:val="28"/>
+                <w:cs/>
+              </w:rPr>
+              <w:lastRenderedPageBreak/>
+              <w:t>หน้า</w:t>
+            </w:r>
+            <w:r>
+              <w:rPr>
+                <w:rFonts w:ascii="TH Sarabun New" w:hAnsi="TH Sarabun New" w:cs="TH Sarabun New"/>
+                <w:sz w:val="28"/>
+              </w:rPr>
+              <w:t>:</w:t>
+            </w:r>
+          </w:p>
+          <w:p>
+            <w:pPr>
+              <w:rPr>
+                <w:rFonts w:ascii="TH Sarabun New" w:hAnsi="TH Sarabun New" w:cs="TH Sarabun New"/>
+                <w:sz w:val="28"/>
+              </w:rPr>
+            </w:pPr>
+          </w:p>
+          <w:tbl>
+            <w:tblPr>
+              <w:tblStyle w:val="TableGrid"/>
+              <w:tblpPr w:leftFromText="180" w:rightFromText="180" w:vertAnchor="text" w:horzAnchor="margin" w:tblpY="-76"/>
+              <w:tblOverlap w:val="never"/>
+              <w:tblW w:w="0" w:type="auto"/>
+              <w:tblLook w:val="04A0" w:firstRow="1" w:lastRow="0" w:firstColumn="1" w:lastColumn="0" w:noHBand="0" w:noVBand="1"/>
+            </w:tblPr>
+            <w:tblGrid>
+              <w:gridCol w:w="3001"/>
+              <w:gridCol w:w="1701"/>
+              <w:gridCol w:w="1158"/>
+              <w:gridCol w:w="2930"/>
+            </w:tblGrid>
+            <w:tr>
+              <w:tc>
+                <w:tcPr>
+                  <w:tcW w:w="3001" w:type="dxa"/>
+                </w:tcPr>
+                <w:p>
+                  <w:pPr>
+                    <w:rPr>
+                      <w:rFonts w:ascii="TH Sarabun New" w:hAnsi="TH Sarabun New" w:cs="TH Sarabun New"/>
+                      <w:sz w:val="28"/>
+                    </w:rPr>
+                  </w:pPr>
+                  <w:r>
+                    <w:rPr>
+                      <w:rFonts w:ascii="TH Sarabun New" w:hAnsi="TH Sarabun New" w:cs="TH Sarabun New"/>
+                      <w:sz w:val="28"/>
+                      <w:cs/>
+                    </w:rPr>
+                    <w:t>ชื่อคลาส</w:t>
+                  </w:r>
+                  <w:r>
+                    <w:rPr>
+                      <w:rFonts w:ascii="TH Sarabun New" w:hAnsi="TH Sarabun New" w:cs="TH Sarabun New"/>
+                      <w:sz w:val="28"/>
+                    </w:rPr>
+                    <w:t>:</w:t>
+                  </w:r>
+                  <w:r>
+                    <w:rPr>
+                      <w:rFonts w:ascii="TH Sarabun New" w:hAnsi="TH Sarabun New" w:cs="TH Sarabun New"/>
+                      <w:sz w:val="28"/>
+                    </w:rPr>
+                    <w:t xml:space="preserve"> </w:t>
+                  </w:r>
+                  <w:r>
+                    <w:rPr>
+                      <w:rFonts w:ascii="TH Sarabun New" w:hAnsi="TH Sarabun New" w:cs="TH Sarabun New" w:hint="cs"/>
+                      <w:sz w:val="28"/>
+                      <w:cs/>
+                    </w:rPr>
+                    <w:t>จัดการห้องเรียน</w:t>
+                  </w:r>
+                  <w:r>
+                    <w:rPr>
+                      <w:rFonts w:ascii="TH Sarabun New" w:hAnsi="TH Sarabun New" w:cs="TH Sarabun New"/>
+                      <w:sz w:val="28"/>
+                      <w:cs/>
+                    </w:rPr>
+                    <w:t>รวม</w:t>
+                  </w:r>
+                  <w:r>
+                    <w:rPr>
+                      <w:rFonts w:ascii="TH Sarabun New" w:hAnsi="TH Sarabun New" w:cs="TH Sarabun New"/>
+                      <w:sz w:val="28"/>
+                    </w:rPr>
+                    <w:t xml:space="preserve"> (</w:t>
+                  </w:r>
+                  <w:proofErr w:type="spellStart"/>
+                  <w:r>
+                    <w:rPr>
+                      <w:rFonts w:ascii="TH Sarabun New" w:hAnsi="TH Sarabun New" w:cs="TH Sarabun New"/>
+                      <w:sz w:val="28"/>
+                    </w:rPr>
+                    <w:t>GroupTrainingProgram</w:t>
+                  </w:r>
+                  <w:proofErr w:type="spellEnd"/>
+                  <w:r>
+                    <w:rPr>
+                      <w:rFonts w:ascii="TH Sarabun New" w:hAnsi="TH Sarabun New" w:cs="TH Sarabun New"/>
+                      <w:sz w:val="28"/>
+                    </w:rPr>
+                    <w:t>)</w:t>
+                  </w:r>
+                </w:p>
+              </w:tc>
+              <w:tc>
+                <w:tcPr>
+                  <w:tcW w:w="2859" w:type="dxa"/>
+                  <w:gridSpan w:val="2"/>
+                </w:tcPr>
+                <w:p>
+                  <w:pPr>
+                    <w:rPr>
+                      <w:rFonts w:ascii="TH Sarabun New" w:hAnsi="TH Sarabun New" w:cs="TH Sarabun New"/>
+                      <w:sz w:val="28"/>
+                      <w:cs/>
+                    </w:rPr>
+                  </w:pPr>
+                  <w:r>
+                    <w:rPr>
+                      <w:rFonts w:ascii="TH Sarabun New" w:hAnsi="TH Sarabun New" w:cs="TH Sarabun New"/>
+                      <w:sz w:val="28"/>
+                      <w:cs/>
+                    </w:rPr>
+                    <w:t>รหัส</w:t>
+                  </w:r>
+                  <w:r>
+                    <w:rPr>
+                      <w:rFonts w:ascii="TH Sarabun New" w:hAnsi="TH Sarabun New" w:cs="TH Sarabun New"/>
+                      <w:sz w:val="28"/>
+                    </w:rPr>
+                    <w:t xml:space="preserve">: </w:t>
+                  </w:r>
+                  <w:r>
+                    <w:rPr>
+                      <w:rFonts w:ascii="TH Sarabun New" w:hAnsi="TH Sarabun New" w:cs="TH Sarabun New"/>
+                      <w:sz w:val="28"/>
+                    </w:rPr>
+                    <w:t>CD-03-03</w:t>
+                  </w:r>
+                </w:p>
+              </w:tc>
+              <w:tc>
+                <w:tcPr>
+                  <w:tcW w:w="2930" w:type="dxa"/>
+                </w:tcPr>
+                <w:p>
+                  <w:pPr>
+                    <w:rPr>
+                      <w:rFonts w:ascii="TH Sarabun New" w:hAnsi="TH Sarabun New" w:cs="TH Sarabun New"/>
+                      <w:sz w:val="28"/>
+                    </w:rPr>
+                  </w:pPr>
+                  <w:r>
+                    <w:rPr>
+                      <w:rFonts w:ascii="TH Sarabun New" w:hAnsi="TH Sarabun New" w:cs="TH Sarabun New" w:hint="cs"/>
+                      <w:sz w:val="28"/>
+                      <w:cs/>
+                    </w:rPr>
+                    <w:t>ประเภท</w:t>
+                  </w:r>
+                  <w:r>
+                    <w:rPr>
+                      <w:rFonts w:ascii="TH Sarabun New" w:hAnsi="TH Sarabun New" w:cs="TH Sarabun New"/>
+                      <w:sz w:val="28"/>
+                    </w:rPr>
+                    <w:t xml:space="preserve">: </w:t>
+                  </w:r>
+                  <w:proofErr w:type="spellStart"/>
+                  <w:r>
+                    <w:rPr>
+                      <w:rFonts w:ascii="TH Sarabun New" w:hAnsi="TH Sarabun New" w:cs="TH Sarabun New"/>
+                      <w:sz w:val="28"/>
+                    </w:rPr>
+                    <w:t>Concrete,Domain</w:t>
+                  </w:r>
+                  <w:proofErr w:type="spellEnd"/>
+                </w:p>
+              </w:tc>
+            </w:tr>
+            <w:tr>
+              <w:tc>
+                <w:tcPr>
+                  <w:tcW w:w="5860" w:type="dxa"/>
+                  <w:gridSpan w:val="3"/>
+                </w:tcPr>
+                <w:p>
+                  <w:pPr>
+                    <w:rPr>
+                      <w:rFonts w:ascii="TH Sarabun New" w:hAnsi="TH Sarabun New" w:cs="TH Sarabun New" w:hint="cs"/>
+                      <w:sz w:val="28"/>
+                      <w:cs/>
+                    </w:rPr>
+                  </w:pPr>
+                  <w:r>
+                    <w:rPr>
+                      <w:rFonts w:ascii="TH Sarabun New" w:hAnsi="TH Sarabun New" w:cs="TH Sarabun New" w:hint="cs"/>
+                      <w:sz w:val="28"/>
+                      <w:cs/>
+                    </w:rPr>
+                    <w:t>รายละเอียด</w:t>
+                  </w:r>
+                  <w:r>
+                    <w:rPr>
+                      <w:rFonts w:ascii="TH Sarabun New" w:hAnsi="TH Sarabun New" w:cs="TH Sarabun New"/>
+                      <w:sz w:val="28"/>
+                    </w:rPr>
+                    <w:t xml:space="preserve">: </w:t>
+                  </w:r>
+                  <w:r>
+                    <w:rPr>
+                      <w:rFonts w:ascii="TH Sarabun New" w:hAnsi="TH Sarabun New" w:cs="TH Sarabun New" w:hint="cs"/>
+                      <w:sz w:val="28"/>
+                      <w:cs/>
+                    </w:rPr>
+                    <w:t>ระบบ</w:t>
+                  </w:r>
+                  <w:r>
+                    <w:rPr>
+                      <w:rFonts w:ascii="TH Sarabun New" w:hAnsi="TH Sarabun New" w:cs="TH Sarabun New"/>
+                      <w:sz w:val="28"/>
+                      <w:cs/>
+                    </w:rPr>
+                    <w:t>จัดการ</w:t>
+                  </w:r>
+                  <w:r>
+                    <w:rPr>
+                      <w:rFonts w:ascii="TH Sarabun New" w:hAnsi="TH Sarabun New" w:cs="TH Sarabun New"/>
+                      <w:sz w:val="28"/>
+                      <w:cs/>
+                    </w:rPr>
+                    <w:t>เรียน</w:t>
+                  </w:r>
+                  <w:r>
+                    <w:rPr>
+                      <w:rFonts w:ascii="TH Sarabun New" w:hAnsi="TH Sarabun New" w:cs="TH Sarabun New" w:hint="cs"/>
+                      <w:sz w:val="28"/>
+                      <w:cs/>
+                    </w:rPr>
+                    <w:t xml:space="preserve">การสอนเป็นกลุ่ม </w:t>
+                  </w:r>
+                </w:p>
+                <w:p>
+                  <w:pPr>
+                    <w:rPr>
+                      <w:rFonts w:ascii="TH Sarabun New" w:hAnsi="TH Sarabun New" w:cs="TH Sarabun New"/>
+                      <w:sz w:val="28"/>
+                    </w:rPr>
+                  </w:pPr>
+                </w:p>
+              </w:tc>
+              <w:tc>
+                <w:tcPr>
+                  <w:tcW w:w="2930" w:type="dxa"/>
+                </w:tcPr>
+                <w:p>
+                  <w:pPr>
+                    <w:rPr>
+                      <w:rFonts w:ascii="TH Sarabun New" w:hAnsi="TH Sarabun New" w:cs="TH Sarabun New"/>
+                      <w:sz w:val="28"/>
+                    </w:rPr>
+                  </w:pPr>
+                  <w:r>
+                    <w:rPr>
+                      <w:rFonts w:ascii="TH Sarabun New" w:hAnsi="TH Sarabun New" w:cs="TH Sarabun New" w:hint="cs"/>
+                      <w:sz w:val="28"/>
+                      <w:cs/>
+                    </w:rPr>
+                    <w:t>ยูสเคสที่เกี่ยวเนื่องกัน</w:t>
+                  </w:r>
+                  <w:r>
+                    <w:rPr>
+                      <w:rFonts w:ascii="TH Sarabun New" w:hAnsi="TH Sarabun New" w:cs="TH Sarabun New"/>
+                      <w:sz w:val="28"/>
+                    </w:rPr>
+                    <w:t>:</w:t>
+                  </w:r>
+                </w:p>
+                <w:p>
+                  <w:pPr>
+                    <w:rPr>
+                      <w:rFonts w:ascii="TH Sarabun New" w:hAnsi="TH Sarabun New" w:cs="TH Sarabun New"/>
+                      <w:sz w:val="28"/>
+                    </w:rPr>
+                  </w:pPr>
+                  <w:r>
+                    <w:rPr>
+                      <w:rFonts w:ascii="TH Sarabun New" w:hAnsi="TH Sarabun New" w:cs="TH Sarabun New"/>
+                      <w:sz w:val="28"/>
+                    </w:rPr>
+                    <w:t>UCSR-03-003</w:t>
+                  </w:r>
+                </w:p>
+              </w:tc>
+            </w:tr>
+            <w:tr>
+              <w:tc>
+                <w:tcPr>
+                  <w:tcW w:w="4702" w:type="dxa"/>
+                  <w:gridSpan w:val="2"/>
+                </w:tcPr>
+                <w:p>
+                  <w:pPr>
+                    <w:rPr>
+                      <w:rFonts w:ascii="TH Sarabun New" w:hAnsi="TH Sarabun New" w:cs="TH Sarabun New"/>
+                      <w:sz w:val="28"/>
+                    </w:rPr>
+                  </w:pPr>
+                  <w:r>
+                    <w:rPr>
+                      <w:rFonts w:ascii="TH Sarabun New" w:hAnsi="TH Sarabun New" w:cs="TH Sarabun New" w:hint="cs"/>
+                      <w:sz w:val="28"/>
+                      <w:cs/>
+                    </w:rPr>
+                    <w:t>หน้าที่ความรับผิดชอบ</w:t>
+                  </w:r>
+                  <w:r>
+                    <w:rPr>
+                      <w:rFonts w:ascii="TH Sarabun New" w:hAnsi="TH Sarabun New" w:cs="TH Sarabun New"/>
+                      <w:sz w:val="28"/>
+                    </w:rPr>
+                    <w:t xml:space="preserve">: </w:t>
+                  </w:r>
+                </w:p>
+                <w:p>
+                  <w:pPr>
+                    <w:pStyle w:val="ListParagraph"/>
+                    <w:numPr>
+                      <w:ilvl w:val="0"/>
+                      <w:numId w:val="7"/>
+                    </w:numPr>
+                    <w:rPr>
+                      <w:rFonts w:ascii="TH Sarabun New" w:hAnsi="TH Sarabun New" w:cs="TH Sarabun New"/>
+                      <w:sz w:val="28"/>
+                    </w:rPr>
+                  </w:pPr>
+                  <w:r>
+                    <w:rPr>
+                      <w:rFonts w:ascii="TH Sarabun New" w:hAnsi="TH Sarabun New" w:cs="TH Sarabun New" w:hint="cs"/>
+                      <w:sz w:val="28"/>
+                      <w:cs/>
+                    </w:rPr>
+                    <w:t>สร้างตารางการสอนแบบกลุ่ม</w:t>
+                  </w:r>
+                </w:p>
+                <w:p>
+                  <w:pPr>
+                    <w:rPr>
+                      <w:rFonts w:ascii="TH Sarabun New" w:hAnsi="TH Sarabun New" w:cs="TH Sarabun New"/>
+                      <w:sz w:val="28"/>
+                    </w:rPr>
+                  </w:pPr>
+                </w:p>
+                <w:p>
+                  <w:pPr>
+                    <w:rPr>
+                      <w:rFonts w:ascii="TH Sarabun New" w:hAnsi="TH Sarabun New" w:cs="TH Sarabun New"/>
+                      <w:sz w:val="28"/>
+                    </w:rPr>
+                  </w:pPr>
+                </w:p>
+                <w:p>
+                  <w:pPr>
+                    <w:rPr>
+                      <w:rFonts w:ascii="TH Sarabun New" w:hAnsi="TH Sarabun New" w:cs="TH Sarabun New"/>
+                      <w:sz w:val="28"/>
+                    </w:rPr>
+                  </w:pPr>
+                </w:p>
+              </w:tc>
+              <w:tc>
+                <w:tcPr>
+                  <w:tcW w:w="4088" w:type="dxa"/>
+                  <w:gridSpan w:val="2"/>
+                </w:tcPr>
+                <w:p>
+                  <w:pPr>
+                    <w:rPr>
+                      <w:rFonts w:ascii="TH Sarabun New" w:hAnsi="TH Sarabun New" w:cs="TH Sarabun New"/>
+                      <w:sz w:val="28"/>
+                    </w:rPr>
+                  </w:pPr>
+                  <w:r>
+                    <w:rPr>
+                      <w:rFonts w:ascii="TH Sarabun New" w:hAnsi="TH Sarabun New" w:cs="TH Sarabun New" w:hint="cs"/>
+                      <w:sz w:val="28"/>
+                      <w:cs/>
+                    </w:rPr>
+                    <w:t>ผู้เกี่ยวข้อง</w:t>
+                  </w:r>
+                  <w:r>
+                    <w:rPr>
+                      <w:rFonts w:ascii="TH Sarabun New" w:hAnsi="TH Sarabun New" w:cs="TH Sarabun New"/>
+                      <w:sz w:val="28"/>
+                    </w:rPr>
+                    <w:t>:</w:t>
+                  </w:r>
+                </w:p>
+                <w:p>
+                  <w:pPr>
+                    <w:pStyle w:val="ListParagraph"/>
+                    <w:numPr>
+                      <w:ilvl w:val="0"/>
+                      <w:numId w:val="9"/>
+                    </w:numPr>
+                    <w:rPr>
+                      <w:rFonts w:ascii="TH Sarabun New" w:hAnsi="TH Sarabun New" w:cs="TH Sarabun New"/>
+                      <w:sz w:val="28"/>
+                    </w:rPr>
+                  </w:pPr>
+                  <w:r>
+                    <w:rPr>
+                      <w:rFonts w:ascii="TH Sarabun New" w:hAnsi="TH Sarabun New" w:cs="TH Sarabun New" w:hint="cs"/>
+                      <w:sz w:val="28"/>
+                      <w:cs/>
+                    </w:rPr>
+                    <w:t>การสอนแบบส่วนตัว</w:t>
+                  </w:r>
+                </w:p>
+                <w:p>
+                  <w:pPr>
+                    <w:pStyle w:val="ListParagraph"/>
+                    <w:numPr>
+                      <w:ilvl w:val="0"/>
+                      <w:numId w:val="9"/>
+                    </w:numPr>
+                    <w:rPr>
+                      <w:rFonts w:ascii="TH Sarabun New" w:hAnsi="TH Sarabun New" w:cs="TH Sarabun New"/>
+                      <w:sz w:val="28"/>
+                    </w:rPr>
+                  </w:pPr>
+                  <w:r>
+                    <w:rPr>
+                      <w:rFonts w:ascii="TH Sarabun New" w:hAnsi="TH Sarabun New" w:cs="TH Sarabun New" w:hint="cs"/>
+                      <w:sz w:val="28"/>
+                      <w:cs/>
+                    </w:rPr>
+                    <w:t>ผู้ฝึกส่วนบุคคล</w:t>
+                  </w:r>
+                </w:p>
+                <w:p>
+                  <w:pPr>
+                    <w:pStyle w:val="ListParagraph"/>
+                    <w:numPr>
+                      <w:ilvl w:val="0"/>
+                      <w:numId w:val="9"/>
+                    </w:numPr>
+                    <w:rPr>
+                      <w:rFonts w:ascii="TH Sarabun New" w:hAnsi="TH Sarabun New" w:cs="TH Sarabun New" w:hint="cs"/>
+                      <w:sz w:val="28"/>
+                    </w:rPr>
+                  </w:pPr>
+                  <w:r>
+                    <w:rPr>
+                      <w:rFonts w:ascii="TH Sarabun New" w:hAnsi="TH Sarabun New" w:cs="TH Sarabun New" w:hint="cs"/>
+                      <w:sz w:val="28"/>
+                      <w:cs/>
+                    </w:rPr>
+                    <w:t>ระบบ</w:t>
+                  </w:r>
+                  <w:r>
+                    <w:rPr>
+                      <w:rFonts w:ascii="TH Sarabun New" w:hAnsi="TH Sarabun New" w:cs="TH Sarabun New"/>
+                      <w:sz w:val="28"/>
+                      <w:cs/>
+                    </w:rPr>
+                    <w:t>จัดการห้องเรียน</w:t>
+                  </w:r>
+                  <w:r>
+                    <w:rPr>
+                      <w:rFonts w:ascii="TH Sarabun New" w:hAnsi="TH Sarabun New" w:cs="TH Sarabun New" w:hint="cs"/>
+                      <w:sz w:val="28"/>
+                      <w:cs/>
+                    </w:rPr>
+                    <w:t xml:space="preserve"> </w:t>
+                  </w:r>
+                </w:p>
+                <w:p>
+                  <w:pPr>
+                    <w:pStyle w:val="ListParagraph"/>
+                    <w:rPr>
+                      <w:rFonts w:ascii="TH Sarabun New" w:hAnsi="TH Sarabun New" w:cs="TH Sarabun New"/>
+                      <w:sz w:val="28"/>
+                    </w:rPr>
+                  </w:pPr>
+                </w:p>
+              </w:tc>
+            </w:tr>
+          </w:tbl>
+          <w:p>
+            <w:pPr>
+              <w:rPr>
+                <w:rFonts w:ascii="TH Sarabun New" w:hAnsi="TH Sarabun New" w:cs="TH Sarabun New"/>
+                <w:sz w:val="28"/>
+              </w:rPr>
+            </w:pPr>
+          </w:p>
+        </w:tc>
+      </w:tr>
+      <w:tr>
+        <w:tc>
+          <w:tcPr>
+            <w:tcW w:w="9016" w:type="dxa"/>
+          </w:tcPr>
+          <w:p>
+            <w:pPr>
+              <w:rPr>
+                <w:rFonts w:ascii="TH Sarabun New" w:hAnsi="TH Sarabun New" w:cs="TH Sarabun New"/>
+                <w:sz w:val="28"/>
+              </w:rPr>
+            </w:pPr>
+            <w:r>
+              <w:rPr>
+                <w:rFonts w:ascii="TH Sarabun New" w:hAnsi="TH Sarabun New" w:cs="TH Sarabun New"/>
+                <w:sz w:val="28"/>
+                <w:cs/>
+              </w:rPr>
+              <w:t>หลัง</w:t>
+            </w:r>
+            <w:r>
+              <w:rPr>
+                <w:rFonts w:ascii="TH Sarabun New" w:hAnsi="TH Sarabun New" w:cs="TH Sarabun New"/>
+                <w:sz w:val="28"/>
+              </w:rPr>
+              <w:t>:</w:t>
+            </w:r>
+          </w:p>
+          <w:tbl>
+            <w:tblPr>
+              <w:tblStyle w:val="TableGrid"/>
+              <w:tblW w:w="0" w:type="auto"/>
+              <w:tblLook w:val="04A0" w:firstRow="1" w:lastRow="0" w:firstColumn="1" w:lastColumn="0" w:noHBand="0" w:noVBand="1"/>
+            </w:tblPr>
+            <w:tblGrid>
+              <w:gridCol w:w="8790"/>
+            </w:tblGrid>
+            <w:tr>
+              <w:tc>
+                <w:tcPr>
+                  <w:tcW w:w="8790" w:type="dxa"/>
+                </w:tcPr>
+                <w:p>
+                  <w:pPr>
+                    <w:rPr>
+                      <w:rFonts w:ascii="TH Sarabun New" w:hAnsi="TH Sarabun New" w:cs="TH Sarabun New"/>
+                      <w:sz w:val="28"/>
+                    </w:rPr>
+                  </w:pPr>
+                  <w:r>
+                    <w:rPr>
+                      <w:rFonts w:ascii="TH Sarabun New" w:hAnsi="TH Sarabun New" w:cs="TH Sarabun New" w:hint="cs"/>
+                      <w:sz w:val="28"/>
+                      <w:cs/>
+                    </w:rPr>
+                    <w:t>คุณลักษณะ</w:t>
+                  </w:r>
+                  <w:r>
+                    <w:rPr>
+                      <w:rFonts w:ascii="TH Sarabun New" w:hAnsi="TH Sarabun New" w:cs="TH Sarabun New"/>
+                      <w:sz w:val="28"/>
+                    </w:rPr>
+                    <w:t>:</w:t>
+                  </w:r>
+                </w:p>
+                <w:p>
+                  <w:pPr>
+                    <w:pStyle w:val="ListParagraph"/>
+                    <w:numPr>
+                      <w:ilvl w:val="0"/>
+                      <w:numId w:val="5"/>
+                    </w:numPr>
+                    <w:rPr>
+                      <w:rFonts w:ascii="TH Sarabun New" w:hAnsi="TH Sarabun New" w:cs="TH Sarabun New"/>
+                      <w:sz w:val="28"/>
+                    </w:rPr>
+                  </w:pPr>
+                  <w:r>
+                    <w:rPr>
+                      <w:rFonts w:ascii="TH Sarabun New" w:hAnsi="TH Sarabun New" w:cs="TH Sarabun New" w:hint="cs"/>
+                      <w:sz w:val="28"/>
+                      <w:cs/>
+                    </w:rPr>
+                    <w:t>ชื่อห้องเรียน</w:t>
+                  </w:r>
+                  <w:r>
+                    <w:rPr>
+                      <w:rFonts w:ascii="TH Sarabun New" w:hAnsi="TH Sarabun New" w:cs="TH Sarabun New"/>
+                      <w:sz w:val="28"/>
+                    </w:rPr>
+                    <w:t xml:space="preserve"> (</w:t>
+                  </w:r>
+                  <w:r>
+                    <w:rPr>
+                      <w:rFonts w:ascii="TH Sarabun New" w:hAnsi="TH Sarabun New" w:cs="TH Sarabun New" w:hint="cs"/>
+                      <w:sz w:val="28"/>
+                      <w:cs/>
+                    </w:rPr>
+                    <w:t>ตัวอักษร</w:t>
+                  </w:r>
+                  <w:r>
+                    <w:rPr>
+                      <w:rFonts w:ascii="TH Sarabun New" w:hAnsi="TH Sarabun New" w:cs="TH Sarabun New"/>
+                      <w:sz w:val="28"/>
+                    </w:rPr>
+                    <w:t>)</w:t>
+                  </w:r>
+                </w:p>
+                <w:p>
+                  <w:pPr>
+                    <w:rPr>
+                      <w:rFonts w:ascii="TH Sarabun New" w:hAnsi="TH Sarabun New" w:cs="TH Sarabun New"/>
+                      <w:sz w:val="28"/>
+                    </w:rPr>
+                  </w:pPr>
+                </w:p>
+                <w:p>
+                  <w:pPr>
+                    <w:rPr>
+                      <w:rFonts w:ascii="TH Sarabun New" w:hAnsi="TH Sarabun New" w:cs="TH Sarabun New"/>
+                      <w:sz w:val="28"/>
+                    </w:rPr>
+                  </w:pPr>
+                </w:p>
+                <w:p>
+                  <w:pPr>
+                    <w:rPr>
+                      <w:rFonts w:ascii="TH Sarabun New" w:hAnsi="TH Sarabun New" w:cs="TH Sarabun New"/>
+                      <w:sz w:val="28"/>
+                    </w:rPr>
+                  </w:pPr>
+                </w:p>
+                <w:p>
+                  <w:pPr>
+                    <w:rPr>
+                      <w:rFonts w:ascii="TH Sarabun New" w:hAnsi="TH Sarabun New" w:cs="TH Sarabun New"/>
+                      <w:sz w:val="28"/>
+                    </w:rPr>
+                  </w:pPr>
+                </w:p>
+              </w:tc>
+            </w:tr>
+            <w:tr>
+              <w:tc>
+                <w:tcPr>
+                  <w:tcW w:w="8790" w:type="dxa"/>
+                </w:tcPr>
+                <w:p>
+                  <w:pPr>
+                    <w:pBdr>
+                      <w:bottom w:val="single" w:sz="6" w:space="1" w:color="auto"/>
+                    </w:pBdr>
+                    <w:rPr>
+                      <w:rFonts w:ascii="TH Sarabun New" w:hAnsi="TH Sarabun New" w:cs="TH Sarabun New"/>
+                      <w:sz w:val="28"/>
+                    </w:rPr>
+                  </w:pPr>
+                  <w:r>
+                    <w:rPr>
+                      <w:rFonts w:ascii="TH Sarabun New" w:hAnsi="TH Sarabun New" w:cs="TH Sarabun New" w:hint="cs"/>
+                      <w:sz w:val="28"/>
+                      <w:cs/>
+                    </w:rPr>
+                    <w:t>ความสัมพันธ์</w:t>
+                  </w:r>
+                  <w:r>
+                    <w:rPr>
+                      <w:rFonts w:ascii="TH Sarabun New" w:hAnsi="TH Sarabun New" w:cs="TH Sarabun New"/>
+                      <w:sz w:val="28"/>
+                    </w:rPr>
+                    <w:t>:</w:t>
+                  </w:r>
+                </w:p>
+                <w:p>
+                  <w:pPr>
+                    <w:rPr>
+                      <w:rFonts w:ascii="TH Sarabun New" w:hAnsi="TH Sarabun New" w:cs="TH Sarabun New"/>
+                      <w:sz w:val="28"/>
+                    </w:rPr>
+                  </w:pPr>
+                  <w:r>
+                    <w:rPr>
+                      <w:rFonts w:ascii="TH Sarabun New" w:hAnsi="TH Sarabun New" w:cs="TH Sarabun New"/>
+                      <w:sz w:val="28"/>
+                    </w:rPr>
+                    <w:t xml:space="preserve">Generalization (a-kind-of): </w:t>
+                  </w:r>
+                </w:p>
+                <w:p>
+                  <w:pPr>
+                    <w:pBdr>
+                      <w:bottom w:val="single" w:sz="6" w:space="1" w:color="auto"/>
+                    </w:pBdr>
+                    <w:rPr>
+                      <w:rFonts w:ascii="TH Sarabun New" w:hAnsi="TH Sarabun New" w:cs="TH Sarabun New"/>
+                      <w:sz w:val="28"/>
+                    </w:rPr>
+                  </w:pPr>
+                </w:p>
+                <w:p>
+                  <w:pPr>
+                    <w:rPr>
+                      <w:rFonts w:ascii="TH Sarabun New" w:hAnsi="TH Sarabun New" w:cs="TH Sarabun New"/>
+                      <w:sz w:val="28"/>
+                      <w:cs/>
+                    </w:rPr>
+                  </w:pPr>
+                  <w:r>
+                    <w:rPr>
+                      <w:rFonts w:ascii="TH Sarabun New" w:hAnsi="TH Sarabun New" w:cs="TH Sarabun New"/>
+                      <w:sz w:val="28"/>
+                    </w:rPr>
+                    <w:t>Aggregation (has-part):</w:t>
+                  </w:r>
+                  <w:r>
+                    <w:rPr>
+                      <w:rFonts w:ascii="TH Sarabun New" w:hAnsi="TH Sarabun New" w:cs="TH Sarabun New" w:hint="cs"/>
+                      <w:sz w:val="28"/>
+                      <w:cs/>
+                    </w:rPr>
+                    <w:t xml:space="preserve"> </w:t>
+                  </w:r>
+                </w:p>
+                <w:p>
+                  <w:pPr>
+                    <w:pBdr>
+                      <w:bottom w:val="single" w:sz="6" w:space="1" w:color="auto"/>
+                    </w:pBdr>
+                    <w:rPr>
+                      <w:rFonts w:ascii="TH Sarabun New" w:hAnsi="TH Sarabun New" w:cs="TH Sarabun New"/>
+                      <w:sz w:val="28"/>
+                    </w:rPr>
+                  </w:pPr>
+                </w:p>
+                <w:p>
+                  <w:pPr>
+                    <w:rPr>
+                      <w:rFonts w:ascii="TH Sarabun New" w:hAnsi="TH Sarabun New" w:cs="TH Sarabun New"/>
+                      <w:sz w:val="28"/>
+                      <w:cs/>
+                    </w:rPr>
+                  </w:pPr>
+                  <w:r>
+                    <w:rPr>
+                      <w:rFonts w:ascii="TH Sarabun New" w:hAnsi="TH Sarabun New" w:cs="TH Sarabun New"/>
+                      <w:sz w:val="28"/>
+                    </w:rPr>
+                    <w:t xml:space="preserve">Other Associations: </w:t>
+                  </w:r>
+                  <w:r>
+                    <w:rPr>
+                      <w:rFonts w:ascii="TH Sarabun New" w:hAnsi="TH Sarabun New" w:cs="TH Sarabun New" w:hint="cs"/>
+                      <w:sz w:val="28"/>
+                      <w:cs/>
+                    </w:rPr>
+                    <w:t>การสอนแบบส่วนตัว</w:t>
+                  </w:r>
+                </w:p>
+                <w:p>
+                  <w:pPr>
+                    <w:pBdr>
+                      <w:bottom w:val="single" w:sz="6" w:space="1" w:color="auto"/>
+                    </w:pBdr>
+                    <w:rPr>
+                      <w:rFonts w:ascii="TH Sarabun New" w:hAnsi="TH Sarabun New" w:cs="TH Sarabun New"/>
+                      <w:sz w:val="28"/>
+                    </w:rPr>
+                  </w:pPr>
+                </w:p>
+                <w:p>
+                  <w:pPr>
+                    <w:rPr>
+                      <w:rFonts w:ascii="TH Sarabun New" w:hAnsi="TH Sarabun New" w:cs="TH Sarabun New"/>
+                      <w:sz w:val="28"/>
+                    </w:rPr>
+                  </w:pPr>
+                </w:p>
+              </w:tc>
+            </w:tr>
+          </w:tbl>
+          <w:p>
+            <w:pPr>
+              <w:rPr>
+                <w:rFonts w:ascii="TH Sarabun New" w:hAnsi="TH Sarabun New" w:cs="TH Sarabun New"/>
+                <w:sz w:val="28"/>
+              </w:rPr>
+            </w:pPr>
+          </w:p>
+        </w:tc>
+      </w:tr>
+      <w:tr>
+        <w:tc>
+          <w:tcPr>
+            <w:tcW w:w="9016" w:type="dxa"/>
+          </w:tcPr>
+          <w:p>
+            <w:pPr>
+              <w:rPr>
+                <w:rFonts w:ascii="TH Sarabun New" w:hAnsi="TH Sarabun New" w:cs="TH Sarabun New"/>
+                <w:sz w:val="28"/>
+              </w:rPr>
+            </w:pPr>
+          </w:p>
+        </w:tc>
+      </w:tr>
+      <w:tr>
+        <w:tc>
+          <w:tcPr>
+            <w:tcW w:w="9016" w:type="dxa"/>
+          </w:tcPr>
+          <w:p>
+            <w:pPr>
+              <w:rPr>
+                <w:rFonts w:ascii="TH Sarabun New" w:hAnsi="TH Sarabun New" w:cs="TH Sarabun New"/>
+                <w:sz w:val="28"/>
+              </w:rPr>
+            </w:pPr>
+          </w:p>
+        </w:tc>
+      </w:tr>
+    </w:tbl>
+    <w:p>
+      <w:pPr>
+        <w:rPr>
+          <w:rFonts w:ascii="TH Sarabun New" w:hAnsi="TH Sarabun New" w:cs="TH Sarabun New"/>
+          <w:b/>
+          <w:bCs/>
+        </w:rPr>
+      </w:pPr>
+    </w:p>
+    <w:p>
+      <w:pPr>
+        <w:rPr>
+          <w:rFonts w:ascii="TH Sarabun New" w:hAnsi="TH Sarabun New" w:cs="TH Sarabun New"/>
+          <w:b/>
+          <w:bCs/>
+        </w:rPr>
+      </w:pPr>
+    </w:p>
+    <w:p>
+      <w:pPr>
+        <w:rPr>
+          <w:rFonts w:ascii="TH Sarabun New" w:hAnsi="TH Sarabun New" w:cs="TH Sarabun New"/>
+          <w:b/>
+          <w:bCs/>
+        </w:rPr>
+      </w:pPr>
+    </w:p>
+    <w:p>
+      <w:pPr>
+        <w:rPr>
+          <w:rFonts w:ascii="TH Sarabun New" w:hAnsi="TH Sarabun New" w:cs="TH Sarabun New"/>
+          <w:b/>
+          <w:bCs/>
+        </w:rPr>
+      </w:pPr>
+    </w:p>
+    <w:p>
+      <w:pPr>
+        <w:rPr>
+          <w:rFonts w:ascii="TH Sarabun New" w:hAnsi="TH Sarabun New" w:cs="TH Sarabun New"/>
+          <w:b/>
+          <w:bCs/>
+        </w:rPr>
+      </w:pPr>
+    </w:p>
+    <w:p>
+      <w:pPr>
+        <w:rPr>
+          <w:rFonts w:ascii="TH Sarabun New" w:hAnsi="TH Sarabun New" w:cs="TH Sarabun New"/>
+          <w:b/>
+          <w:bCs/>
+        </w:rPr>
+      </w:pPr>
+    </w:p>
+    <w:p>
+      <w:pPr>
+        <w:rPr>
+          <w:rFonts w:ascii="TH Sarabun New" w:hAnsi="TH Sarabun New" w:cs="TH Sarabun New"/>
+          <w:b/>
+          <w:bCs/>
+        </w:rPr>
+      </w:pPr>
+    </w:p>
     <w:tbl>
       <w:tblPr>
         <w:tblStyle w:val="TableGrid"/>
@@ -101,7 +2997,30 @@
                       <w:sz w:val="28"/>
                       <w:cs/>
                     </w:rPr>
-                    <w:t>จัดการห้องเรียน</w:t>
+                    <w:t>บันทึกการสอนแบบกลุ่ม</w:t>
+                  </w:r>
+                  <w:r>
+                    <w:rPr>
+                      <w:rFonts w:ascii="TH Sarabun New" w:hAnsi="TH Sarabun New" w:cs="TH Sarabun New"/>
+                      <w:sz w:val="28"/>
+                    </w:rPr>
+                    <w:t xml:space="preserve"> (</w:t>
+                  </w:r>
+                  <w:proofErr w:type="spellStart"/>
+                  <w:r>
+                    <w:rPr>
+                      <w:rFonts w:ascii="TH Sarabun New" w:hAnsi="TH Sarabun New" w:cs="TH Sarabun New"/>
+                      <w:sz w:val="28"/>
+                    </w:rPr>
+                    <w:t>GroupActivityRecord</w:t>
+                  </w:r>
+                  <w:proofErr w:type="spellEnd"/>
+                  <w:r>
+                    <w:rPr>
+                      <w:rFonts w:ascii="TH Sarabun New" w:hAnsi="TH Sarabun New" w:cs="TH Sarabun New"/>
+                      <w:sz w:val="28"/>
+                    </w:rPr>
+                    <w:t>)</w:t>
                   </w:r>
                 </w:p>
               </w:tc>
@@ -138,21 +3057,7 @@
                       <w:rFonts w:ascii="TH Sarabun New" w:hAnsi="TH Sarabun New" w:cs="TH Sarabun New"/>
                       <w:sz w:val="28"/>
                     </w:rPr>
-                    <w:t>CD-0</w:t>
-                  </w:r>
-                  <w:r>
-                    <w:rPr>
-                      <w:rFonts w:ascii="TH Sarabun New" w:hAnsi="TH Sarabun New" w:cs="TH Sarabun New"/>
-                      <w:sz w:val="28"/>
-                    </w:rPr>
-                    <w:t>3</w:t>
-                  </w:r>
-                  <w:r>
-                    <w:rPr>
-                      <w:rFonts w:ascii="TH Sarabun New" w:hAnsi="TH Sarabun New" w:cs="TH Sarabun New"/>
-                      <w:sz w:val="28"/>
-                    </w:rPr>
-                    <w:t>-01</w:t>
+                    <w:t>CD-03-04</w:t>
                   </w:r>
                 </w:p>
               </w:tc>
@@ -180,24 +3085,15 @@
                       <w:rFonts w:ascii="TH Sarabun New" w:hAnsi="TH Sarabun New" w:cs="TH Sarabun New"/>
                       <w:sz w:val="28"/>
                     </w:rPr>
-                    <w:t>:</w:t>
-                  </w:r>
-                  <w:r>
-                    <w:rPr>
-                      <w:rFonts w:ascii="TH Sarabun New" w:hAnsi="TH Sarabun New" w:cs="TH Sarabun New"/>
-                      <w:sz w:val="28"/>
-                    </w:rPr>
-                    <w:t xml:space="preserve"> </w:t>
-                  </w:r>
-                  <w:proofErr w:type="spellStart"/>
-                  <w:r>
-                    <w:rPr>
-                      <w:rFonts w:ascii="TH Sarabun New" w:hAnsi="TH Sarabun New" w:cs="TH Sarabun New"/>
-                      <w:sz w:val="28"/>
-                    </w:rPr>
-                    <w:t>Concrete,Domain</w:t>
-                  </w:r>
-                  <w:proofErr w:type="spellEnd"/>
+                    <w:t xml:space="preserve">: </w:t>
+                  </w:r>
+                  <w:r>
+                    <w:rPr>
+                      <w:rFonts w:ascii="TH Sarabun New" w:hAnsi="TH Sarabun New" w:cs="TH Sarabun New"/>
+                      <w:sz w:val="28"/>
+                    </w:rPr>
+                    <w:t>Concrete, Association</w:t>
+                  </w:r>
                 </w:p>
               </w:tc>
             </w:tr>
@@ -210,7 +3106,7 @@
                 <w:p>
                   <w:pPr>
                     <w:rPr>
-                      <w:rFonts w:ascii="TH Sarabun New" w:hAnsi="TH Sarabun New" w:cs="TH Sarabun New"/>
+                      <w:rFonts w:ascii="TH Sarabun New" w:hAnsi="TH Sarabun New" w:cs="TH Sarabun New" w:hint="cs"/>
                       <w:sz w:val="28"/>
                       <w:cs/>
                     </w:rPr>
@@ -228,14 +3124,7 @@
                       <w:rFonts w:ascii="TH Sarabun New" w:hAnsi="TH Sarabun New" w:cs="TH Sarabun New"/>
                       <w:sz w:val="28"/>
                     </w:rPr>
-                    <w:t>:</w:t>
-                  </w:r>
-                  <w:r>
-                    <w:rPr>
-                      <w:rFonts w:ascii="TH Sarabun New" w:hAnsi="TH Sarabun New" w:cs="TH Sarabun New"/>
-                      <w:sz w:val="28"/>
-                    </w:rPr>
-                    <w:t xml:space="preserve"> </w:t>
+                    <w:t xml:space="preserve">: </w:t>
                   </w:r>
                   <w:r>
                     <w:rPr>
@@ -247,35 +3136,19 @@
                   </w:r>
                   <w:r>
                     <w:rPr>
-                      <w:rFonts w:ascii="TH Sarabun New" w:hAnsi="TH Sarabun New" w:cs="TH Sarabun New"/>
-                      <w:sz w:val="28"/>
-                      <w:cs/>
-                    </w:rPr>
-                    <w:t>จัดการห้องเรียน</w:t>
-                  </w:r>
-                  <w:r>
-                    <w:rPr>
-                      <w:rFonts w:ascii="TH Sarabun New" w:hAnsi="TH Sarabun New" w:cs="TH Sarabun New"/>
-                      <w:sz w:val="28"/>
-                      <w:cs/>
-                    </w:rPr>
-                    <w:t>ทั้งส</w:t>
-                  </w:r>
-                  <w:r>
-                    <w:rPr>
-                      <w:rFonts w:ascii="TH Sarabun New" w:hAnsi="TH Sarabun New" w:cs="TH Sarabun New" w:hint="cs"/>
-                      <w:sz w:val="28"/>
-                      <w:cs/>
-                    </w:rPr>
-                    <w:t>่</w:t>
-                  </w:r>
-                  <w:r>
-                    <w:rPr>
-                      <w:rFonts w:ascii="TH Sarabun New" w:hAnsi="TH Sarabun New" w:cs="TH Sarabun New"/>
-                      <w:sz w:val="28"/>
-                      <w:cs/>
-                    </w:rPr>
-                    <w:t>วนตัวและห้องเรียนรวม</w:t>
+                      <w:rFonts w:ascii="TH Sarabun New" w:hAnsi="TH Sarabun New" w:cs="TH Sarabun New" w:hint="cs"/>
+                      <w:sz w:val="28"/>
+                      <w:cs/>
+                    </w:rPr>
+                    <w:t>บันทึก</w:t>
+                  </w:r>
+                  <w:r>
+                    <w:rPr>
+                      <w:rFonts w:ascii="TH Sarabun New" w:hAnsi="TH Sarabun New" w:cs="TH Sarabun New" w:hint="cs"/>
+                      <w:sz w:val="28"/>
+                      <w:cs/>
+                    </w:rPr>
+                    <w:t xml:space="preserve">การสอนเป็นกลุ่ม </w:t>
                   </w:r>
                 </w:p>
                 <w:p>
@@ -326,21 +3199,7 @@
                       <w:rFonts w:ascii="TH Sarabun New" w:hAnsi="TH Sarabun New" w:cs="TH Sarabun New"/>
                       <w:sz w:val="28"/>
                     </w:rPr>
-                    <w:t>UCSR-0</w:t>
-                  </w:r>
-                  <w:r>
-                    <w:rPr>
-                      <w:rFonts w:ascii="TH Sarabun New" w:hAnsi="TH Sarabun New" w:cs="TH Sarabun New"/>
-                      <w:sz w:val="28"/>
-                    </w:rPr>
-                    <w:t>3</w:t>
-                  </w:r>
-                  <w:r>
-                    <w:rPr>
-                      <w:rFonts w:ascii="TH Sarabun New" w:hAnsi="TH Sarabun New" w:cs="TH Sarabun New"/>
-                      <w:sz w:val="28"/>
-                    </w:rPr>
-                    <w:t>-001</w:t>
+                    <w:t>UCSR-03-004</w:t>
                   </w:r>
                 </w:p>
               </w:tc>
@@ -392,57 +3251,7 @@
                       <w:sz w:val="28"/>
                       <w:cs/>
                     </w:rPr>
-                    <w:t>สร้างตารางการเรียนการสอน</w:t>
-                  </w:r>
-                  <w:r>
-                    <w:rPr>
-                      <w:rFonts w:ascii="TH Sarabun New" w:hAnsi="TH Sarabun New" w:cs="TH Sarabun New"/>
-                      <w:sz w:val="28"/>
-                      <w:cs/>
-                    </w:rPr>
-                    <w:t>ทั้งส่วนตัวและห้องเรียนรวม</w:t>
-                  </w:r>
-                </w:p>
-                <w:p>
-                  <w:pPr>
-                    <w:pStyle w:val="ListParagraph"/>
-                    <w:numPr>
-                      <w:ilvl w:val="0"/>
-                      <w:numId w:val="7"/>
-                    </w:numPr>
-                    <w:rPr>
-                      <w:rFonts w:ascii="TH Sarabun New" w:hAnsi="TH Sarabun New" w:cs="TH Sarabun New"/>
-                      <w:sz w:val="28"/>
-                    </w:rPr>
-                  </w:pPr>
-                  <w:r>
-                    <w:rPr>
-                      <w:rFonts w:ascii="TH Sarabun New" w:hAnsi="TH Sarabun New" w:cs="TH Sarabun New" w:hint="cs"/>
-                      <w:sz w:val="28"/>
-                      <w:cs/>
-                    </w:rPr>
-                    <w:t>ค้นหาห้องเรียนที่เปิดการเรียน</w:t>
-                  </w:r>
-                </w:p>
-                <w:p>
-                  <w:pPr>
-                    <w:pStyle w:val="ListParagraph"/>
-                    <w:numPr>
-                      <w:ilvl w:val="0"/>
-                      <w:numId w:val="7"/>
-                    </w:numPr>
-                    <w:rPr>
-                      <w:rFonts w:ascii="TH Sarabun New" w:hAnsi="TH Sarabun New" w:cs="TH Sarabun New"/>
-                      <w:sz w:val="28"/>
-                    </w:rPr>
-                  </w:pPr>
-                  <w:r>
-                    <w:rPr>
-                      <w:rFonts w:ascii="TH Sarabun New" w:hAnsi="TH Sarabun New" w:cs="TH Sarabun New" w:hint="cs"/>
-                      <w:sz w:val="28"/>
-                      <w:cs/>
-                    </w:rPr>
-                    <w:t>บันทึกการสอนของผู้ฝึกส่วนบุคคล</w:t>
+                    <w:t>บันทึกการสอน</w:t>
                   </w:r>
                 </w:p>
                 <w:p>
@@ -516,7 +3325,7 @@
                       <w:sz w:val="28"/>
                       <w:cs/>
                     </w:rPr>
-                    <w:t>สมาชิก</w:t>
+                    <w:t>การสอนแบบกลุ่ม</w:t>
                   </w:r>
                 </w:p>
                 <w:p>
@@ -537,91 +3346,7 @@
                       <w:sz w:val="28"/>
                       <w:cs/>
                     </w:rPr>
-                    <w:t>การสอนแบบส่วนตัว</w:t>
-                  </w:r>
-                </w:p>
-                <w:p>
-                  <w:pPr>
-                    <w:pStyle w:val="ListParagraph"/>
-                    <w:numPr>
-                      <w:ilvl w:val="0"/>
-                      <w:numId w:val="9"/>
-                    </w:numPr>
-                    <w:rPr>
-                      <w:rFonts w:ascii="TH Sarabun New" w:hAnsi="TH Sarabun New" w:cs="TH Sarabun New"/>
-                      <w:sz w:val="28"/>
-                    </w:rPr>
-                  </w:pPr>
-                  <w:r>
-                    <w:rPr>
-                      <w:rFonts w:ascii="TH Sarabun New" w:hAnsi="TH Sarabun New" w:cs="TH Sarabun New" w:hint="cs"/>
-                      <w:sz w:val="28"/>
-                      <w:cs/>
-                    </w:rPr>
-                    <w:t>การสอนแบบกลุ่ม</w:t>
-                  </w:r>
-                </w:p>
-                <w:p>
-                  <w:pPr>
-                    <w:pStyle w:val="ListParagraph"/>
-                    <w:numPr>
-                      <w:ilvl w:val="0"/>
-                      <w:numId w:val="9"/>
-                    </w:numPr>
-                    <w:rPr>
-                      <w:rFonts w:ascii="TH Sarabun New" w:hAnsi="TH Sarabun New" w:cs="TH Sarabun New"/>
-                      <w:sz w:val="28"/>
-                    </w:rPr>
-                  </w:pPr>
-                  <w:r>
-                    <w:rPr>
-                      <w:rFonts w:ascii="TH Sarabun New" w:hAnsi="TH Sarabun New" w:cs="TH Sarabun New" w:hint="cs"/>
-                      <w:sz w:val="28"/>
-                      <w:cs/>
-                    </w:rPr>
-                    <w:t>ออกรายงาน</w:t>
-                  </w:r>
-                </w:p>
-                <w:p>
-                  <w:pPr>
-                    <w:pStyle w:val="ListParagraph"/>
-                    <w:numPr>
-                      <w:ilvl w:val="0"/>
-                      <w:numId w:val="9"/>
-                    </w:numPr>
-                    <w:rPr>
-                      <w:rFonts w:ascii="TH Sarabun New" w:hAnsi="TH Sarabun New" w:cs="TH Sarabun New" w:hint="cs"/>
-                      <w:sz w:val="28"/>
-                    </w:rPr>
-                  </w:pPr>
-                  <w:r>
-                    <w:rPr>
-                      <w:rFonts w:ascii="TH Sarabun New" w:hAnsi="TH Sarabun New" w:cs="TH Sarabun New" w:hint="cs"/>
-                      <w:sz w:val="28"/>
-                      <w:cs/>
-                    </w:rPr>
                     <w:t>ผู้ฝึกส่วนบุคคล</w:t>
-                  </w:r>
-                </w:p>
-                <w:p>
-                  <w:pPr>
-                    <w:pStyle w:val="ListParagraph"/>
-                    <w:numPr>
-                      <w:ilvl w:val="0"/>
-                      <w:numId w:val="9"/>
-                    </w:numPr>
-                    <w:rPr>
-                      <w:rFonts w:ascii="TH Sarabun New" w:hAnsi="TH Sarabun New" w:cs="TH Sarabun New"/>
-                      <w:sz w:val="28"/>
-                    </w:rPr>
-                  </w:pPr>
-                  <w:r>
-                    <w:rPr>
-                      <w:rFonts w:ascii="TH Sarabun New" w:hAnsi="TH Sarabun New" w:cs="TH Sarabun New" w:hint="cs"/>
-                      <w:sz w:val="28"/>
-                      <w:cs/>
-                    </w:rPr>
-                    <w:t>เป้าหมาย</w:t>
                   </w:r>
                 </w:p>
                 <w:p>
@@ -729,286 +3454,7 @@
                       <w:sz w:val="28"/>
                       <w:cs/>
                     </w:rPr>
-                    <w:t>ชื่อโปรแกรม</w:t>
-                  </w:r>
-                  <w:r>
-                    <w:rPr>
-                      <w:rFonts w:ascii="TH Sarabun New" w:hAnsi="TH Sarabun New" w:cs="TH Sarabun New"/>
-                      <w:sz w:val="28"/>
-                    </w:rPr>
-                    <w:t xml:space="preserve"> </w:t>
-                  </w:r>
-                  <w:r>
-                    <w:rPr>
-                      <w:rFonts w:ascii="TH Sarabun New" w:hAnsi="TH Sarabun New" w:cs="TH Sarabun New"/>
-                      <w:sz w:val="28"/>
-                    </w:rPr>
-                    <w:t>(</w:t>
-                  </w:r>
-                  <w:r>
-                    <w:rPr>
-                      <w:rFonts w:ascii="TH Sarabun New" w:hAnsi="TH Sarabun New" w:cs="TH Sarabun New" w:hint="cs"/>
-                      <w:sz w:val="28"/>
-                      <w:cs/>
-                    </w:rPr>
-                    <w:t>ตัวอักษร</w:t>
-                  </w:r>
-                  <w:r>
-                    <w:rPr>
-                      <w:rFonts w:ascii="TH Sarabun New" w:hAnsi="TH Sarabun New" w:cs="TH Sarabun New"/>
-                      <w:sz w:val="28"/>
-                    </w:rPr>
-                    <w:t>)</w:t>
-                  </w:r>
-                </w:p>
-                <w:p>
-                  <w:pPr>
-                    <w:pStyle w:val="ListParagraph"/>
-                    <w:numPr>
-                      <w:ilvl w:val="0"/>
-                      <w:numId w:val="7"/>
-                    </w:numPr>
-                    <w:rPr>
-                      <w:rFonts w:ascii="TH Sarabun New" w:hAnsi="TH Sarabun New" w:cs="TH Sarabun New"/>
-                      <w:sz w:val="28"/>
-                    </w:rPr>
-                  </w:pPr>
-                  <w:r>
-                    <w:rPr>
-                      <w:rFonts w:ascii="TH Sarabun New" w:hAnsi="TH Sarabun New" w:cs="TH Sarabun New" w:hint="cs"/>
-                      <w:sz w:val="28"/>
-                      <w:cs/>
-                    </w:rPr>
-                    <w:t>ชื่อฝึกส่วนบุคคล</w:t>
-                  </w:r>
-                  <w:r>
-                    <w:rPr>
-                      <w:rFonts w:ascii="TH Sarabun New" w:hAnsi="TH Sarabun New" w:cs="TH Sarabun New"/>
-                      <w:sz w:val="28"/>
-                    </w:rPr>
-                    <w:t xml:space="preserve"> </w:t>
-                  </w:r>
-                  <w:r>
-                    <w:rPr>
-                      <w:rFonts w:ascii="TH Sarabun New" w:hAnsi="TH Sarabun New" w:cs="TH Sarabun New"/>
-                      <w:sz w:val="28"/>
-                    </w:rPr>
-                    <w:t>(</w:t>
-                  </w:r>
-                  <w:r>
-                    <w:rPr>
-                      <w:rFonts w:ascii="TH Sarabun New" w:hAnsi="TH Sarabun New" w:cs="TH Sarabun New" w:hint="cs"/>
-                      <w:sz w:val="28"/>
-                      <w:cs/>
-                    </w:rPr>
-                    <w:t>ตัวอักษร</w:t>
-                  </w:r>
-                  <w:r>
-                    <w:rPr>
-                      <w:rFonts w:ascii="TH Sarabun New" w:hAnsi="TH Sarabun New" w:cs="TH Sarabun New"/>
-                      <w:sz w:val="28"/>
-                    </w:rPr>
-                    <w:t>)</w:t>
-                  </w:r>
-                </w:p>
-                <w:p>
-                  <w:pPr>
-                    <w:pStyle w:val="ListParagraph"/>
-                    <w:numPr>
-                      <w:ilvl w:val="0"/>
-                      <w:numId w:val="5"/>
-                    </w:numPr>
-                    <w:rPr>
-                      <w:rFonts w:ascii="TH Sarabun New" w:hAnsi="TH Sarabun New" w:cs="TH Sarabun New"/>
-                      <w:sz w:val="28"/>
-                    </w:rPr>
-                  </w:pPr>
-                  <w:r>
-                    <w:rPr>
-                      <w:rFonts w:ascii="TH Sarabun New" w:hAnsi="TH Sarabun New" w:cs="TH Sarabun New" w:hint="cs"/>
-                      <w:sz w:val="28"/>
-                      <w:cs/>
-                    </w:rPr>
-                    <w:t>วันเริ่มการเรียนการสอนและวันสิ้นสุดการเรียนการสอน</w:t>
-                  </w:r>
-                  <w:r>
-                    <w:rPr>
-                      <w:rFonts w:ascii="TH Sarabun New" w:hAnsi="TH Sarabun New" w:cs="TH Sarabun New"/>
-                      <w:sz w:val="28"/>
-                    </w:rPr>
-                    <w:t xml:space="preserve"> </w:t>
-                  </w:r>
-                  <w:r>
-                    <w:rPr>
-                      <w:rFonts w:ascii="TH Sarabun New" w:hAnsi="TH Sarabun New" w:cs="TH Sarabun New"/>
-                      <w:sz w:val="28"/>
-                    </w:rPr>
-                    <w:t>(</w:t>
-                  </w:r>
-                  <w:r>
-                    <w:rPr>
-                      <w:rFonts w:ascii="TH Sarabun New" w:hAnsi="TH Sarabun New" w:cs="TH Sarabun New" w:hint="cs"/>
-                      <w:sz w:val="28"/>
-                      <w:cs/>
-                    </w:rPr>
-                    <w:t>ตัวอักษร</w:t>
-                  </w:r>
-                  <w:r>
-                    <w:rPr>
-                      <w:rFonts w:ascii="TH Sarabun New" w:hAnsi="TH Sarabun New" w:cs="TH Sarabun New"/>
-                      <w:sz w:val="28"/>
-                    </w:rPr>
-                    <w:t>)</w:t>
-                  </w:r>
-                </w:p>
-                <w:p>
-                  <w:pPr>
-                    <w:pStyle w:val="ListParagraph"/>
-                    <w:numPr>
-                      <w:ilvl w:val="0"/>
-                      <w:numId w:val="5"/>
-                    </w:numPr>
-                    <w:rPr>
-                      <w:rFonts w:ascii="TH Sarabun New" w:hAnsi="TH Sarabun New" w:cs="TH Sarabun New"/>
-                      <w:sz w:val="28"/>
-                    </w:rPr>
-                  </w:pPr>
-                  <w:r>
-                    <w:rPr>
-                      <w:rFonts w:ascii="TH Sarabun New" w:hAnsi="TH Sarabun New" w:cs="TH Sarabun New" w:hint="cs"/>
-                      <w:sz w:val="28"/>
-                      <w:cs/>
-                    </w:rPr>
-                    <w:t>เวลาเริ่มการเรียนการสอน และเวลาสิ้นสุดการเรียนการสอน</w:t>
-                  </w:r>
-                  <w:r>
-                    <w:rPr>
-                      <w:rFonts w:ascii="TH Sarabun New" w:hAnsi="TH Sarabun New" w:cs="TH Sarabun New"/>
-                      <w:sz w:val="28"/>
-                    </w:rPr>
-                    <w:t xml:space="preserve"> </w:t>
-                  </w:r>
-                  <w:r>
-                    <w:rPr>
-                      <w:rFonts w:ascii="TH Sarabun New" w:hAnsi="TH Sarabun New" w:cs="TH Sarabun New"/>
-                      <w:sz w:val="28"/>
-                    </w:rPr>
-                    <w:t>(</w:t>
-                  </w:r>
-                  <w:r>
-                    <w:rPr>
-                      <w:rFonts w:ascii="TH Sarabun New" w:hAnsi="TH Sarabun New" w:cs="TH Sarabun New" w:hint="cs"/>
-                      <w:sz w:val="28"/>
-                      <w:cs/>
-                    </w:rPr>
-                    <w:t>ตัวอักษร</w:t>
-                  </w:r>
-                  <w:r>
-                    <w:rPr>
-                      <w:rFonts w:ascii="TH Sarabun New" w:hAnsi="TH Sarabun New" w:cs="TH Sarabun New"/>
-                      <w:sz w:val="28"/>
-                    </w:rPr>
-                    <w:t>)</w:t>
-                  </w:r>
-                </w:p>
-                <w:p>
-                  <w:pPr>
-                    <w:pStyle w:val="ListParagraph"/>
-                    <w:numPr>
-                      <w:ilvl w:val="0"/>
-                      <w:numId w:val="5"/>
-                    </w:numPr>
-                    <w:rPr>
-                      <w:rFonts w:ascii="TH Sarabun New" w:hAnsi="TH Sarabun New" w:cs="TH Sarabun New"/>
-                      <w:sz w:val="28"/>
-                    </w:rPr>
-                  </w:pPr>
-                  <w:r>
-                    <w:rPr>
-                      <w:rFonts w:ascii="TH Sarabun New" w:hAnsi="TH Sarabun New" w:cs="TH Sarabun New" w:hint="cs"/>
-                      <w:sz w:val="28"/>
-                      <w:cs/>
-                    </w:rPr>
-                    <w:t>ชื่อห้องเรียน</w:t>
-                  </w:r>
-                  <w:r>
-                    <w:rPr>
-                      <w:rFonts w:ascii="TH Sarabun New" w:hAnsi="TH Sarabun New" w:cs="TH Sarabun New"/>
-                      <w:sz w:val="28"/>
-                    </w:rPr>
-                    <w:t xml:space="preserve"> </w:t>
-                  </w:r>
-                  <w:r>
-                    <w:rPr>
-                      <w:rFonts w:ascii="TH Sarabun New" w:hAnsi="TH Sarabun New" w:cs="TH Sarabun New"/>
-                      <w:sz w:val="28"/>
-                    </w:rPr>
-                    <w:t>(</w:t>
-                  </w:r>
-                  <w:r>
-                    <w:rPr>
-                      <w:rFonts w:ascii="TH Sarabun New" w:hAnsi="TH Sarabun New" w:cs="TH Sarabun New" w:hint="cs"/>
-                      <w:sz w:val="28"/>
-                      <w:cs/>
-                    </w:rPr>
-                    <w:t>ตัวอักษร</w:t>
-                  </w:r>
-                  <w:r>
-                    <w:rPr>
-                      <w:rFonts w:ascii="TH Sarabun New" w:hAnsi="TH Sarabun New" w:cs="TH Sarabun New"/>
-                      <w:sz w:val="28"/>
-                    </w:rPr>
-                    <w:t>)</w:t>
-                  </w:r>
-                </w:p>
-                <w:p>
-                  <w:pPr>
-                    <w:pStyle w:val="ListParagraph"/>
-                    <w:numPr>
-                      <w:ilvl w:val="0"/>
-                      <w:numId w:val="5"/>
-                    </w:numPr>
-                    <w:rPr>
-                      <w:rFonts w:ascii="TH Sarabun New" w:hAnsi="TH Sarabun New" w:cs="TH Sarabun New"/>
-                      <w:sz w:val="28"/>
-                    </w:rPr>
-                  </w:pPr>
-                  <w:r>
-                    <w:rPr>
-                      <w:rFonts w:ascii="TH Sarabun New" w:hAnsi="TH Sarabun New" w:cs="TH Sarabun New" w:hint="cs"/>
-                      <w:sz w:val="28"/>
-                      <w:cs/>
-                    </w:rPr>
-                    <w:t>สถานะการเรียนการสอน</w:t>
-                  </w:r>
-                  <w:r>
-                    <w:rPr>
-                      <w:rFonts w:ascii="TH Sarabun New" w:hAnsi="TH Sarabun New" w:cs="TH Sarabun New"/>
-                      <w:sz w:val="28"/>
-                    </w:rPr>
-                    <w:t xml:space="preserve"> </w:t>
-                  </w:r>
-                  <w:r>
-                    <w:rPr>
-                      <w:rFonts w:ascii="TH Sarabun New" w:hAnsi="TH Sarabun New" w:cs="TH Sarabun New"/>
-                      <w:sz w:val="28"/>
-                    </w:rPr>
-                    <w:t>(</w:t>
-                  </w:r>
-                  <w:r>
-                    <w:rPr>
-                      <w:rFonts w:ascii="TH Sarabun New" w:hAnsi="TH Sarabun New" w:cs="TH Sarabun New" w:hint="cs"/>
-                      <w:sz w:val="28"/>
-                      <w:cs/>
-                    </w:rPr>
-                    <w:t>ตัวอักษร</w:t>
-                  </w:r>
-                  <w:r>
-                    <w:rPr>
-                      <w:rFonts w:ascii="TH Sarabun New" w:hAnsi="TH Sarabun New" w:cs="TH Sarabun New"/>
-                      <w:sz w:val="28"/>
-                    </w:rPr>
-                    <w:t>)</w:t>
+                    <w:t>จำนวนสมาชิกที่เข้าเรียน</w:t>
                   </w:r>
                 </w:p>
                 <w:p>
@@ -1088,37 +3534,7 @@
                       <w:rFonts w:ascii="TH Sarabun New" w:hAnsi="TH Sarabun New" w:cs="TH Sarabun New"/>
                       <w:sz w:val="28"/>
                     </w:rPr>
-                    <w:t>Generalization (a-kind-of):</w:t>
-                  </w:r>
-                  <w:r>
-                    <w:rPr>
-                      <w:rFonts w:ascii="TH Sarabun New" w:hAnsi="TH Sarabun New" w:cs="TH Sarabun New"/>
-                      <w:sz w:val="28"/>
-                    </w:rPr>
-                    <w:t xml:space="preserve"> </w:t>
-                  </w:r>
-                  <w:r>
-                    <w:rPr>
-                      <w:rFonts w:ascii="TH Sarabun New" w:hAnsi="TH Sarabun New" w:cs="TH Sarabun New" w:hint="cs"/>
-                      <w:sz w:val="28"/>
-                      <w:cs/>
-                    </w:rPr>
-                    <w:t>การสอนแบบส่วนตัว</w:t>
-                  </w:r>
-                  <w:r>
-                    <w:rPr>
-                      <w:rFonts w:ascii="TH Sarabun New" w:hAnsi="TH Sarabun New" w:cs="TH Sarabun New"/>
-                      <w:sz w:val="28"/>
-                    </w:rPr>
-                    <w:t xml:space="preserve">, </w:t>
-                  </w:r>
-                  <w:r>
-                    <w:rPr>
-                      <w:rFonts w:ascii="TH Sarabun New" w:hAnsi="TH Sarabun New" w:cs="TH Sarabun New"/>
-                      <w:sz w:val="28"/>
-                      <w:cs/>
-                    </w:rPr>
-                    <w:t>การสอนแบบกลุ่ม</w:t>
+                    <w:t xml:space="preserve">Generalization (a-kind-of): </w:t>
                   </w:r>
                 </w:p>
                 <w:p>
@@ -1135,7 +3551,7 @@
                 <w:p>
                   <w:pPr>
                     <w:rPr>
-                      <w:rFonts w:ascii="TH Sarabun New" w:hAnsi="TH Sarabun New" w:cs="TH Sarabun New" w:hint="cs"/>
+                      <w:rFonts w:ascii="TH Sarabun New" w:hAnsi="TH Sarabun New" w:cs="TH Sarabun New"/>
                       <w:sz w:val="28"/>
                       <w:cs/>
                     </w:rPr>
@@ -1154,29 +3570,6 @@
                       <w:cs/>
                     </w:rPr>
                     <w:t xml:space="preserve"> </w:t>
-                  </w:r>
-                  <w:r>
-                    <w:rPr>
-                      <w:rFonts w:ascii="TH Sarabun New" w:hAnsi="TH Sarabun New" w:cs="TH Sarabun New"/>
-                      <w:sz w:val="28"/>
-                      <w:cs/>
-                    </w:rPr>
-                    <w:t>เป้าหมาย</w:t>
-                  </w:r>
-                  <w:r>
-                    <w:rPr>
-                      <w:rFonts w:ascii="TH Sarabun New" w:hAnsi="TH Sarabun New" w:cs="TH Sarabun New"/>
-                      <w:sz w:val="28"/>
-                    </w:rPr>
-                    <w:t xml:space="preserve">, </w:t>
-                  </w:r>
-                  <w:r>
-                    <w:rPr>
-                      <w:rFonts w:ascii="TH Sarabun New" w:hAnsi="TH Sarabun New" w:cs="TH Sarabun New" w:hint="cs"/>
-                      <w:sz w:val="28"/>
-                      <w:cs/>
-                    </w:rPr>
-                    <w:t>ออกรายงาน</w:t>
                   </w:r>
                 </w:p>
                 <w:p>
@@ -1203,22 +3596,15 @@
                       <w:rFonts w:ascii="TH Sarabun New" w:hAnsi="TH Sarabun New" w:cs="TH Sarabun New"/>
                       <w:sz w:val="28"/>
                     </w:rPr>
-                    <w:t>Other Associations:</w:t>
-                  </w:r>
-                  <w:r>
-                    <w:rPr>
-                      <w:rFonts w:ascii="TH Sarabun New" w:hAnsi="TH Sarabun New" w:cs="TH Sarabun New"/>
-                      <w:sz w:val="28"/>
-                    </w:rPr>
-                    <w:t xml:space="preserve"> </w:t>
-                  </w:r>
-                  <w:r>
-                    <w:rPr>
-                      <w:rFonts w:ascii="TH Sarabun New" w:hAnsi="TH Sarabun New" w:cs="TH Sarabun New" w:hint="cs"/>
-                      <w:sz w:val="28"/>
-                      <w:cs/>
-                    </w:rPr>
-                    <w:t xml:space="preserve">สมาชิก </w:t>
+                    <w:t xml:space="preserve">Other Associations: </w:t>
+                  </w:r>
+                  <w:r>
+                    <w:rPr>
+                      <w:rFonts w:ascii="TH Sarabun New" w:hAnsi="TH Sarabun New" w:cs="TH Sarabun New" w:hint="cs"/>
+                      <w:sz w:val="28"/>
+                      <w:cs/>
+                    </w:rPr>
+                    <w:t xml:space="preserve">การสอนแบบกลุ่ม </w:t>
                   </w:r>
                   <w:r>
                     <w:rPr>
@@ -1226,17 +3612,17 @@
                       <w:sz w:val="28"/>
                     </w:rPr>
                     <w:t xml:space="preserve">, </w:t>
-                  </w:r>
-                  <w:r>
-                    <w:rPr>
-                      <w:rFonts w:ascii="TH Sarabun New" w:hAnsi="TH Sarabun New" w:cs="TH Sarabun New" w:hint="cs"/>
-                      <w:sz w:val="28"/>
-                      <w:cs/>
-                    </w:rPr>
-                    <w:t>การสอนแบบส่วนตัว</w:t>
                   </w:r>
                   <w:bookmarkStart w:id="0" w:name="_GoBack"/>
                   <w:bookmarkEnd w:id="0"/>
+                  <w:r>
+                    <w:rPr>
+                      <w:rFonts w:ascii="TH Sarabun New" w:hAnsi="TH Sarabun New" w:cs="TH Sarabun New"/>
+                      <w:sz w:val="28"/>
+                      <w:cs/>
+                    </w:rPr>
+                    <w:t>ผู้ฝึกส่วนบุคคล</w:t>
+                  </w:r>
                 </w:p>
                 <w:p>
                   <w:pPr>
@@ -1270,11 +3656,196 @@
           </w:p>
         </w:tc>
       </w:tr>
+      <w:tr>
+        <w:tc>
+          <w:tcPr>
+            <w:tcW w:w="9016" w:type="dxa"/>
+          </w:tcPr>
+          <w:p>
+            <w:pPr>
+              <w:rPr>
+                <w:rFonts w:ascii="TH Sarabun New" w:hAnsi="TH Sarabun New" w:cs="TH Sarabun New"/>
+                <w:sz w:val="28"/>
+              </w:rPr>
+            </w:pPr>
+          </w:p>
+        </w:tc>
+      </w:tr>
+      <w:tr>
+        <w:tc>
+          <w:tcPr>
+            <w:tcW w:w="9016" w:type="dxa"/>
+          </w:tcPr>
+          <w:p>
+            <w:pPr>
+              <w:rPr>
+                <w:rFonts w:ascii="TH Sarabun New" w:hAnsi="TH Sarabun New" w:cs="TH Sarabun New"/>
+                <w:sz w:val="28"/>
+              </w:rPr>
+            </w:pPr>
+          </w:p>
+        </w:tc>
+      </w:tr>
     </w:tbl>
     <w:p>
       <w:pPr>
         <w:rPr>
           <w:rFonts w:ascii="TH Sarabun New" w:hAnsi="TH Sarabun New" w:cs="TH Sarabun New"/>
+          <w:b/>
+          <w:bCs/>
+        </w:rPr>
+      </w:pPr>
+    </w:p>
+    <w:p>
+      <w:pPr>
+        <w:rPr>
+          <w:rFonts w:ascii="TH Sarabun New" w:hAnsi="TH Sarabun New" w:cs="TH Sarabun New"/>
+          <w:b/>
+          <w:bCs/>
+        </w:rPr>
+      </w:pPr>
+    </w:p>
+    <w:p>
+      <w:pPr>
+        <w:rPr>
+          <w:rFonts w:ascii="TH Sarabun New" w:hAnsi="TH Sarabun New" w:cs="TH Sarabun New"/>
+          <w:b/>
+          <w:bCs/>
+        </w:rPr>
+      </w:pPr>
+    </w:p>
+    <w:p>
+      <w:pPr>
+        <w:rPr>
+          <w:rFonts w:ascii="TH Sarabun New" w:hAnsi="TH Sarabun New" w:cs="TH Sarabun New"/>
+          <w:b/>
+          <w:bCs/>
+        </w:rPr>
+      </w:pPr>
+    </w:p>
+    <w:p>
+      <w:pPr>
+        <w:rPr>
+          <w:rFonts w:ascii="TH Sarabun New" w:hAnsi="TH Sarabun New" w:cs="TH Sarabun New"/>
+          <w:b/>
+          <w:bCs/>
+        </w:rPr>
+      </w:pPr>
+    </w:p>
+    <w:p>
+      <w:pPr>
+        <w:rPr>
+          <w:rFonts w:ascii="TH Sarabun New" w:hAnsi="TH Sarabun New" w:cs="TH Sarabun New"/>
+          <w:b/>
+          <w:bCs/>
+        </w:rPr>
+      </w:pPr>
+    </w:p>
+    <w:p>
+      <w:pPr>
+        <w:rPr>
+          <w:rFonts w:ascii="TH Sarabun New" w:hAnsi="TH Sarabun New" w:cs="TH Sarabun New"/>
+          <w:b/>
+          <w:bCs/>
+        </w:rPr>
+      </w:pPr>
+    </w:p>
+    <w:p>
+      <w:pPr>
+        <w:rPr>
+          <w:rFonts w:ascii="TH Sarabun New" w:hAnsi="TH Sarabun New" w:cs="TH Sarabun New"/>
+          <w:b/>
+          <w:bCs/>
+        </w:rPr>
+      </w:pPr>
+    </w:p>
+    <w:p>
+      <w:pPr>
+        <w:rPr>
+          <w:rFonts w:ascii="TH Sarabun New" w:hAnsi="TH Sarabun New" w:cs="TH Sarabun New"/>
+          <w:b/>
+          <w:bCs/>
+        </w:rPr>
+      </w:pPr>
+    </w:p>
+    <w:p>
+      <w:pPr>
+        <w:rPr>
+          <w:rFonts w:ascii="TH Sarabun New" w:hAnsi="TH Sarabun New" w:cs="TH Sarabun New"/>
+          <w:b/>
+          <w:bCs/>
+        </w:rPr>
+      </w:pPr>
+    </w:p>
+    <w:p>
+      <w:pPr>
+        <w:rPr>
+          <w:rFonts w:ascii="TH Sarabun New" w:hAnsi="TH Sarabun New" w:cs="TH Sarabun New"/>
+          <w:b/>
+          <w:bCs/>
+        </w:rPr>
+      </w:pPr>
+    </w:p>
+    <w:p>
+      <w:pPr>
+        <w:rPr>
+          <w:rFonts w:ascii="TH Sarabun New" w:hAnsi="TH Sarabun New" w:cs="TH Sarabun New"/>
+          <w:b/>
+          <w:bCs/>
+        </w:rPr>
+      </w:pPr>
+    </w:p>
+    <w:p>
+      <w:pPr>
+        <w:rPr>
+          <w:rFonts w:ascii="TH Sarabun New" w:hAnsi="TH Sarabun New" w:cs="TH Sarabun New"/>
+          <w:b/>
+          <w:bCs/>
+        </w:rPr>
+      </w:pPr>
+    </w:p>
+    <w:p>
+      <w:pPr>
+        <w:rPr>
+          <w:rFonts w:ascii="TH Sarabun New" w:hAnsi="TH Sarabun New" w:cs="TH Sarabun New"/>
+          <w:b/>
+          <w:bCs/>
+        </w:rPr>
+      </w:pPr>
+    </w:p>
+    <w:p>
+      <w:pPr>
+        <w:rPr>
+          <w:rFonts w:ascii="TH Sarabun New" w:hAnsi="TH Sarabun New" w:cs="TH Sarabun New"/>
+          <w:b/>
+          <w:bCs/>
+        </w:rPr>
+      </w:pPr>
+    </w:p>
+    <w:p>
+      <w:pPr>
+        <w:rPr>
+          <w:rFonts w:ascii="TH Sarabun New" w:hAnsi="TH Sarabun New" w:cs="TH Sarabun New"/>
+          <w:b/>
+          <w:bCs/>
+        </w:rPr>
+      </w:pPr>
+    </w:p>
+    <w:p>
+      <w:pPr>
+        <w:rPr>
+          <w:rFonts w:ascii="TH Sarabun New" w:hAnsi="TH Sarabun New" w:cs="TH Sarabun New"/>
+          <w:b/>
+          <w:bCs/>
+        </w:rPr>
+      </w:pPr>
+    </w:p>
+    <w:p>
+      <w:pPr>
+        <w:rPr>
+          <w:rFonts w:ascii="TH Sarabun New" w:hAnsi="TH Sarabun New" w:cs="TH Sarabun New"/>
+          <w:b/>
+          <w:bCs/>
         </w:rPr>
       </w:pPr>
     </w:p>
@@ -1290,181 +3861,20 @@
     <w:p>
       <w:pPr>
         <w:rPr>
-          <w:rFonts w:ascii="TH Sarabun New" w:hAnsi="TH Sarabun New" w:cs="TH Sarabun New"/>
+          <w:rFonts w:ascii="TH Sarabun New" w:hAnsi="TH Sarabun New" w:cs="TH Sarabun New" w:hint="cs"/>
           <w:b/>
           <w:bCs/>
-          <w:cs/>
         </w:rPr>
       </w:pPr>
-      <w:r>
+    </w:p>
+    <w:p>
+      <w:pPr>
         <w:rPr>
           <w:rFonts w:ascii="TH Sarabun New" w:hAnsi="TH Sarabun New" w:cs="TH Sarabun New"/>
           <w:b/>
           <w:bCs/>
-          <w:cs/>
         </w:rPr>
-        <w:lastRenderedPageBreak/>
-        <w:t>คำอธิบาย</w:t>
-      </w:r>
-      <w:r>
-        <w:rPr>
-          <w:rFonts w:ascii="TH Sarabun New" w:hAnsi="TH Sarabun New" w:cs="TH Sarabun New" w:hint="cs"/>
-          <w:b/>
-          <w:bCs/>
-          <w:cs/>
-        </w:rPr>
-        <w:t>เพิ่มเติม</w:t>
-      </w:r>
-    </w:p>
-    <w:p>
-      <w:pPr>
-        <w:pStyle w:val="ListParagraph"/>
-        <w:numPr>
-          <w:ilvl w:val="0"/>
-          <w:numId w:val="1"/>
-        </w:numPr>
-        <w:rPr>
-          <w:rFonts w:ascii="TH Sarabun New" w:hAnsi="TH Sarabun New" w:cs="TH Sarabun New"/>
-        </w:rPr>
-      </w:pPr>
-      <w:r>
-        <w:rPr>
-          <w:rFonts w:ascii="TH Sarabun New" w:hAnsi="TH Sarabun New" w:cs="TH Sarabun New" w:hint="cs"/>
-          <w:cs/>
-        </w:rPr>
-        <w:t>รหัส ให้ลำดับหมายเลข</w:t>
-      </w:r>
-      <w:r>
-        <w:rPr>
-          <w:rFonts w:ascii="TH Sarabun New" w:hAnsi="TH Sarabun New" w:cs="TH Sarabun New" w:hint="cs"/>
-          <w:sz w:val="28"/>
-          <w:cs/>
-        </w:rPr>
-        <w:t>ตาม</w:t>
-      </w:r>
-      <w:r>
-        <w:rPr>
-          <w:rFonts w:ascii="TH Sarabun New" w:hAnsi="TH Sarabun New" w:cs="TH Sarabun New"/>
-          <w:sz w:val="28"/>
-        </w:rPr>
-        <w:t xml:space="preserve"> Sys</w:t>
-      </w:r>
-      <w:r>
-        <w:rPr>
-          <w:rFonts w:ascii="TH Sarabun New" w:hAnsi="TH Sarabun New" w:cs="TH Sarabun New"/>
-        </w:rPr>
-        <w:t xml:space="preserve">tem </w:t>
-      </w:r>
-      <w:r>
-        <w:rPr>
-          <w:rFonts w:ascii="TH Sarabun New" w:hAnsi="TH Sarabun New" w:cs="TH Sarabun New" w:hint="cs"/>
-          <w:cs/>
-        </w:rPr>
-        <w:t xml:space="preserve">ใน </w:t>
-      </w:r>
-      <w:r>
-        <w:rPr>
-          <w:rFonts w:ascii="TH Sarabun New" w:hAnsi="TH Sarabun New" w:cs="TH Sarabun New"/>
-        </w:rPr>
-        <w:t xml:space="preserve">Use Case Diagram </w:t>
-      </w:r>
-      <w:r>
-        <w:rPr>
-          <w:rFonts w:ascii="TH Sarabun New" w:hAnsi="TH Sarabun New" w:cs="TH Sarabun New" w:hint="cs"/>
-          <w:cs/>
-        </w:rPr>
-        <w:t xml:space="preserve">ให้ใส่แบบนี้ </w:t>
-      </w:r>
-      <w:r>
-        <w:rPr>
-          <w:rFonts w:ascii="TH Sarabun New" w:hAnsi="TH Sarabun New" w:cs="TH Sarabun New"/>
-        </w:rPr>
-        <w:t>CD-{</w:t>
-      </w:r>
-      <w:r>
-        <w:rPr>
-          <w:rFonts w:ascii="TH Sarabun New" w:hAnsi="TH Sarabun New" w:cs="TH Sarabun New" w:hint="cs"/>
-          <w:cs/>
-        </w:rPr>
-        <w:t>รหัสระบบ</w:t>
-      </w:r>
-      <w:r>
-        <w:rPr>
-          <w:rFonts w:ascii="TH Sarabun New" w:hAnsi="TH Sarabun New" w:cs="TH Sarabun New"/>
-        </w:rPr>
-        <w:t>}-{</w:t>
-      </w:r>
-      <w:r>
-        <w:rPr>
-          <w:rFonts w:ascii="TH Sarabun New" w:hAnsi="TH Sarabun New" w:cs="TH Sarabun New" w:hint="cs"/>
-          <w:cs/>
-        </w:rPr>
-        <w:t>ลำดับคลาส</w:t>
-      </w:r>
-      <w:r>
-        <w:rPr>
-          <w:rFonts w:ascii="TH Sarabun New" w:hAnsi="TH Sarabun New" w:cs="TH Sarabun New"/>
-        </w:rPr>
-        <w:t xml:space="preserve">} </w:t>
-      </w:r>
-      <w:r>
-        <w:rPr>
-          <w:rFonts w:ascii="TH Sarabun New" w:hAnsi="TH Sarabun New" w:cs="TH Sarabun New" w:hint="cs"/>
-          <w:cs/>
-        </w:rPr>
-        <w:t xml:space="preserve">ยกตัวอย่าง ระบบออกรายงาน คือ </w:t>
-      </w:r>
-      <w:r>
-        <w:rPr>
-          <w:rFonts w:ascii="TH Sarabun New" w:hAnsi="TH Sarabun New" w:cs="TH Sarabun New"/>
-        </w:rPr>
-        <w:t xml:space="preserve">SYS-06 </w:t>
-      </w:r>
-      <w:r>
-        <w:rPr>
-          <w:rFonts w:ascii="TH Sarabun New" w:hAnsi="TH Sarabun New" w:cs="TH Sarabun New" w:hint="cs"/>
-          <w:cs/>
-        </w:rPr>
-        <w:t>ดังนั้น</w:t>
-      </w:r>
-      <w:r>
-        <w:rPr>
-          <w:rFonts w:ascii="TH Sarabun New" w:hAnsi="TH Sarabun New" w:cs="TH Sarabun New"/>
-        </w:rPr>
-        <w:t xml:space="preserve"> </w:t>
-      </w:r>
-      <w:r>
-        <w:rPr>
-          <w:rFonts w:ascii="TH Sarabun New" w:hAnsi="TH Sarabun New" w:cs="TH Sarabun New" w:hint="cs"/>
-          <w:cs/>
-        </w:rPr>
-        <w:t xml:space="preserve">รหัสจะเป็น </w:t>
-      </w:r>
-      <w:r>
-        <w:rPr>
-          <w:rFonts w:ascii="TH Sarabun New" w:hAnsi="TH Sarabun New" w:cs="TH Sarabun New"/>
-        </w:rPr>
-        <w:t>CD-06-01</w:t>
-      </w:r>
-    </w:p>
-    <w:p>
-      <w:pPr>
-        <w:pStyle w:val="ListParagraph"/>
-        <w:numPr>
-          <w:ilvl w:val="0"/>
-          <w:numId w:val="1"/>
-        </w:numPr>
-        <w:rPr>
-          <w:rFonts w:ascii="TH Sarabun New" w:hAnsi="TH Sarabun New" w:cs="TH Sarabun New"/>
-        </w:rPr>
-      </w:pPr>
-      <w:r>
-        <w:rPr>
-          <w:rFonts w:ascii="TH Sarabun New" w:hAnsi="TH Sarabun New" w:cs="TH Sarabun New" w:hint="cs"/>
-          <w:cs/>
-        </w:rPr>
-        <w:t>รายละเอียดอื่น ศึกษาตาม เอกสารอาจารย์</w:t>
-      </w:r>
+      </w:pPr>
     </w:p>
     <w:sectPr>
       <w:pgSz w:w="11906" w:h="16838"/>
@@ -1792,6 +4202,342 @@
     </w:lvl>
   </w:abstractNum>
   <w:abstractNum w:abstractNumId="3">
+    <w:nsid w:val="41201BAA"/>
+    <w:multiLevelType w:val="hybridMultilevel"/>
+    <w:tmpl w:val="122C5FA4"/>
+    <w:lvl w:ilvl="0" w:tplc="4D50598C">
+      <w:numFmt w:val="bullet"/>
+      <w:lvlText w:val="-"/>
+      <w:lvlJc w:val="left"/>
+      <w:pPr>
+        <w:ind w:left="1080" w:hanging="360"/>
+      </w:pPr>
+      <w:rPr>
+        <w:rFonts w:ascii="TH Sarabun New" w:eastAsiaTheme="minorHAnsi" w:hAnsi="TH Sarabun New" w:cs="TH Sarabun New" w:hint="default"/>
+      </w:rPr>
+    </w:lvl>
+    <w:lvl w:ilvl="1" w:tplc="04090003" w:tentative="1">
+      <w:start w:val="1"/>
+      <w:numFmt w:val="bullet"/>
+      <w:lvlText w:val="o"/>
+      <w:lvlJc w:val="left"/>
+      <w:pPr>
+        <w:ind w:left="1800" w:hanging="360"/>
+      </w:pPr>
+      <w:rPr>
+        <w:rFonts w:ascii="Courier New" w:hAnsi="Courier New" w:cs="Courier New" w:hint="default"/>
+      </w:rPr>
+    </w:lvl>
+    <w:lvl w:ilvl="2" w:tplc="04090005" w:tentative="1">
+      <w:start w:val="1"/>
+      <w:numFmt w:val="bullet"/>
+      <w:lvlText w:val=""/>
+      <w:lvlJc w:val="left"/>
+      <w:pPr>
+        <w:ind w:left="2520" w:hanging="360"/>
+      </w:pPr>
+      <w:rPr>
+        <w:rFonts w:ascii="Wingdings" w:hAnsi="Wingdings" w:hint="default"/>
+      </w:rPr>
+    </w:lvl>
+    <w:lvl w:ilvl="3" w:tplc="04090001" w:tentative="1">
+      <w:start w:val="1"/>
+      <w:numFmt w:val="bullet"/>
+      <w:lvlText w:val=""/>
+      <w:lvlJc w:val="left"/>
+      <w:pPr>
+        <w:ind w:left="3240" w:hanging="360"/>
+      </w:pPr>
+      <w:rPr>
+        <w:rFonts w:ascii="Symbol" w:hAnsi="Symbol" w:hint="default"/>
+      </w:rPr>
+    </w:lvl>
+    <w:lvl w:ilvl="4" w:tplc="04090003" w:tentative="1">
+      <w:start w:val="1"/>
+      <w:numFmt w:val="bullet"/>
+      <w:lvlText w:val="o"/>
+      <w:lvlJc w:val="left"/>
+      <w:pPr>
+        <w:ind w:left="3960" w:hanging="360"/>
+      </w:pPr>
+      <w:rPr>
+        <w:rFonts w:ascii="Courier New" w:hAnsi="Courier New" w:cs="Courier New" w:hint="default"/>
+      </w:rPr>
+    </w:lvl>
+    <w:lvl w:ilvl="5" w:tplc="04090005" w:tentative="1">
+      <w:start w:val="1"/>
+      <w:numFmt w:val="bullet"/>
+      <w:lvlText w:val=""/>
+      <w:lvlJc w:val="left"/>
+      <w:pPr>
+        <w:ind w:left="4680" w:hanging="360"/>
+      </w:pPr>
+      <w:rPr>
+        <w:rFonts w:ascii="Wingdings" w:hAnsi="Wingdings" w:hint="default"/>
+      </w:rPr>
+    </w:lvl>
+    <w:lvl w:ilvl="6" w:tplc="04090001" w:tentative="1">
+      <w:start w:val="1"/>
+      <w:numFmt w:val="bullet"/>
+      <w:lvlText w:val=""/>
+      <w:lvlJc w:val="left"/>
+      <w:pPr>
+        <w:ind w:left="5400" w:hanging="360"/>
+      </w:pPr>
+      <w:rPr>
+        <w:rFonts w:ascii="Symbol" w:hAnsi="Symbol" w:hint="default"/>
+      </w:rPr>
+    </w:lvl>
+    <w:lvl w:ilvl="7" w:tplc="04090003" w:tentative="1">
+      <w:start w:val="1"/>
+      <w:numFmt w:val="bullet"/>
+      <w:lvlText w:val="o"/>
+      <w:lvlJc w:val="left"/>
+      <w:pPr>
+        <w:ind w:left="6120" w:hanging="360"/>
+      </w:pPr>
+      <w:rPr>
+        <w:rFonts w:ascii="Courier New" w:hAnsi="Courier New" w:cs="Courier New" w:hint="default"/>
+      </w:rPr>
+    </w:lvl>
+    <w:lvl w:ilvl="8" w:tplc="04090005" w:tentative="1">
+      <w:start w:val="1"/>
+      <w:numFmt w:val="bullet"/>
+      <w:lvlText w:val=""/>
+      <w:lvlJc w:val="left"/>
+      <w:pPr>
+        <w:ind w:left="6840" w:hanging="360"/>
+      </w:pPr>
+      <w:rPr>
+        <w:rFonts w:ascii="Wingdings" w:hAnsi="Wingdings" w:hint="default"/>
+      </w:rPr>
+    </w:lvl>
+  </w:abstractNum>
+  <w:abstractNum w:abstractNumId="4">
+    <w:nsid w:val="41D540B9"/>
+    <w:multiLevelType w:val="hybridMultilevel"/>
+    <w:tmpl w:val="981CFF48"/>
+    <w:lvl w:ilvl="0" w:tplc="4D50598C">
+      <w:numFmt w:val="bullet"/>
+      <w:lvlText w:val="-"/>
+      <w:lvlJc w:val="left"/>
+      <w:pPr>
+        <w:ind w:left="1080" w:hanging="360"/>
+      </w:pPr>
+      <w:rPr>
+        <w:rFonts w:ascii="TH Sarabun New" w:eastAsiaTheme="minorHAnsi" w:hAnsi="TH Sarabun New" w:cs="TH Sarabun New" w:hint="default"/>
+      </w:rPr>
+    </w:lvl>
+    <w:lvl w:ilvl="1" w:tplc="04090003" w:tentative="1">
+      <w:start w:val="1"/>
+      <w:numFmt w:val="bullet"/>
+      <w:lvlText w:val="o"/>
+      <w:lvlJc w:val="left"/>
+      <w:pPr>
+        <w:ind w:left="1800" w:hanging="360"/>
+      </w:pPr>
+      <w:rPr>
+        <w:rFonts w:ascii="Courier New" w:hAnsi="Courier New" w:cs="Courier New" w:hint="default"/>
+      </w:rPr>
+    </w:lvl>
+    <w:lvl w:ilvl="2" w:tplc="04090005" w:tentative="1">
+      <w:start w:val="1"/>
+      <w:numFmt w:val="bullet"/>
+      <w:lvlText w:val=""/>
+      <w:lvlJc w:val="left"/>
+      <w:pPr>
+        <w:ind w:left="2520" w:hanging="360"/>
+      </w:pPr>
+      <w:rPr>
+        <w:rFonts w:ascii="Wingdings" w:hAnsi="Wingdings" w:hint="default"/>
+      </w:rPr>
+    </w:lvl>
+    <w:lvl w:ilvl="3" w:tplc="04090001" w:tentative="1">
+      <w:start w:val="1"/>
+      <w:numFmt w:val="bullet"/>
+      <w:lvlText w:val=""/>
+      <w:lvlJc w:val="left"/>
+      <w:pPr>
+        <w:ind w:left="3240" w:hanging="360"/>
+      </w:pPr>
+      <w:rPr>
+        <w:rFonts w:ascii="Symbol" w:hAnsi="Symbol" w:hint="default"/>
+      </w:rPr>
+    </w:lvl>
+    <w:lvl w:ilvl="4" w:tplc="04090003" w:tentative="1">
+      <w:start w:val="1"/>
+      <w:numFmt w:val="bullet"/>
+      <w:lvlText w:val="o"/>
+      <w:lvlJc w:val="left"/>
+      <w:pPr>
+        <w:ind w:left="3960" w:hanging="360"/>
+      </w:pPr>
+      <w:rPr>
+        <w:rFonts w:ascii="Courier New" w:hAnsi="Courier New" w:cs="Courier New" w:hint="default"/>
+      </w:rPr>
+    </w:lvl>
+    <w:lvl w:ilvl="5" w:tplc="04090005" w:tentative="1">
+      <w:start w:val="1"/>
+      <w:numFmt w:val="bullet"/>
+      <w:lvlText w:val=""/>
+      <w:lvlJc w:val="left"/>
+      <w:pPr>
+        <w:ind w:left="4680" w:hanging="360"/>
+      </w:pPr>
+      <w:rPr>
+        <w:rFonts w:ascii="Wingdings" w:hAnsi="Wingdings" w:hint="default"/>
+      </w:rPr>
+    </w:lvl>
+    <w:lvl w:ilvl="6" w:tplc="04090001" w:tentative="1">
+      <w:start w:val="1"/>
+      <w:numFmt w:val="bullet"/>
+      <w:lvlText w:val=""/>
+      <w:lvlJc w:val="left"/>
+      <w:pPr>
+        <w:ind w:left="5400" w:hanging="360"/>
+      </w:pPr>
+      <w:rPr>
+        <w:rFonts w:ascii="Symbol" w:hAnsi="Symbol" w:hint="default"/>
+      </w:rPr>
+    </w:lvl>
+    <w:lvl w:ilvl="7" w:tplc="04090003" w:tentative="1">
+      <w:start w:val="1"/>
+      <w:numFmt w:val="bullet"/>
+      <w:lvlText w:val="o"/>
+      <w:lvlJc w:val="left"/>
+      <w:pPr>
+        <w:ind w:left="6120" w:hanging="360"/>
+      </w:pPr>
+      <w:rPr>
+        <w:rFonts w:ascii="Courier New" w:hAnsi="Courier New" w:cs="Courier New" w:hint="default"/>
+      </w:rPr>
+    </w:lvl>
+    <w:lvl w:ilvl="8" w:tplc="04090005" w:tentative="1">
+      <w:start w:val="1"/>
+      <w:numFmt w:val="bullet"/>
+      <w:lvlText w:val=""/>
+      <w:lvlJc w:val="left"/>
+      <w:pPr>
+        <w:ind w:left="6840" w:hanging="360"/>
+      </w:pPr>
+      <w:rPr>
+        <w:rFonts w:ascii="Wingdings" w:hAnsi="Wingdings" w:hint="default"/>
+      </w:rPr>
+    </w:lvl>
+  </w:abstractNum>
+  <w:abstractNum w:abstractNumId="5">
+    <w:nsid w:val="457558B6"/>
+    <w:multiLevelType w:val="hybridMultilevel"/>
+    <w:tmpl w:val="F0BACD94"/>
+    <w:lvl w:ilvl="0" w:tplc="4D50598C">
+      <w:numFmt w:val="bullet"/>
+      <w:lvlText w:val="-"/>
+      <w:lvlJc w:val="left"/>
+      <w:pPr>
+        <w:ind w:left="1080" w:hanging="360"/>
+      </w:pPr>
+      <w:rPr>
+        <w:rFonts w:ascii="TH Sarabun New" w:eastAsiaTheme="minorHAnsi" w:hAnsi="TH Sarabun New" w:cs="TH Sarabun New" w:hint="default"/>
+      </w:rPr>
+    </w:lvl>
+    <w:lvl w:ilvl="1" w:tplc="04090003" w:tentative="1">
+      <w:start w:val="1"/>
+      <w:numFmt w:val="bullet"/>
+      <w:lvlText w:val="o"/>
+      <w:lvlJc w:val="left"/>
+      <w:pPr>
+        <w:ind w:left="1800" w:hanging="360"/>
+      </w:pPr>
+      <w:rPr>
+        <w:rFonts w:ascii="Courier New" w:hAnsi="Courier New" w:cs="Courier New" w:hint="default"/>
+      </w:rPr>
+    </w:lvl>
+    <w:lvl w:ilvl="2" w:tplc="04090005" w:tentative="1">
+      <w:start w:val="1"/>
+      <w:numFmt w:val="bullet"/>
+      <w:lvlText w:val=""/>
+      <w:lvlJc w:val="left"/>
+      <w:pPr>
+        <w:ind w:left="2520" w:hanging="360"/>
+      </w:pPr>
+      <w:rPr>
+        <w:rFonts w:ascii="Wingdings" w:hAnsi="Wingdings" w:hint="default"/>
+      </w:rPr>
+    </w:lvl>
+    <w:lvl w:ilvl="3" w:tplc="04090001" w:tentative="1">
+      <w:start w:val="1"/>
+      <w:numFmt w:val="bullet"/>
+      <w:lvlText w:val=""/>
+      <w:lvlJc w:val="left"/>
+      <w:pPr>
+        <w:ind w:left="3240" w:hanging="360"/>
+      </w:pPr>
+      <w:rPr>
+        <w:rFonts w:ascii="Symbol" w:hAnsi="Symbol" w:hint="default"/>
+      </w:rPr>
+    </w:lvl>
+    <w:lvl w:ilvl="4" w:tplc="04090003" w:tentative="1">
+      <w:start w:val="1"/>
+      <w:numFmt w:val="bullet"/>
+      <w:lvlText w:val="o"/>
+      <w:lvlJc w:val="left"/>
+      <w:pPr>
+        <w:ind w:left="3960" w:hanging="360"/>
+      </w:pPr>
+      <w:rPr>
+        <w:rFonts w:ascii="Courier New" w:hAnsi="Courier New" w:cs="Courier New" w:hint="default"/>
+      </w:rPr>
+    </w:lvl>
+    <w:lvl w:ilvl="5" w:tplc="04090005" w:tentative="1">
+      <w:start w:val="1"/>
+      <w:numFmt w:val="bullet"/>
+      <w:lvlText w:val=""/>
+      <w:lvlJc w:val="left"/>
+      <w:pPr>
+        <w:ind w:left="4680" w:hanging="360"/>
+      </w:pPr>
+      <w:rPr>
+        <w:rFonts w:ascii="Wingdings" w:hAnsi="Wingdings" w:hint="default"/>
+      </w:rPr>
+    </w:lvl>
+    <w:lvl w:ilvl="6" w:tplc="04090001" w:tentative="1">
+      <w:start w:val="1"/>
+      <w:numFmt w:val="bullet"/>
+      <w:lvlText w:val=""/>
+      <w:lvlJc w:val="left"/>
+      <w:pPr>
+        <w:ind w:left="5400" w:hanging="360"/>
+      </w:pPr>
+      <w:rPr>
+        <w:rFonts w:ascii="Symbol" w:hAnsi="Symbol" w:hint="default"/>
+      </w:rPr>
+    </w:lvl>
+    <w:lvl w:ilvl="7" w:tplc="04090003" w:tentative="1">
+      <w:start w:val="1"/>
+      <w:numFmt w:val="bullet"/>
+      <w:lvlText w:val="o"/>
+      <w:lvlJc w:val="left"/>
+      <w:pPr>
+        <w:ind w:left="6120" w:hanging="360"/>
+      </w:pPr>
+      <w:rPr>
+        <w:rFonts w:ascii="Courier New" w:hAnsi="Courier New" w:cs="Courier New" w:hint="default"/>
+      </w:rPr>
+    </w:lvl>
+    <w:lvl w:ilvl="8" w:tplc="04090005" w:tentative="1">
+      <w:start w:val="1"/>
+      <w:numFmt w:val="bullet"/>
+      <w:lvlText w:val=""/>
+      <w:lvlJc w:val="left"/>
+      <w:pPr>
+        <w:ind w:left="6840" w:hanging="360"/>
+      </w:pPr>
+      <w:rPr>
+        <w:rFonts w:ascii="Wingdings" w:hAnsi="Wingdings" w:hint="default"/>
+      </w:rPr>
+    </w:lvl>
+  </w:abstractNum>
+  <w:abstractNum w:abstractNumId="6">
     <w:nsid w:val="488E2EC9"/>
     <w:multiLevelType w:val="hybridMultilevel"/>
     <w:tmpl w:val="0678A3F6"/>
@@ -1904,7 +4650,7 @@
       </w:rPr>
     </w:lvl>
   </w:abstractNum>
-  <w:abstractNum w:abstractNumId="4">
+  <w:abstractNum w:abstractNumId="7">
     <w:nsid w:val="49D829C2"/>
     <w:multiLevelType w:val="hybridMultilevel"/>
     <w:tmpl w:val="58BC79B4"/>
@@ -2016,7 +4762,7 @@
       </w:rPr>
     </w:lvl>
   </w:abstractNum>
-  <w:abstractNum w:abstractNumId="5">
+  <w:abstractNum w:abstractNumId="8">
     <w:nsid w:val="49F45309"/>
     <w:multiLevelType w:val="hybridMultilevel"/>
     <w:tmpl w:val="8FF40898"/>
@@ -2128,7 +4874,7 @@
       </w:rPr>
     </w:lvl>
   </w:abstractNum>
-  <w:abstractNum w:abstractNumId="6">
+  <w:abstractNum w:abstractNumId="9">
     <w:nsid w:val="4E084CD2"/>
     <w:multiLevelType w:val="hybridMultilevel"/>
     <w:tmpl w:val="831A1A04"/>
@@ -2240,7 +4986,119 @@
       </w:rPr>
     </w:lvl>
   </w:abstractNum>
-  <w:abstractNum w:abstractNumId="7">
+  <w:abstractNum w:abstractNumId="10">
+    <w:nsid w:val="55915E93"/>
+    <w:multiLevelType w:val="hybridMultilevel"/>
+    <w:tmpl w:val="ED741342"/>
+    <w:lvl w:ilvl="0" w:tplc="4D50598C">
+      <w:numFmt w:val="bullet"/>
+      <w:lvlText w:val="-"/>
+      <w:lvlJc w:val="left"/>
+      <w:pPr>
+        <w:ind w:left="1080" w:hanging="360"/>
+      </w:pPr>
+      <w:rPr>
+        <w:rFonts w:ascii="TH Sarabun New" w:eastAsiaTheme="minorHAnsi" w:hAnsi="TH Sarabun New" w:cs="TH Sarabun New" w:hint="default"/>
+      </w:rPr>
+    </w:lvl>
+    <w:lvl w:ilvl="1" w:tplc="04090003" w:tentative="1">
+      <w:start w:val="1"/>
+      <w:numFmt w:val="bullet"/>
+      <w:lvlText w:val="o"/>
+      <w:lvlJc w:val="left"/>
+      <w:pPr>
+        <w:ind w:left="1800" w:hanging="360"/>
+      </w:pPr>
+      <w:rPr>
+        <w:rFonts w:ascii="Courier New" w:hAnsi="Courier New" w:cs="Courier New" w:hint="default"/>
+      </w:rPr>
+    </w:lvl>
+    <w:lvl w:ilvl="2" w:tplc="04090005" w:tentative="1">
+      <w:start w:val="1"/>
+      <w:numFmt w:val="bullet"/>
+      <w:lvlText w:val=""/>
+      <w:lvlJc w:val="left"/>
+      <w:pPr>
+        <w:ind w:left="2520" w:hanging="360"/>
+      </w:pPr>
+      <w:rPr>
+        <w:rFonts w:ascii="Wingdings" w:hAnsi="Wingdings" w:hint="default"/>
+      </w:rPr>
+    </w:lvl>
+    <w:lvl w:ilvl="3" w:tplc="04090001" w:tentative="1">
+      <w:start w:val="1"/>
+      <w:numFmt w:val="bullet"/>
+      <w:lvlText w:val=""/>
+      <w:lvlJc w:val="left"/>
+      <w:pPr>
+        <w:ind w:left="3240" w:hanging="360"/>
+      </w:pPr>
+      <w:rPr>
+        <w:rFonts w:ascii="Symbol" w:hAnsi="Symbol" w:hint="default"/>
+      </w:rPr>
+    </w:lvl>
+    <w:lvl w:ilvl="4" w:tplc="04090003" w:tentative="1">
+      <w:start w:val="1"/>
+      <w:numFmt w:val="bullet"/>
+      <w:lvlText w:val="o"/>
+      <w:lvlJc w:val="left"/>
+      <w:pPr>
+        <w:ind w:left="3960" w:hanging="360"/>
+      </w:pPr>
+      <w:rPr>
+        <w:rFonts w:ascii="Courier New" w:hAnsi="Courier New" w:cs="Courier New" w:hint="default"/>
+      </w:rPr>
+    </w:lvl>
+    <w:lvl w:ilvl="5" w:tplc="04090005" w:tentative="1">
+      <w:start w:val="1"/>
+      <w:numFmt w:val="bullet"/>
+      <w:lvlText w:val=""/>
+      <w:lvlJc w:val="left"/>
+      <w:pPr>
+        <w:ind w:left="4680" w:hanging="360"/>
+      </w:pPr>
+      <w:rPr>
+        <w:rFonts w:ascii="Wingdings" w:hAnsi="Wingdings" w:hint="default"/>
+      </w:rPr>
+    </w:lvl>
+    <w:lvl w:ilvl="6" w:tplc="04090001" w:tentative="1">
+      <w:start w:val="1"/>
+      <w:numFmt w:val="bullet"/>
+      <w:lvlText w:val=""/>
+      <w:lvlJc w:val="left"/>
+      <w:pPr>
+        <w:ind w:left="5400" w:hanging="360"/>
+      </w:pPr>
+      <w:rPr>
+        <w:rFonts w:ascii="Symbol" w:hAnsi="Symbol" w:hint="default"/>
+      </w:rPr>
+    </w:lvl>
+    <w:lvl w:ilvl="7" w:tplc="04090003" w:tentative="1">
+      <w:start w:val="1"/>
+      <w:numFmt w:val="bullet"/>
+      <w:lvlText w:val="o"/>
+      <w:lvlJc w:val="left"/>
+      <w:pPr>
+        <w:ind w:left="6120" w:hanging="360"/>
+      </w:pPr>
+      <w:rPr>
+        <w:rFonts w:ascii="Courier New" w:hAnsi="Courier New" w:cs="Courier New" w:hint="default"/>
+      </w:rPr>
+    </w:lvl>
+    <w:lvl w:ilvl="8" w:tplc="04090005" w:tentative="1">
+      <w:start w:val="1"/>
+      <w:numFmt w:val="bullet"/>
+      <w:lvlText w:val=""/>
+      <w:lvlJc w:val="left"/>
+      <w:pPr>
+        <w:ind w:left="6840" w:hanging="360"/>
+      </w:pPr>
+      <w:rPr>
+        <w:rFonts w:ascii="Wingdings" w:hAnsi="Wingdings" w:hint="default"/>
+      </w:rPr>
+    </w:lvl>
+  </w:abstractNum>
+  <w:abstractNum w:abstractNumId="11">
     <w:nsid w:val="57C32983"/>
     <w:multiLevelType w:val="hybridMultilevel"/>
     <w:tmpl w:val="615A238E"/>
@@ -2352,7 +5210,7 @@
       </w:rPr>
     </w:lvl>
   </w:abstractNum>
-  <w:abstractNum w:abstractNumId="8">
+  <w:abstractNum w:abstractNumId="12">
     <w:nsid w:val="67904DE9"/>
     <w:multiLevelType w:val="hybridMultilevel"/>
     <w:tmpl w:val="49024566"/>
@@ -2464,7 +5322,231 @@
       </w:rPr>
     </w:lvl>
   </w:abstractNum>
-  <w:abstractNum w:abstractNumId="9">
+  <w:abstractNum w:abstractNumId="13">
+    <w:nsid w:val="73974862"/>
+    <w:multiLevelType w:val="hybridMultilevel"/>
+    <w:tmpl w:val="1686751E"/>
+    <w:lvl w:ilvl="0" w:tplc="4D50598C">
+      <w:numFmt w:val="bullet"/>
+      <w:lvlText w:val="-"/>
+      <w:lvlJc w:val="left"/>
+      <w:pPr>
+        <w:ind w:left="1080" w:hanging="360"/>
+      </w:pPr>
+      <w:rPr>
+        <w:rFonts w:ascii="TH Sarabun New" w:eastAsiaTheme="minorHAnsi" w:hAnsi="TH Sarabun New" w:cs="TH Sarabun New" w:hint="default"/>
+      </w:rPr>
+    </w:lvl>
+    <w:lvl w:ilvl="1" w:tplc="04090003" w:tentative="1">
+      <w:start w:val="1"/>
+      <w:numFmt w:val="bullet"/>
+      <w:lvlText w:val="o"/>
+      <w:lvlJc w:val="left"/>
+      <w:pPr>
+        <w:ind w:left="1800" w:hanging="360"/>
+      </w:pPr>
+      <w:rPr>
+        <w:rFonts w:ascii="Courier New" w:hAnsi="Courier New" w:cs="Courier New" w:hint="default"/>
+      </w:rPr>
+    </w:lvl>
+    <w:lvl w:ilvl="2" w:tplc="04090005" w:tentative="1">
+      <w:start w:val="1"/>
+      <w:numFmt w:val="bullet"/>
+      <w:lvlText w:val=""/>
+      <w:lvlJc w:val="left"/>
+      <w:pPr>
+        <w:ind w:left="2520" w:hanging="360"/>
+      </w:pPr>
+      <w:rPr>
+        <w:rFonts w:ascii="Wingdings" w:hAnsi="Wingdings" w:hint="default"/>
+      </w:rPr>
+    </w:lvl>
+    <w:lvl w:ilvl="3" w:tplc="04090001" w:tentative="1">
+      <w:start w:val="1"/>
+      <w:numFmt w:val="bullet"/>
+      <w:lvlText w:val=""/>
+      <w:lvlJc w:val="left"/>
+      <w:pPr>
+        <w:ind w:left="3240" w:hanging="360"/>
+      </w:pPr>
+      <w:rPr>
+        <w:rFonts w:ascii="Symbol" w:hAnsi="Symbol" w:hint="default"/>
+      </w:rPr>
+    </w:lvl>
+    <w:lvl w:ilvl="4" w:tplc="04090003" w:tentative="1">
+      <w:start w:val="1"/>
+      <w:numFmt w:val="bullet"/>
+      <w:lvlText w:val="o"/>
+      <w:lvlJc w:val="left"/>
+      <w:pPr>
+        <w:ind w:left="3960" w:hanging="360"/>
+      </w:pPr>
+      <w:rPr>
+        <w:rFonts w:ascii="Courier New" w:hAnsi="Courier New" w:cs="Courier New" w:hint="default"/>
+      </w:rPr>
+    </w:lvl>
+    <w:lvl w:ilvl="5" w:tplc="04090005" w:tentative="1">
+      <w:start w:val="1"/>
+      <w:numFmt w:val="bullet"/>
+      <w:lvlText w:val=""/>
+      <w:lvlJc w:val="left"/>
+      <w:pPr>
+        <w:ind w:left="4680" w:hanging="360"/>
+      </w:pPr>
+      <w:rPr>
+        <w:rFonts w:ascii="Wingdings" w:hAnsi="Wingdings" w:hint="default"/>
+      </w:rPr>
+    </w:lvl>
+    <w:lvl w:ilvl="6" w:tplc="04090001" w:tentative="1">
+      <w:start w:val="1"/>
+      <w:numFmt w:val="bullet"/>
+      <w:lvlText w:val=""/>
+      <w:lvlJc w:val="left"/>
+      <w:pPr>
+        <w:ind w:left="5400" w:hanging="360"/>
+      </w:pPr>
+      <w:rPr>
+        <w:rFonts w:ascii="Symbol" w:hAnsi="Symbol" w:hint="default"/>
+      </w:rPr>
+    </w:lvl>
+    <w:lvl w:ilvl="7" w:tplc="04090003" w:tentative="1">
+      <w:start w:val="1"/>
+      <w:numFmt w:val="bullet"/>
+      <w:lvlText w:val="o"/>
+      <w:lvlJc w:val="left"/>
+      <w:pPr>
+        <w:ind w:left="6120" w:hanging="360"/>
+      </w:pPr>
+      <w:rPr>
+        <w:rFonts w:ascii="Courier New" w:hAnsi="Courier New" w:cs="Courier New" w:hint="default"/>
+      </w:rPr>
+    </w:lvl>
+    <w:lvl w:ilvl="8" w:tplc="04090005" w:tentative="1">
+      <w:start w:val="1"/>
+      <w:numFmt w:val="bullet"/>
+      <w:lvlText w:val=""/>
+      <w:lvlJc w:val="left"/>
+      <w:pPr>
+        <w:ind w:left="6840" w:hanging="360"/>
+      </w:pPr>
+      <w:rPr>
+        <w:rFonts w:ascii="Wingdings" w:hAnsi="Wingdings" w:hint="default"/>
+      </w:rPr>
+    </w:lvl>
+  </w:abstractNum>
+  <w:abstractNum w:abstractNumId="14">
+    <w:nsid w:val="7B483A02"/>
+    <w:multiLevelType w:val="hybridMultilevel"/>
+    <w:tmpl w:val="22381960"/>
+    <w:lvl w:ilvl="0" w:tplc="4D50598C">
+      <w:numFmt w:val="bullet"/>
+      <w:lvlText w:val="-"/>
+      <w:lvlJc w:val="left"/>
+      <w:pPr>
+        <w:ind w:left="720" w:hanging="360"/>
+      </w:pPr>
+      <w:rPr>
+        <w:rFonts w:ascii="TH Sarabun New" w:eastAsiaTheme="minorHAnsi" w:hAnsi="TH Sarabun New" w:cs="TH Sarabun New" w:hint="default"/>
+      </w:rPr>
+    </w:lvl>
+    <w:lvl w:ilvl="1" w:tplc="04090003" w:tentative="1">
+      <w:start w:val="1"/>
+      <w:numFmt w:val="bullet"/>
+      <w:lvlText w:val="o"/>
+      <w:lvlJc w:val="left"/>
+      <w:pPr>
+        <w:ind w:left="1440" w:hanging="360"/>
+      </w:pPr>
+      <w:rPr>
+        <w:rFonts w:ascii="Courier New" w:hAnsi="Courier New" w:cs="Courier New" w:hint="default"/>
+      </w:rPr>
+    </w:lvl>
+    <w:lvl w:ilvl="2" w:tplc="04090005" w:tentative="1">
+      <w:start w:val="1"/>
+      <w:numFmt w:val="bullet"/>
+      <w:lvlText w:val=""/>
+      <w:lvlJc w:val="left"/>
+      <w:pPr>
+        <w:ind w:left="2160" w:hanging="360"/>
+      </w:pPr>
+      <w:rPr>
+        <w:rFonts w:ascii="Wingdings" w:hAnsi="Wingdings" w:hint="default"/>
+      </w:rPr>
+    </w:lvl>
+    <w:lvl w:ilvl="3" w:tplc="04090001" w:tentative="1">
+      <w:start w:val="1"/>
+      <w:numFmt w:val="bullet"/>
+      <w:lvlText w:val=""/>
+      <w:lvlJc w:val="left"/>
+      <w:pPr>
+        <w:ind w:left="2880" w:hanging="360"/>
+      </w:pPr>
+      <w:rPr>
+        <w:rFonts w:ascii="Symbol" w:hAnsi="Symbol" w:hint="default"/>
+      </w:rPr>
+    </w:lvl>
+    <w:lvl w:ilvl="4" w:tplc="04090003" w:tentative="1">
+      <w:start w:val="1"/>
+      <w:numFmt w:val="bullet"/>
+      <w:lvlText w:val="o"/>
+      <w:lvlJc w:val="left"/>
+      <w:pPr>
+        <w:ind w:left="3600" w:hanging="360"/>
+      </w:pPr>
+      <w:rPr>
+        <w:rFonts w:ascii="Courier New" w:hAnsi="Courier New" w:cs="Courier New" w:hint="default"/>
+      </w:rPr>
+    </w:lvl>
+    <w:lvl w:ilvl="5" w:tplc="04090005" w:tentative="1">
+      <w:start w:val="1"/>
+      <w:numFmt w:val="bullet"/>
+      <w:lvlText w:val=""/>
+      <w:lvlJc w:val="left"/>
+      <w:pPr>
+        <w:ind w:left="4320" w:hanging="360"/>
+      </w:pPr>
+      <w:rPr>
+        <w:rFonts w:ascii="Wingdings" w:hAnsi="Wingdings" w:hint="default"/>
+      </w:rPr>
+    </w:lvl>
+    <w:lvl w:ilvl="6" w:tplc="04090001" w:tentative="1">
+      <w:start w:val="1"/>
+      <w:numFmt w:val="bullet"/>
+      <w:lvlText w:val=""/>
+      <w:lvlJc w:val="left"/>
+      <w:pPr>
+        <w:ind w:left="5040" w:hanging="360"/>
+      </w:pPr>
+      <w:rPr>
+        <w:rFonts w:ascii="Symbol" w:hAnsi="Symbol" w:hint="default"/>
+      </w:rPr>
+    </w:lvl>
+    <w:lvl w:ilvl="7" w:tplc="04090003" w:tentative="1">
+      <w:start w:val="1"/>
+      <w:numFmt w:val="bullet"/>
+      <w:lvlText w:val="o"/>
+      <w:lvlJc w:val="left"/>
+      <w:pPr>
+        <w:ind w:left="5760" w:hanging="360"/>
+      </w:pPr>
+      <w:rPr>
+        <w:rFonts w:ascii="Courier New" w:hAnsi="Courier New" w:cs="Courier New" w:hint="default"/>
+      </w:rPr>
+    </w:lvl>
+    <w:lvl w:ilvl="8" w:tplc="04090005" w:tentative="1">
+      <w:start w:val="1"/>
+      <w:numFmt w:val="bullet"/>
+      <w:lvlText w:val=""/>
+      <w:lvlJc w:val="left"/>
+      <w:pPr>
+        <w:ind w:left="6480" w:hanging="360"/>
+      </w:pPr>
+      <w:rPr>
+        <w:rFonts w:ascii="Wingdings" w:hAnsi="Wingdings" w:hint="default"/>
+      </w:rPr>
+    </w:lvl>
+  </w:abstractNum>
+  <w:abstractNum w:abstractNumId="15">
     <w:nsid w:val="7C870A3C"/>
     <w:multiLevelType w:val="hybridMultilevel"/>
     <w:tmpl w:val="089A5A94"/>
@@ -2580,13 +5662,13 @@
     <w:abstractNumId w:val="2"/>
   </w:num>
   <w:num w:numId="2">
-    <w:abstractNumId w:val="6"/>
+    <w:abstractNumId w:val="9"/>
   </w:num>
   <w:num w:numId="3">
-    <w:abstractNumId w:val="4"/>
+    <w:abstractNumId w:val="7"/>
   </w:num>
   <w:num w:numId="4">
-    <w:abstractNumId w:val="8"/>
+    <w:abstractNumId w:val="12"/>
   </w:num>
   <w:num w:numId="5">
     <w:abstractNumId w:val="1"/>
@@ -2595,16 +5677,34 @@
     <w:abstractNumId w:val="0"/>
   </w:num>
   <w:num w:numId="7">
-    <w:abstractNumId w:val="7"/>
+    <w:abstractNumId w:val="11"/>
   </w:num>
   <w:num w:numId="8">
-    <w:abstractNumId w:val="3"/>
+    <w:abstractNumId w:val="6"/>
   </w:num>
   <w:num w:numId="9">
+    <w:abstractNumId w:val="8"/>
+  </w:num>
+  <w:num w:numId="10">
+    <w:abstractNumId w:val="15"/>
+  </w:num>
+  <w:num w:numId="11">
     <w:abstractNumId w:val="5"/>
   </w:num>
-  <w:num w:numId="10">
-    <w:abstractNumId w:val="9"/>
+  <w:num w:numId="12">
+    <w:abstractNumId w:val="4"/>
+  </w:num>
+  <w:num w:numId="13">
+    <w:abstractNumId w:val="14"/>
+  </w:num>
+  <w:num w:numId="14">
+    <w:abstractNumId w:val="13"/>
+  </w:num>
+  <w:num w:numId="15">
+    <w:abstractNumId w:val="10"/>
+  </w:num>
+  <w:num w:numId="16">
+    <w:abstractNumId w:val="3"/>
   </w:num>
 </w:numbering>
 </file>
@@ -3318,7 +6418,7 @@
   <a:extraClrSchemeLst/>
   <a:extLst>
     <a:ext uri="{05A4C25C-085E-4340-85A3-A5531E510DB2}">
-      <thm15:themeFamily xmlns="" xmlns:thm15="http://schemas.microsoft.com/office/thememl/2012/main" name="Office Theme" id="{62F939B6-93AF-4DB8-9C6B-D6C7DFDC589F}" vid="{4A3C46E8-61CC-4603-A589-7422A47A8E4A}"/>
+      <thm15:themeFamily xmlns:thm15="http://schemas.microsoft.com/office/thememl/2012/main" xmlns="" name="Office Theme" id="{62F939B6-93AF-4DB8-9C6B-D6C7DFDC589F}" vid="{4A3C46E8-61CC-4603-A589-7422A47A8E4A}"/>
     </a:ext>
   </a:extLst>
 </a:theme>
@@ -3329,7 +6429,7 @@
 </file>
 
 <file path=customXml/itemProps1.xml><?xml version="1.0" encoding="utf-8"?>
-<ds:datastoreItem xmlns:ds="http://schemas.openxmlformats.org/officeDocument/2006/customXml" ds:itemID="{E0FAF307-E8A5-4350-A740-571499E7A831}">
+<ds:datastoreItem xmlns:ds="http://schemas.openxmlformats.org/officeDocument/2006/customXml" ds:itemID="{A2DAA76B-B034-432B-9F4C-7C72A97B0757}">
   <ds:schemaRefs>
     <ds:schemaRef ds:uri="http://schemas.openxmlformats.org/officeDocument/2006/bibliography"/>
   </ds:schemaRefs>

</xml_diff>